<commit_message>
Completed first draft of mounting plate, also some basic stress analysis of said plate
</commit_message>
<xml_diff>
--- a/Basic Bringup.docx
+++ b/Basic Bringup.docx
@@ -120,8 +120,305 @@
       <w:r>
         <w:t xml:space="preserve"> has been emailed requesting a CAD file for the PT415.</w:t>
       </w:r>
+      <w:r>
+        <w:t xml:space="preserve"> </w:t>
+      </w:r>
+      <w:proofErr w:type="spellStart"/>
+      <w:r>
+        <w:t>Cryomech</w:t>
+      </w:r>
+      <w:proofErr w:type="spellEnd"/>
+      <w:r>
+        <w:t xml:space="preserve"> has obliged in giving the cad files under the condition that we don’t plan on taking the PT415 out of the country (a matter of national security as far as I can tell…)</w:t>
+      </w:r>
+    </w:p>
+    <w:p>
+      <w:pPr>
+        <w:pStyle w:val="Heading1"/>
+      </w:pPr>
+      <w:r>
+        <w:t>Stress analysis</w:t>
+      </w:r>
+    </w:p>
+    <w:p>
+      <w:r>
+        <w:t xml:space="preserve">Inventor professional has a built in FEM solver for stress. Using this </w:t>
+      </w:r>
+      <w:proofErr w:type="gramStart"/>
+      <w:r>
+        <w:t>tool</w:t>
+      </w:r>
+      <w:proofErr w:type="gramEnd"/>
+      <w:r>
+        <w:t xml:space="preserve"> it is straightforward to get a rough idea of the deflection which the plate will see under vacuum. A pressure of 15psi was applied to the surface of the plate with the vacuum jacket marked as an immovable object. The result of the calculations is shown in the image below. The takeaway is that for a ¾” </w:t>
+      </w:r>
+      <w:r>
+        <w:t xml:space="preserve">austenitic </w:t>
+      </w:r>
+      <w:proofErr w:type="gramStart"/>
+      <w:r>
+        <w:t>stainless steel</w:t>
+      </w:r>
+      <w:proofErr w:type="gramEnd"/>
+      <w:r>
+        <w:t xml:space="preserve"> plate a maximal deflection of 0.002” is expected.</w:t>
+      </w:r>
+    </w:p>
+    <w:p>
+      <w:r>
+        <w:t xml:space="preserve">This is of course just a simulated estimation. Some limitations include gravity not being factored in, using a generic austenitic steel grade for the simulation instead of specifying 316L stainless steel (for </w:t>
+      </w:r>
+      <w:r>
+        <w:lastRenderedPageBreak/>
+        <w:t>example). Also</w:t>
+      </w:r>
+      <w:r>
+        <w:t xml:space="preserve">, </w:t>
+      </w:r>
+      <w:r>
+        <w:t xml:space="preserve">the weight </w:t>
+      </w:r>
+      <w:r>
+        <w:t>and t</w:t>
+      </w:r>
+      <w:r>
+        <w:t xml:space="preserve">he added rigidity </w:t>
+      </w:r>
+      <w:r>
+        <w:t>of having the flanges</w:t>
+      </w:r>
+      <w:r>
+        <w:t xml:space="preserve"> populated with equipment </w:t>
+      </w:r>
+      <w:r>
+        <w:t>was ignored for this test.</w:t>
+      </w:r>
+    </w:p>
+    <w:p>
+      <w:r>
+        <w:rPr>
+          <w:noProof/>
+        </w:rPr>
+        <w:drawing>
+          <wp:inline distT="0" distB="0" distL="0" distR="0" wp14:anchorId="34D12FD7" wp14:editId="509D1B09">
+            <wp:extent cx="5943600" cy="3005455"/>
+            <wp:effectExtent l="0" t="0" r="0" b="4445"/>
+            <wp:docPr id="1" name="Picture 1"/>
+            <wp:cNvGraphicFramePr>
+              <a:graphicFrameLocks xmlns:a="http://schemas.openxmlformats.org/drawingml/2006/main" noChangeAspect="1"/>
+            </wp:cNvGraphicFramePr>
+            <a:graphic xmlns:a="http://schemas.openxmlformats.org/drawingml/2006/main">
+              <a:graphicData uri="http://schemas.openxmlformats.org/drawingml/2006/picture">
+                <pic:pic xmlns:pic="http://schemas.openxmlformats.org/drawingml/2006/picture">
+                  <pic:nvPicPr>
+                    <pic:cNvPr id="1" name="stress analysis.jpg"/>
+                    <pic:cNvPicPr/>
+                  </pic:nvPicPr>
+                  <pic:blipFill>
+                    <a:blip r:embed="rId5" cstate="print">
+                      <a:extLst>
+                        <a:ext uri="{28A0092B-C50C-407E-A947-70E740481C1C}">
+                          <a14:useLocalDpi xmlns:a14="http://schemas.microsoft.com/office/drawing/2010/main" val="0"/>
+                        </a:ext>
+                      </a:extLst>
+                    </a:blip>
+                    <a:stretch>
+                      <a:fillRect/>
+                    </a:stretch>
+                  </pic:blipFill>
+                  <pic:spPr>
+                    <a:xfrm>
+                      <a:off x="0" y="0"/>
+                      <a:ext cx="5943600" cy="3005455"/>
+                    </a:xfrm>
+                    <a:prstGeom prst="rect">
+                      <a:avLst/>
+                    </a:prstGeom>
+                  </pic:spPr>
+                </pic:pic>
+              </a:graphicData>
+            </a:graphic>
+          </wp:inline>
+        </w:drawing>
+      </w:r>
+    </w:p>
+    <w:p/>
+    <w:p>
       <w:bookmarkStart w:id="0" w:name="_GoBack"/>
       <w:bookmarkEnd w:id="0"/>
+      <w:r>
+        <w:t>Talk with Jan checklist</w:t>
+      </w:r>
+    </w:p>
+    <w:p>
+      <w:pPr>
+        <w:pStyle w:val="ListParagraph"/>
+        <w:numPr>
+          <w:ilvl w:val="0"/>
+          <w:numId w:val="1"/>
+        </w:numPr>
+      </w:pPr>
+      <w:r>
+        <w:t xml:space="preserve">Bulkhead clamp </w:t>
+      </w:r>
+      <w:proofErr w:type="spellStart"/>
+      <w:r>
+        <w:t>dimentions</w:t>
+      </w:r>
+      <w:proofErr w:type="spellEnd"/>
+      <w:r>
+        <w:t xml:space="preserve"> (I used Kurt J </w:t>
+      </w:r>
+      <w:proofErr w:type="spellStart"/>
+      <w:proofErr w:type="gramStart"/>
+      <w:r>
+        <w:t>Leskar</w:t>
+      </w:r>
+      <w:proofErr w:type="spellEnd"/>
+      <w:r>
+        <w:t xml:space="preserve"> ,</w:t>
+      </w:r>
+      <w:proofErr w:type="gramEnd"/>
+      <w:r>
+        <w:t xml:space="preserve"> but </w:t>
+      </w:r>
+      <w:proofErr w:type="spellStart"/>
+      <w:r>
+        <w:t>mks</w:t>
+      </w:r>
+      <w:proofErr w:type="spellEnd"/>
+      <w:r>
+        <w:t xml:space="preserve"> has slightly different </w:t>
+      </w:r>
+      <w:proofErr w:type="spellStart"/>
+      <w:r>
+        <w:t>dimentions</w:t>
+      </w:r>
+      <w:proofErr w:type="spellEnd"/>
+      <w:r>
+        <w:t>)</w:t>
+      </w:r>
+    </w:p>
+    <w:p>
+      <w:pPr>
+        <w:pStyle w:val="ListParagraph"/>
+        <w:numPr>
+          <w:ilvl w:val="1"/>
+          <w:numId w:val="1"/>
+        </w:numPr>
+      </w:pPr>
+      <w:hyperlink r:id="rId6" w:history="1">
+        <w:r>
+          <w:rPr>
+            <w:rStyle w:val="Hyperlink"/>
+          </w:rPr>
+          <w:t>https://www.lesker.com/newweb/flanges/flanges_technicalnotes_kf_1.cfm</w:t>
+        </w:r>
+      </w:hyperlink>
+    </w:p>
+    <w:p>
+      <w:pPr>
+        <w:pStyle w:val="ListParagraph"/>
+        <w:numPr>
+          <w:ilvl w:val="1"/>
+          <w:numId w:val="1"/>
+        </w:numPr>
+      </w:pPr>
+      <w:r>
+        <w:t>https://www.mksinst.com/docs/UR/isokf.pdf</w:t>
+      </w:r>
+    </w:p>
+    <w:p>
+      <w:pPr>
+        <w:pStyle w:val="ListParagraph"/>
+        <w:numPr>
+          <w:ilvl w:val="0"/>
+          <w:numId w:val="1"/>
+        </w:numPr>
+      </w:pPr>
+      <w:r>
+        <w:t xml:space="preserve">Density of KF flanges is acceptable (we could squish them closer together for an extra </w:t>
+      </w:r>
+      <w:proofErr w:type="spellStart"/>
+      <w:r>
+        <w:t>fillange</w:t>
+      </w:r>
+      <w:proofErr w:type="spellEnd"/>
+      <w:r>
+        <w:t xml:space="preserve"> or two if that’s worth it)</w:t>
+      </w:r>
+    </w:p>
+    <w:p>
+      <w:pPr>
+        <w:pStyle w:val="ListParagraph"/>
+        <w:numPr>
+          <w:ilvl w:val="0"/>
+          <w:numId w:val="1"/>
+        </w:numPr>
+      </w:pPr>
+      <w:r>
+        <w:t>Bolt pattern for the legs, I’ve allotted four posts each 2”x2”</w:t>
+      </w:r>
+    </w:p>
+    <w:p>
+      <w:pPr>
+        <w:pStyle w:val="ListParagraph"/>
+        <w:numPr>
+          <w:ilvl w:val="0"/>
+          <w:numId w:val="1"/>
+        </w:numPr>
+      </w:pPr>
+      <w:r>
+        <w:t xml:space="preserve">Distance to inner </w:t>
+      </w:r>
+      <w:proofErr w:type="gramStart"/>
+      <w:r>
+        <w:t>wall  of</w:t>
+      </w:r>
+      <w:proofErr w:type="gramEnd"/>
+      <w:r>
+        <w:t xml:space="preserve"> vacuum jacket – does that leave enough for radiation shield?</w:t>
+      </w:r>
+    </w:p>
+    <w:p>
+      <w:pPr>
+        <w:pStyle w:val="ListParagraph"/>
+        <w:numPr>
+          <w:ilvl w:val="0"/>
+          <w:numId w:val="1"/>
+        </w:numPr>
+      </w:pPr>
+      <w:r>
+        <w:t>O-ring groove for the PT415</w:t>
+      </w:r>
+    </w:p>
+    <w:p>
+      <w:pPr>
+        <w:pStyle w:val="ListParagraph"/>
+        <w:numPr>
+          <w:ilvl w:val="0"/>
+          <w:numId w:val="1"/>
+        </w:numPr>
+      </w:pPr>
+      <w:r>
+        <w:t xml:space="preserve">Inventor stress analysis says that 15psi will cause a maximal deflection of 0.0023” in the </w:t>
+      </w:r>
+      <w:proofErr w:type="spellStart"/>
+      <w:r>
+        <w:t>centre</w:t>
+      </w:r>
+      <w:proofErr w:type="spellEnd"/>
+      <w:r>
+        <w:t xml:space="preserve"> of the mounting plate. This is fine right? (I’ll ask </w:t>
+      </w:r>
+      <w:proofErr w:type="spellStart"/>
+      <w:r>
+        <w:t>harmen</w:t>
+      </w:r>
+      <w:proofErr w:type="spellEnd"/>
+      <w:r>
+        <w:t xml:space="preserve"> about his program as well)</w:t>
+      </w:r>
     </w:p>
     <w:sectPr>
       <w:pgSz w:w="12240" w:h="15840"/>
@@ -131,6 +428,126 @@
     </w:sectPr>
   </w:body>
 </w:document>
+</file>
+
+<file path=word/numbering.xml><?xml version="1.0" encoding="utf-8"?>
+<w:numbering xmlns:wpc="http://schemas.microsoft.com/office/word/2010/wordprocessingCanvas" xmlns:cx="http://schemas.microsoft.com/office/drawing/2014/chartex" xmlns:cx1="http://schemas.microsoft.com/office/drawing/2015/9/8/chartex" xmlns:cx2="http://schemas.microsoft.com/office/drawing/2015/10/21/chartex" xmlns:cx3="http://schemas.microsoft.com/office/drawing/2016/5/9/chartex" xmlns:cx4="http://schemas.microsoft.com/office/drawing/2016/5/10/chartex" xmlns:cx5="http://schemas.microsoft.com/office/drawing/2016/5/11/chartex" xmlns:cx6="http://schemas.microsoft.com/office/drawing/2016/5/12/chartex" xmlns:cx7="http://schemas.microsoft.com/office/drawing/2016/5/13/chartex" xmlns:cx8="http://schemas.microsoft.com/office/drawing/2016/5/14/chartex" xmlns:mc="http://schemas.openxmlformats.org/markup-compatibility/2006" xmlns:aink="http://schemas.microsoft.com/office/drawing/2016/ink" xmlns:am3d="http://schemas.microsoft.com/office/drawing/2017/model3d" xmlns:o="urn:schemas-microsoft-com:office:office" xmlns:r="http://schemas.openxmlformats.org/officeDocument/2006/relationships" xmlns:m="http://schemas.openxmlformats.org/officeDocument/2006/math" xmlns:v="urn:schemas-microsoft-com:vml" xmlns:wp14="http://schemas.microsoft.com/office/word/2010/wordprocessingDrawing" xmlns:wp="http://schemas.openxmlformats.org/drawingml/2006/wordprocessingDrawing" xmlns:w10="urn:schemas-microsoft-com:office:word" xmlns:w="http://schemas.openxmlformats.org/wordprocessingml/2006/main" xmlns:w14="http://schemas.microsoft.com/office/word/2010/wordml" xmlns:w15="http://schemas.microsoft.com/office/word/2012/wordml" xmlns:w16cid="http://schemas.microsoft.com/office/word/2016/wordml/cid" xmlns:w16se="http://schemas.microsoft.com/office/word/2015/wordml/symex" xmlns:wpg="http://schemas.microsoft.com/office/word/2010/wordprocessingGroup" xmlns:wpi="http://schemas.microsoft.com/office/word/2010/wordprocessingInk" xmlns:wne="http://schemas.microsoft.com/office/word/2006/wordml" xmlns:wps="http://schemas.microsoft.com/office/word/2010/wordprocessingShape" mc:Ignorable="w14 w15 w16se w16cid wp14">
+  <w:abstractNum w:abstractNumId="0" w15:restartNumberingAfterBreak="0">
+    <w:nsid w:val="4C313F9A"/>
+    <w:multiLevelType w:val="hybridMultilevel"/>
+    <w:tmpl w:val="8EFE3D48"/>
+    <w:lvl w:ilvl="0" w:tplc="38F20948">
+      <w:numFmt w:val="bullet"/>
+      <w:lvlText w:val=""/>
+      <w:lvlJc w:val="left"/>
+      <w:pPr>
+        <w:ind w:left="720" w:hanging="360"/>
+      </w:pPr>
+      <w:rPr>
+        <w:rFonts w:ascii="Symbol" w:eastAsiaTheme="minorHAnsi" w:hAnsi="Symbol" w:cstheme="minorBidi" w:hint="default"/>
+      </w:rPr>
+    </w:lvl>
+    <w:lvl w:ilvl="1" w:tplc="04090003">
+      <w:start w:val="1"/>
+      <w:numFmt w:val="bullet"/>
+      <w:lvlText w:val="o"/>
+      <w:lvlJc w:val="left"/>
+      <w:pPr>
+        <w:ind w:left="1440" w:hanging="360"/>
+      </w:pPr>
+      <w:rPr>
+        <w:rFonts w:ascii="Courier New" w:hAnsi="Courier New" w:cs="Courier New" w:hint="default"/>
+      </w:rPr>
+    </w:lvl>
+    <w:lvl w:ilvl="2" w:tplc="04090005" w:tentative="1">
+      <w:start w:val="1"/>
+      <w:numFmt w:val="bullet"/>
+      <w:lvlText w:val=""/>
+      <w:lvlJc w:val="left"/>
+      <w:pPr>
+        <w:ind w:left="2160" w:hanging="360"/>
+      </w:pPr>
+      <w:rPr>
+        <w:rFonts w:ascii="Wingdings" w:hAnsi="Wingdings" w:hint="default"/>
+      </w:rPr>
+    </w:lvl>
+    <w:lvl w:ilvl="3" w:tplc="04090001" w:tentative="1">
+      <w:start w:val="1"/>
+      <w:numFmt w:val="bullet"/>
+      <w:lvlText w:val=""/>
+      <w:lvlJc w:val="left"/>
+      <w:pPr>
+        <w:ind w:left="2880" w:hanging="360"/>
+      </w:pPr>
+      <w:rPr>
+        <w:rFonts w:ascii="Symbol" w:hAnsi="Symbol" w:hint="default"/>
+      </w:rPr>
+    </w:lvl>
+    <w:lvl w:ilvl="4" w:tplc="04090003" w:tentative="1">
+      <w:start w:val="1"/>
+      <w:numFmt w:val="bullet"/>
+      <w:lvlText w:val="o"/>
+      <w:lvlJc w:val="left"/>
+      <w:pPr>
+        <w:ind w:left="3600" w:hanging="360"/>
+      </w:pPr>
+      <w:rPr>
+        <w:rFonts w:ascii="Courier New" w:hAnsi="Courier New" w:cs="Courier New" w:hint="default"/>
+      </w:rPr>
+    </w:lvl>
+    <w:lvl w:ilvl="5" w:tplc="04090005" w:tentative="1">
+      <w:start w:val="1"/>
+      <w:numFmt w:val="bullet"/>
+      <w:lvlText w:val=""/>
+      <w:lvlJc w:val="left"/>
+      <w:pPr>
+        <w:ind w:left="4320" w:hanging="360"/>
+      </w:pPr>
+      <w:rPr>
+        <w:rFonts w:ascii="Wingdings" w:hAnsi="Wingdings" w:hint="default"/>
+      </w:rPr>
+    </w:lvl>
+    <w:lvl w:ilvl="6" w:tplc="04090001" w:tentative="1">
+      <w:start w:val="1"/>
+      <w:numFmt w:val="bullet"/>
+      <w:lvlText w:val=""/>
+      <w:lvlJc w:val="left"/>
+      <w:pPr>
+        <w:ind w:left="5040" w:hanging="360"/>
+      </w:pPr>
+      <w:rPr>
+        <w:rFonts w:ascii="Symbol" w:hAnsi="Symbol" w:hint="default"/>
+      </w:rPr>
+    </w:lvl>
+    <w:lvl w:ilvl="7" w:tplc="04090003" w:tentative="1">
+      <w:start w:val="1"/>
+      <w:numFmt w:val="bullet"/>
+      <w:lvlText w:val="o"/>
+      <w:lvlJc w:val="left"/>
+      <w:pPr>
+        <w:ind w:left="5760" w:hanging="360"/>
+      </w:pPr>
+      <w:rPr>
+        <w:rFonts w:ascii="Courier New" w:hAnsi="Courier New" w:cs="Courier New" w:hint="default"/>
+      </w:rPr>
+    </w:lvl>
+    <w:lvl w:ilvl="8" w:tplc="04090005" w:tentative="1">
+      <w:start w:val="1"/>
+      <w:numFmt w:val="bullet"/>
+      <w:lvlText w:val=""/>
+      <w:lvlJc w:val="left"/>
+      <w:pPr>
+        <w:ind w:left="6480" w:hanging="360"/>
+      </w:pPr>
+      <w:rPr>
+        <w:rFonts w:ascii="Wingdings" w:hAnsi="Wingdings" w:hint="default"/>
+      </w:rPr>
+    </w:lvl>
+  </w:abstractNum>
+  <w:num w:numId="1">
+    <w:abstractNumId w:val="0"/>
+  </w:num>
+</w:numbering>
 </file>
 
 <file path=word/styles.xml><?xml version="1.0" encoding="utf-8"?>
@@ -661,6 +1078,40 @@
       <w:szCs w:val="32"/>
     </w:rPr>
   </w:style>
+  <w:style w:type="paragraph" w:styleId="ListParagraph">
+    <w:name w:val="List Paragraph"/>
+    <w:basedOn w:val="Normal"/>
+    <w:uiPriority w:val="34"/>
+    <w:qFormat/>
+    <w:rsid w:val="00B43221"/>
+    <w:pPr>
+      <w:ind w:left="720"/>
+      <w:contextualSpacing/>
+    </w:pPr>
+  </w:style>
+  <w:style w:type="character" w:styleId="Hyperlink">
+    <w:name w:val="Hyperlink"/>
+    <w:basedOn w:val="DefaultParagraphFont"/>
+    <w:uiPriority w:val="99"/>
+    <w:unhideWhenUsed/>
+    <w:rsid w:val="00B43221"/>
+    <w:rPr>
+      <w:color w:val="0563C1" w:themeColor="hyperlink"/>
+      <w:u w:val="single"/>
+    </w:rPr>
+  </w:style>
+  <w:style w:type="character" w:styleId="UnresolvedMention">
+    <w:name w:val="Unresolved Mention"/>
+    <w:basedOn w:val="DefaultParagraphFont"/>
+    <w:uiPriority w:val="99"/>
+    <w:semiHidden/>
+    <w:unhideWhenUsed/>
+    <w:rsid w:val="00B43221"/>
+    <w:rPr>
+      <w:color w:val="605E5C"/>
+      <w:shd w:val="clear" w:color="auto" w:fill="E1DFDD"/>
+    </w:rPr>
+  </w:style>
 </w:styles>
 </file>
 

</xml_diff>

<commit_message>
bolts for plate are now M8 clearance
</commit_message>
<xml_diff>
--- a/Basic Bringup.docx
+++ b/Basic Bringup.docx
@@ -244,8 +244,6 @@
     </w:p>
     <w:p/>
     <w:p>
-      <w:bookmarkStart w:id="0" w:name="_GoBack"/>
-      <w:bookmarkEnd w:id="0"/>
       <w:r>
         <w:t>Talk with Jan checklist</w:t>
       </w:r>
@@ -357,7 +355,15 @@
         </w:numPr>
       </w:pPr>
       <w:r>
-        <w:t>Bolt pattern for the legs, I’ve allotted four posts each 2”x2”</w:t>
+        <w:t xml:space="preserve">Do we want to keep </w:t>
+      </w:r>
+      <w:proofErr w:type="gramStart"/>
+      <w:r>
+        <w:t>all of</w:t>
+      </w:r>
+      <w:proofErr w:type="gramEnd"/>
+      <w:r>
+        <w:t xml:space="preserve"> the screws for the plate metric?</w:t>
       </w:r>
     </w:p>
     <w:p>
@@ -369,15 +375,7 @@
         </w:numPr>
       </w:pPr>
       <w:r>
-        <w:t xml:space="preserve">Distance to inner </w:t>
-      </w:r>
-      <w:proofErr w:type="gramStart"/>
-      <w:r>
-        <w:t>wall  of</w:t>
-      </w:r>
-      <w:proofErr w:type="gramEnd"/>
-      <w:r>
-        <w:t xml:space="preserve"> vacuum jacket – does that leave enough for radiation shield?</w:t>
+        <w:t>Bolt pattern for the legs, I’ve allotted four posts each 2”x2”</w:t>
       </w:r>
     </w:p>
     <w:p>
@@ -389,7 +387,15 @@
         </w:numPr>
       </w:pPr>
       <w:r>
-        <w:t>O-ring groove for the PT415</w:t>
+        <w:t xml:space="preserve">Distance to inner </w:t>
+      </w:r>
+      <w:proofErr w:type="gramStart"/>
+      <w:r>
+        <w:t>wall  of</w:t>
+      </w:r>
+      <w:proofErr w:type="gramEnd"/>
+      <w:r>
+        <w:t xml:space="preserve"> vacuum jacket – does that leave enough for radiation shield?</w:t>
       </w:r>
     </w:p>
     <w:p>
@@ -401,6 +407,42 @@
         </w:numPr>
       </w:pPr>
       <w:r>
+        <w:t>O-ring groove for the PT415</w:t>
+      </w:r>
+    </w:p>
+    <w:p>
+      <w:pPr>
+        <w:pStyle w:val="ListParagraph"/>
+        <w:numPr>
+          <w:ilvl w:val="1"/>
+          <w:numId w:val="1"/>
+        </w:numPr>
+      </w:pPr>
+      <w:r>
+        <w:t>Size of O-ring</w:t>
+      </w:r>
+    </w:p>
+    <w:p>
+      <w:pPr>
+        <w:pStyle w:val="ListParagraph"/>
+        <w:numPr>
+          <w:ilvl w:val="1"/>
+          <w:numId w:val="1"/>
+        </w:numPr>
+      </w:pPr>
+      <w:r>
+        <w:t>Choice of bolts?</w:t>
+      </w:r>
+    </w:p>
+    <w:p>
+      <w:pPr>
+        <w:pStyle w:val="ListParagraph"/>
+        <w:numPr>
+          <w:ilvl w:val="0"/>
+          <w:numId w:val="1"/>
+        </w:numPr>
+      </w:pPr>
+      <w:r>
         <w:t xml:space="preserve">Inventor stress analysis says that 15psi will cause a maximal deflection of 0.0023” in the </w:t>
       </w:r>
       <w:proofErr w:type="spellStart"/>
@@ -418,6 +460,92 @@
       <w:proofErr w:type="spellEnd"/>
       <w:r>
         <w:t xml:space="preserve"> about his program as well)</w:t>
+      </w:r>
+    </w:p>
+    <w:p>
+      <w:pPr>
+        <w:pStyle w:val="ListParagraph"/>
+        <w:numPr>
+          <w:ilvl w:val="1"/>
+          <w:numId w:val="1"/>
+        </w:numPr>
+      </w:pPr>
+      <w:r>
+        <w:t>Harmen’s program is tied to a computer and probably some ancient dos program which uses the closed from solution for a disk with fixed edges boundary condition.</w:t>
+      </w:r>
+    </w:p>
+    <w:p>
+      <w:pPr>
+        <w:pStyle w:val="ListParagraph"/>
+        <w:numPr>
+          <w:ilvl w:val="0"/>
+          <w:numId w:val="1"/>
+        </w:numPr>
+      </w:pPr>
+      <w:r>
+        <w:t xml:space="preserve">A plate of steel might be uneven by up to 40 thou, this means for </w:t>
+      </w:r>
+      <w:proofErr w:type="spellStart"/>
+      <w:r>
+        <w:t>o-ring</w:t>
+      </w:r>
+      <w:proofErr w:type="spellEnd"/>
+      <w:r>
+        <w:t xml:space="preserve"> surfaces the plate will have to be locally flattened. This is ok right?</w:t>
+      </w:r>
+    </w:p>
+    <w:p>
+      <w:pPr>
+        <w:pStyle w:val="ListParagraph"/>
+        <w:numPr>
+          <w:ilvl w:val="0"/>
+          <w:numId w:val="1"/>
+        </w:numPr>
+      </w:pPr>
+      <w:r>
+        <w:t>The shop has 2’x4’ plate in stock, should we keep the extra 2’ on one of the sides?</w:t>
+      </w:r>
+    </w:p>
+    <w:p>
+      <w:pPr>
+        <w:ind w:left="360"/>
+      </w:pPr>
+    </w:p>
+    <w:p>
+      <w:pPr>
+        <w:ind w:left="360"/>
+      </w:pPr>
+      <w:bookmarkStart w:id="0" w:name="_GoBack"/>
+      <w:bookmarkEnd w:id="0"/>
+    </w:p>
+    <w:p>
+      <w:r>
+        <w:lastRenderedPageBreak/>
+        <w:t>Notes for Harmen</w:t>
+      </w:r>
+    </w:p>
+    <w:p>
+      <w:pPr>
+        <w:pStyle w:val="ListParagraph"/>
+        <w:numPr>
+          <w:ilvl w:val="0"/>
+          <w:numId w:val="1"/>
+        </w:numPr>
+      </w:pPr>
+      <w:r>
+        <w:t>Need more accurate measurement of bolt pattern for vacuum jacket</w:t>
+      </w:r>
+    </w:p>
+    <w:p>
+      <w:pPr>
+        <w:pStyle w:val="ListParagraph"/>
+        <w:numPr>
+          <w:ilvl w:val="0"/>
+          <w:numId w:val="1"/>
+        </w:numPr>
+      </w:pPr>
+      <w:r>
+        <w:t>Is the plate on hand 304 stainless?</w:t>
       </w:r>
     </w:p>
     <w:sectPr>

</xml_diff>

<commit_message>
Documneted bolt pattern for vacuum jacket. Also modified the CAD, added a second o-ring groove with emi sheilding
</commit_message>
<xml_diff>
--- a/Basic Bringup.docx
+++ b/Basic Bringup.docx
@@ -326,110 +326,24 @@
       <w:pPr>
         <w:pStyle w:val="ListParagraph"/>
         <w:numPr>
-          <w:ilvl w:val="0"/>
-          <w:numId w:val="1"/>
-        </w:numPr>
-      </w:pPr>
-      <w:r>
-        <w:t>D</w:t>
-      </w:r>
-      <w:r>
-        <w:t xml:space="preserve">istance to inner wall </w:t>
-      </w:r>
-      <w:r>
-        <w:t>of vacuum jacket – does that leave enough for radiation shield?</w:t>
-      </w:r>
-    </w:p>
-    <w:p>
-      <w:pPr>
-        <w:pStyle w:val="ListParagraph"/>
-        <w:numPr>
           <w:ilvl w:val="1"/>
           <w:numId w:val="1"/>
         </w:numPr>
+        <w:rPr>
+          <w:color w:val="FF0000"/>
+        </w:rPr>
       </w:pPr>
       <w:r>
         <w:rPr>
           <w:color w:val="4472C4" w:themeColor="accent1"/>
         </w:rPr>
-        <w:t xml:space="preserve">Need at least one kf50 </w:t>
-      </w:r>
-      <w:proofErr w:type="spellStart"/>
+        <w:t xml:space="preserve">¼-20 </w:t>
+      </w:r>
       <w:r>
         <w:rPr>
           <w:color w:val="4472C4" w:themeColor="accent1"/>
         </w:rPr>
-        <w:t>fillange</w:t>
-      </w:r>
-      <w:proofErr w:type="spellEnd"/>
-      <w:r>
-        <w:rPr>
-          <w:color w:val="4472C4" w:themeColor="accent1"/>
-        </w:rPr>
-        <w:t xml:space="preserve"> that is 1+1+4” from the vacuum jacket</w:t>
-      </w:r>
-    </w:p>
-    <w:p>
-      <w:pPr>
-        <w:pStyle w:val="ListParagraph"/>
-        <w:numPr>
-          <w:ilvl w:val="1"/>
-          <w:numId w:val="1"/>
-        </w:numPr>
-      </w:pPr>
-      <w:r>
-        <w:rPr>
-          <w:color w:val="4472C4" w:themeColor="accent1"/>
-        </w:rPr>
-        <w:t>Allow for 2” for radiation shield</w:t>
-      </w:r>
-    </w:p>
-    <w:p>
-      <w:pPr>
-        <w:pStyle w:val="ListParagraph"/>
-        <w:numPr>
-          <w:ilvl w:val="2"/>
-          <w:numId w:val="1"/>
-        </w:numPr>
-        <w:rPr>
-          <w:color w:val="FF0000"/>
-        </w:rPr>
-      </w:pPr>
-      <w:r>
-        <w:rPr>
-          <w:color w:val="FF0000"/>
-        </w:rPr>
-        <w:t xml:space="preserve">Managed to fit </w:t>
-      </w:r>
-      <w:r>
-        <w:rPr>
-          <w:color w:val="FF0000"/>
-        </w:rPr>
-        <w:t>6</w:t>
-      </w:r>
-      <w:r>
-        <w:rPr>
-          <w:color w:val="FF0000"/>
-        </w:rPr>
-        <w:t>xKF50</w:t>
-      </w:r>
-      <w:r>
-        <w:rPr>
-          <w:color w:val="FF0000"/>
-        </w:rPr>
-        <w:t xml:space="preserve">, </w:t>
-      </w:r>
-      <w:r>
-        <w:rPr>
-          <w:color w:val="FF0000"/>
-        </w:rPr>
-        <w:t>3</w:t>
-      </w:r>
-      <w:r>
-        <w:rPr>
-          <w:color w:val="FF0000"/>
-        </w:rPr>
-        <w:t>xKF25, and 2xKF16 within the jacket minus 2” on each side for radiation shield.</w:t>
+        <w:t>is what we’re going with b/c you only need a few threads.</w:t>
       </w:r>
     </w:p>
     <w:p>
@@ -532,6 +446,50 @@
           <w:numId w:val="1"/>
         </w:numPr>
         <w:rPr>
+          <w:color w:val="FF0000"/>
+        </w:rPr>
+      </w:pPr>
+      <w:r>
+        <w:rPr>
+          <w:color w:val="FF0000"/>
+        </w:rPr>
+        <w:t>Second O-ring</w:t>
+      </w:r>
+    </w:p>
+    <w:p>
+      <w:pPr>
+        <w:pStyle w:val="ListParagraph"/>
+        <w:numPr>
+          <w:ilvl w:val="2"/>
+          <w:numId w:val="1"/>
+        </w:numPr>
+        <w:rPr>
+          <w:color w:val="FF0000"/>
+        </w:rPr>
+      </w:pPr>
+      <w:r>
+        <w:rPr>
+          <w:color w:val="FF0000"/>
+        </w:rPr>
+        <w:t xml:space="preserve">Added a second groove, still needs to be properly </w:t>
+      </w:r>
+      <w:proofErr w:type="spellStart"/>
+      <w:r>
+        <w:rPr>
+          <w:color w:val="FF0000"/>
+        </w:rPr>
+        <w:t>dimentioned</w:t>
+      </w:r>
+      <w:proofErr w:type="spellEnd"/>
+    </w:p>
+    <w:p>
+      <w:pPr>
+        <w:pStyle w:val="ListParagraph"/>
+        <w:numPr>
+          <w:ilvl w:val="1"/>
+          <w:numId w:val="1"/>
+        </w:numPr>
+        <w:rPr>
           <w:highlight w:val="yellow"/>
         </w:rPr>
       </w:pPr>
@@ -543,6 +501,88 @@
       </w:r>
     </w:p>
     <w:p>
+      <w:pPr>
+        <w:pStyle w:val="ListParagraph"/>
+        <w:numPr>
+          <w:ilvl w:val="2"/>
+          <w:numId w:val="1"/>
+        </w:numPr>
+        <w:rPr>
+          <w:color w:val="4472C4" w:themeColor="accent1"/>
+          <w:highlight w:val="yellow"/>
+        </w:rPr>
+      </w:pPr>
+      <w:r>
+        <w:rPr>
+          <w:color w:val="4472C4" w:themeColor="accent1"/>
+          <w:highlight w:val="yellow"/>
+        </w:rPr>
+        <w:t>5/16-18 looking bolt</w:t>
+      </w:r>
+    </w:p>
+    <w:p>
+      <w:pPr>
+        <w:pStyle w:val="ListParagraph"/>
+        <w:numPr>
+          <w:ilvl w:val="1"/>
+          <w:numId w:val="1"/>
+        </w:numPr>
+        <w:rPr>
+          <w:highlight w:val="yellow"/>
+        </w:rPr>
+      </w:pPr>
+      <w:r>
+        <w:rPr>
+          <w:highlight w:val="yellow"/>
+        </w:rPr>
+        <w:t xml:space="preserve">Email </w:t>
+      </w:r>
+      <w:proofErr w:type="spellStart"/>
+      <w:r>
+        <w:rPr>
+          <w:highlight w:val="yellow"/>
+        </w:rPr>
+        <w:t>cyromech</w:t>
+      </w:r>
+      <w:proofErr w:type="spellEnd"/>
+      <w:r>
+        <w:rPr>
+          <w:highlight w:val="yellow"/>
+        </w:rPr>
+        <w:t xml:space="preserve"> for recommended land pattern.</w:t>
+      </w:r>
+    </w:p>
+    <w:p>
+      <w:pPr>
+        <w:pStyle w:val="ListParagraph"/>
+      </w:pPr>
+      <w:r>
+        <w:t xml:space="preserve">The vacuum jacket bolt pattern has been measured properly. Test holes drilled in acrylic with the desired spacing. Test hole was fit on every pair of bolts. The center to center </w:t>
+      </w:r>
+      <w:proofErr w:type="spellStart"/>
+      <w:r>
+        <w:t>dimention</w:t>
+      </w:r>
+      <w:proofErr w:type="spellEnd"/>
+      <w:r>
+        <w:t xml:space="preserve"> which works is 530.5mm. Using a 24” Vernier the bolt to bolt spacing measured by screwing in a pair of M8 bolts in opposite holes and measuring the greatest distance between the heads of each bolt. The distances measured for two sets of holes was 21.381” and 21.385”. The bolt </w:t>
+      </w:r>
+      <w:proofErr w:type="gramStart"/>
+      <w:r>
+        <w:t>head</w:t>
+      </w:r>
+      <w:proofErr w:type="gramEnd"/>
+      <w:r>
+        <w:t xml:space="preserve"> a nominally 1/2” diameter head. To within small error the center to center spacing is then 21.381-0.5”. Which makes the measured spacing 530.377mm and 530.479mm. A test hole was made with the </w:t>
+      </w:r>
+      <w:proofErr w:type="spellStart"/>
+      <w:r>
+        <w:t>dimention</w:t>
+      </w:r>
+      <w:proofErr w:type="spellEnd"/>
+      <w:r>
+        <w:t xml:space="preserve"> 530mm and this did not fit nicely (might have been within the clearance hole tolerance). Using 530.5mm had the test piece fit nicely in every bolt pair.</w:t>
+      </w:r>
       <w:bookmarkStart w:id="0" w:name="_GoBack"/>
       <w:bookmarkEnd w:id="0"/>
     </w:p>
@@ -550,6 +590,19 @@
       <w:pPr>
         <w:pStyle w:val="ListParagraph"/>
         <w:numPr>
+          <w:ilvl w:val="1"/>
+          <w:numId w:val="1"/>
+        </w:numPr>
+      </w:pPr>
+      <w:r>
+        <w:t>Picture of test thing</w:t>
+      </w:r>
+    </w:p>
+    <w:p/>
+    <w:p>
+      <w:pPr>
+        <w:pStyle w:val="ListParagraph"/>
+        <w:numPr>
           <w:ilvl w:val="0"/>
           <w:numId w:val="1"/>
         </w:numPr>
@@ -656,91 +709,10 @@
     </w:p>
     <w:p>
       <w:pPr>
-        <w:ind w:left="360"/>
-      </w:pPr>
-    </w:p>
-    <w:p>
-      <w:r>
-        <w:t>Notes for Harmen</w:t>
-      </w:r>
-    </w:p>
-    <w:p>
-      <w:pPr>
-        <w:pStyle w:val="ListParagraph"/>
-        <w:numPr>
-          <w:ilvl w:val="0"/>
-          <w:numId w:val="1"/>
-        </w:numPr>
-      </w:pPr>
-      <w:r>
-        <w:t>Is the plate on hand 304 stainless?</w:t>
-      </w:r>
-    </w:p>
-    <w:p>
-      <w:pPr>
-        <w:pStyle w:val="ListParagraph"/>
-        <w:numPr>
-          <w:ilvl w:val="1"/>
-          <w:numId w:val="1"/>
-        </w:numPr>
         <w:rPr>
           <w:color w:val="FF0000"/>
         </w:rPr>
       </w:pPr>
-      <w:r>
-        <w:rPr>
-          <w:color w:val="FF0000"/>
-        </w:rPr>
-        <w:t>It’s not!</w:t>
-      </w:r>
-    </w:p>
-    <w:p>
-      <w:pPr>
-        <w:pStyle w:val="ListParagraph"/>
-        <w:numPr>
-          <w:ilvl w:val="1"/>
-          <w:numId w:val="1"/>
-        </w:numPr>
-        <w:rPr>
-          <w:color w:val="FF0000"/>
-        </w:rPr>
-      </w:pPr>
-      <w:r>
-        <w:rPr>
-          <w:color w:val="FF0000"/>
-        </w:rPr>
-        <w:t>Ask for cost of 316 plate</w:t>
-      </w:r>
-    </w:p>
-    <w:p>
-      <w:pPr>
-        <w:pStyle w:val="ListParagraph"/>
-        <w:numPr>
-          <w:ilvl w:val="0"/>
-          <w:numId w:val="1"/>
-        </w:numPr>
-      </w:pPr>
-      <w:r>
-        <w:t>The flatness is a real issue, we’ll either purchase a flat plate, or get the current plate ground, or get a company which can achieve the required flatness to make the whole part</w:t>
-      </w:r>
-    </w:p>
-    <w:p>
-      <w:pPr>
-        <w:pStyle w:val="ListParagraph"/>
-        <w:numPr>
-          <w:ilvl w:val="1"/>
-          <w:numId w:val="1"/>
-        </w:numPr>
-        <w:rPr>
-          <w:color w:val="FF0000"/>
-        </w:rPr>
-      </w:pPr>
-      <w:r>
-        <w:rPr>
-          <w:color w:val="FF0000"/>
-        </w:rPr>
-        <w:t>Get it ground?</w:t>
-      </w:r>
     </w:p>
     <w:sectPr>
       <w:pgSz w:w="12240" w:h="15840"/>

</xml_diff>

<commit_message>
adjusted so that radiation shields fit properly, added some documentation, also we have the recommended land pattern from cryomech
</commit_message>
<xml_diff>
--- a/Basic Bringup.docx
+++ b/Basic Bringup.docx
@@ -365,9 +365,29 @@
           <w:ilvl w:val="1"/>
           <w:numId w:val="1"/>
         </w:numPr>
-      </w:pPr>
-      <w:r>
-        <w:t>Size of O-ring</w:t>
+        <w:rPr>
+          <w:color w:val="FF0000"/>
+        </w:rPr>
+      </w:pPr>
+      <w:r>
+        <w:rPr>
+          <w:color w:val="FF0000"/>
+        </w:rPr>
+        <w:t xml:space="preserve">Emailed </w:t>
+      </w:r>
+      <w:proofErr w:type="spellStart"/>
+      <w:r>
+        <w:rPr>
+          <w:color w:val="FF0000"/>
+        </w:rPr>
+        <w:t>CryoMech</w:t>
+      </w:r>
+      <w:proofErr w:type="spellEnd"/>
+      <w:r>
+        <w:rPr>
+          <w:color w:val="FF0000"/>
+        </w:rPr>
+        <w:t xml:space="preserve"> for land pattern</w:t>
       </w:r>
     </w:p>
     <w:p>
@@ -377,21 +397,63 @@
           <w:ilvl w:val="2"/>
           <w:numId w:val="1"/>
         </w:numPr>
-      </w:pPr>
-      <w:r>
-        <w:rPr>
-          <w:color w:val="4472C4" w:themeColor="accent1"/>
-        </w:rPr>
-        <w:t xml:space="preserve">1/8” </w:t>
+        <w:rPr>
+          <w:color w:val="FF0000"/>
+        </w:rPr>
+      </w:pPr>
+      <w:r>
+        <w:t xml:space="preserve">The recommended O-ring is 2-258, this happens to match the </w:t>
       </w:r>
       <w:proofErr w:type="spellStart"/>
       <w:r>
-        <w:rPr>
-          <w:color w:val="4472C4" w:themeColor="accent1"/>
-        </w:rPr>
         <w:t>o-ring</w:t>
       </w:r>
       <w:proofErr w:type="spellEnd"/>
+      <w:r>
+        <w:t xml:space="preserve"> we settled on. The recommended bellows ID is 5.4”. This </w:t>
+      </w:r>
+      <w:proofErr w:type="spellStart"/>
+      <w:r>
+        <w:t>dimention</w:t>
+      </w:r>
+      <w:proofErr w:type="spellEnd"/>
+      <w:r>
+        <w:t xml:space="preserve"> becomes tight when we add a second </w:t>
+      </w:r>
+      <w:proofErr w:type="spellStart"/>
+      <w:r>
+        <w:t>o-ring</w:t>
+      </w:r>
+      <w:proofErr w:type="spellEnd"/>
+      <w:r>
+        <w:t xml:space="preserve"> groove for EMI shielding. </w:t>
+      </w:r>
+      <w:proofErr w:type="gramStart"/>
+      <w:r>
+        <w:t>However</w:t>
+      </w:r>
+      <w:proofErr w:type="gramEnd"/>
+      <w:r>
+        <w:t xml:space="preserve"> it looks as though we can still fit it.</w:t>
+      </w:r>
+    </w:p>
+    <w:p>
+      <w:pPr>
+        <w:pStyle w:val="ListParagraph"/>
+        <w:numPr>
+          <w:ilvl w:val="1"/>
+          <w:numId w:val="1"/>
+        </w:numPr>
+        <w:rPr>
+          <w:color w:val="FF0000"/>
+        </w:rPr>
+      </w:pPr>
+      <w:r>
+        <w:rPr>
+          <w:color w:val="FF0000"/>
+        </w:rPr>
+        <w:t>Second O-ring</w:t>
+      </w:r>
     </w:p>
     <w:p>
       <w:pPr>
@@ -401,25 +463,6 @@
           <w:numId w:val="1"/>
         </w:numPr>
         <w:rPr>
-          <w:highlight w:val="yellow"/>
-        </w:rPr>
-      </w:pPr>
-      <w:r>
-        <w:rPr>
-          <w:color w:val="4472C4" w:themeColor="accent1"/>
-          <w:highlight w:val="yellow"/>
-        </w:rPr>
-        <w:t>Liquid helium plant may have a land pattern</w:t>
-      </w:r>
-    </w:p>
-    <w:p>
-      <w:pPr>
-        <w:pStyle w:val="ListParagraph"/>
-        <w:numPr>
-          <w:ilvl w:val="3"/>
-          <w:numId w:val="1"/>
-        </w:numPr>
-        <w:rPr>
           <w:color w:val="FF0000"/>
         </w:rPr>
       </w:pPr>
@@ -427,14 +470,14 @@
         <w:rPr>
           <w:color w:val="FF0000"/>
         </w:rPr>
-        <w:t xml:space="preserve">Changed the </w:t>
+        <w:t xml:space="preserve">Added a second groove, still needs to be properly </w:t>
       </w:r>
       <w:proofErr w:type="spellStart"/>
       <w:r>
         <w:rPr>
           <w:color w:val="FF0000"/>
         </w:rPr>
-        <w:t>o-ring</w:t>
+        <w:t>dimentioned</w:t>
       </w:r>
       <w:proofErr w:type="spellEnd"/>
     </w:p>
@@ -446,14 +489,14 @@
           <w:numId w:val="1"/>
         </w:numPr>
         <w:rPr>
-          <w:color w:val="FF0000"/>
-        </w:rPr>
-      </w:pPr>
-      <w:r>
-        <w:rPr>
-          <w:color w:val="FF0000"/>
-        </w:rPr>
-        <w:t>Second O-ring</w:t>
+          <w:highlight w:val="yellow"/>
+        </w:rPr>
+      </w:pPr>
+      <w:r>
+        <w:rPr>
+          <w:highlight w:val="yellow"/>
+        </w:rPr>
+        <w:t>Choice of bolts?</w:t>
       </w:r>
     </w:p>
     <w:p>
@@ -464,23 +507,17 @@
           <w:numId w:val="1"/>
         </w:numPr>
         <w:rPr>
-          <w:color w:val="FF0000"/>
-        </w:rPr>
-      </w:pPr>
-      <w:r>
-        <w:rPr>
-          <w:color w:val="FF0000"/>
-        </w:rPr>
-        <w:t xml:space="preserve">Added a second groove, still needs to be properly </w:t>
-      </w:r>
-      <w:proofErr w:type="spellStart"/>
-      <w:r>
-        <w:rPr>
-          <w:color w:val="FF0000"/>
-        </w:rPr>
-        <w:t>dimentioned</w:t>
-      </w:r>
-      <w:proofErr w:type="spellEnd"/>
+          <w:color w:val="4472C4" w:themeColor="accent1"/>
+          <w:highlight w:val="yellow"/>
+        </w:rPr>
+      </w:pPr>
+      <w:r>
+        <w:rPr>
+          <w:color w:val="4472C4" w:themeColor="accent1"/>
+          <w:highlight w:val="yellow"/>
+        </w:rPr>
+        <w:t>5/16-18 looking bolt</w:t>
+      </w:r>
     </w:p>
     <w:p>
       <w:pPr>
@@ -497,7 +534,105 @@
         <w:rPr>
           <w:highlight w:val="yellow"/>
         </w:rPr>
-        <w:t>Choice of bolts?</w:t>
+        <w:t xml:space="preserve">Email </w:t>
+      </w:r>
+      <w:proofErr w:type="spellStart"/>
+      <w:r>
+        <w:rPr>
+          <w:highlight w:val="yellow"/>
+        </w:rPr>
+        <w:t>cyromech</w:t>
+      </w:r>
+      <w:proofErr w:type="spellEnd"/>
+      <w:r>
+        <w:rPr>
+          <w:highlight w:val="yellow"/>
+        </w:rPr>
+        <w:t xml:space="preserve"> for recommended land pattern.</w:t>
+      </w:r>
+    </w:p>
+    <w:p>
+      <w:pPr>
+        <w:pStyle w:val="ListParagraph"/>
+      </w:pPr>
+      <w:r>
+        <w:t xml:space="preserve">The vacuum jacket bolt pattern has been measured properly. Test holes drilled in acrylic with the desired spacing. Test hole was fit on every pair of bolts. The center to center </w:t>
+      </w:r>
+      <w:proofErr w:type="spellStart"/>
+      <w:r>
+        <w:t>dimention</w:t>
+      </w:r>
+      <w:proofErr w:type="spellEnd"/>
+      <w:r>
+        <w:t xml:space="preserve"> which works is 530.5mm. Using a 24” Vernier the bolt to bolt spacing measured by screwing in a pair of M8 bolts in opposite holes and measuring the greatest distance between the heads of each bolt. The distances measured for two sets of holes was 21.381” and 21.385”. The bolt head a nominally 1/2” diameter head. To within small error the center to center spacing is then 21.381-0.5”. Which makes the measured spacing 530.377mm and 530.479mm. A test hole was made with the </w:t>
+      </w:r>
+      <w:proofErr w:type="spellStart"/>
+      <w:r>
+        <w:t>dimention</w:t>
+      </w:r>
+      <w:proofErr w:type="spellEnd"/>
+      <w:r>
+        <w:t xml:space="preserve"> 530mm and this did not fit nicely (might have been within the clearance hole tolerance). Using 530.5mm had the test piece fit nicely in every bolt pair.</w:t>
+      </w:r>
+    </w:p>
+    <w:p>
+      <w:pPr>
+        <w:pStyle w:val="ListParagraph"/>
+        <w:numPr>
+          <w:ilvl w:val="1"/>
+          <w:numId w:val="1"/>
+        </w:numPr>
+      </w:pPr>
+      <w:r>
+        <w:t>Picture of test thing</w:t>
+      </w:r>
+    </w:p>
+    <w:p/>
+    <w:p>
+      <w:pPr>
+        <w:pStyle w:val="ListParagraph"/>
+        <w:numPr>
+          <w:ilvl w:val="0"/>
+          <w:numId w:val="1"/>
+        </w:numPr>
+      </w:pPr>
+      <w:r>
+        <w:t xml:space="preserve">A plate of steel might be uneven by up to 40 thou, this means for </w:t>
+      </w:r>
+      <w:proofErr w:type="spellStart"/>
+      <w:r>
+        <w:t>o-ring</w:t>
+      </w:r>
+      <w:proofErr w:type="spellEnd"/>
+      <w:r>
+        <w:t xml:space="preserve"> surfaces the plate will have to be locally flattened. This is ok right?</w:t>
+      </w:r>
+    </w:p>
+    <w:p>
+      <w:pPr>
+        <w:pStyle w:val="ListParagraph"/>
+        <w:numPr>
+          <w:ilvl w:val="1"/>
+          <w:numId w:val="1"/>
+        </w:numPr>
+      </w:pPr>
+      <w:r>
+        <w:rPr>
+          <w:color w:val="4472C4" w:themeColor="accent1"/>
+        </w:rPr>
+        <w:t xml:space="preserve">Talk to MDC for potentially a </w:t>
+      </w:r>
+      <w:r>
+        <w:rPr>
+          <w:color w:val="4472C4" w:themeColor="accent1"/>
+        </w:rPr>
+        <w:t>flattened</w:t>
+      </w:r>
+      <w:r>
+        <w:rPr>
+          <w:color w:val="4472C4" w:themeColor="accent1"/>
+        </w:rPr>
+        <w:t xml:space="preserve"> plate</w:t>
       </w:r>
     </w:p>
     <w:p>
@@ -508,16 +643,14 @@
           <w:numId w:val="1"/>
         </w:numPr>
         <w:rPr>
-          <w:color w:val="4472C4" w:themeColor="accent1"/>
-          <w:highlight w:val="yellow"/>
-        </w:rPr>
-      </w:pPr>
-      <w:r>
-        <w:rPr>
-          <w:color w:val="4472C4" w:themeColor="accent1"/>
-          <w:highlight w:val="yellow"/>
-        </w:rPr>
-        <w:t>5/16-18 looking bolt</w:t>
+          <w:color w:val="FF0000"/>
+        </w:rPr>
+      </w:pPr>
+      <w:r>
+        <w:rPr>
+          <w:color w:val="FF0000"/>
+        </w:rPr>
+        <w:t>RFQ from MDC vacuum was filed</w:t>
       </w:r>
     </w:p>
     <w:p>
@@ -527,78 +660,14 @@
           <w:ilvl w:val="1"/>
           <w:numId w:val="1"/>
         </w:numPr>
-        <w:rPr>
-          <w:highlight w:val="yellow"/>
-        </w:rPr>
-      </w:pPr>
-      <w:r>
-        <w:rPr>
-          <w:highlight w:val="yellow"/>
-        </w:rPr>
-        <w:t xml:space="preserve">Email </w:t>
-      </w:r>
-      <w:proofErr w:type="spellStart"/>
-      <w:r>
-        <w:rPr>
-          <w:highlight w:val="yellow"/>
-        </w:rPr>
-        <w:t>cyromech</w:t>
-      </w:r>
-      <w:proofErr w:type="spellEnd"/>
-      <w:r>
-        <w:rPr>
-          <w:highlight w:val="yellow"/>
-        </w:rPr>
-        <w:t xml:space="preserve"> for recommended land pattern.</w:t>
-      </w:r>
-    </w:p>
-    <w:p>
-      <w:pPr>
-        <w:pStyle w:val="ListParagraph"/>
-      </w:pPr>
-      <w:r>
-        <w:t xml:space="preserve">The vacuum jacket bolt pattern has been measured properly. Test holes drilled in acrylic with the desired spacing. Test hole was fit on every pair of bolts. The center to center </w:t>
-      </w:r>
-      <w:proofErr w:type="spellStart"/>
-      <w:r>
-        <w:t>dimention</w:t>
-      </w:r>
-      <w:proofErr w:type="spellEnd"/>
-      <w:r>
-        <w:t xml:space="preserve"> which works is 530.5mm. Using a 24” Vernier the bolt to bolt spacing measured by screwing in a pair of M8 bolts in opposite holes and measuring the greatest distance between the heads of each bolt. The distances measured for two sets of holes was 21.381” and 21.385”. The bolt </w:t>
-      </w:r>
-      <w:proofErr w:type="gramStart"/>
-      <w:r>
-        <w:t>head</w:t>
-      </w:r>
-      <w:proofErr w:type="gramEnd"/>
-      <w:r>
-        <w:t xml:space="preserve"> a nominally 1/2” diameter head. To within small error the center to center spacing is then 21.381-0.5”. Which makes the measured spacing 530.377mm and 530.479mm. A test hole was made with the </w:t>
-      </w:r>
-      <w:proofErr w:type="spellStart"/>
-      <w:r>
-        <w:t>dimention</w:t>
-      </w:r>
-      <w:proofErr w:type="spellEnd"/>
-      <w:r>
-        <w:t xml:space="preserve"> 530mm and this did not fit nicely (might have been within the clearance hole tolerance). Using 530.5mm had the test piece fit nicely in every bolt pair.</w:t>
-      </w:r>
-      <w:bookmarkStart w:id="0" w:name="_GoBack"/>
-      <w:bookmarkEnd w:id="0"/>
-    </w:p>
-    <w:p>
-      <w:pPr>
-        <w:pStyle w:val="ListParagraph"/>
-        <w:numPr>
-          <w:ilvl w:val="1"/>
-          <w:numId w:val="1"/>
-        </w:numPr>
-      </w:pPr>
-      <w:r>
-        <w:t>Picture of test thing</w:t>
-      </w:r>
-    </w:p>
-    <w:p/>
+      </w:pPr>
+      <w:r>
+        <w:rPr>
+          <w:color w:val="4472C4" w:themeColor="accent1"/>
+        </w:rPr>
+        <w:t>Talk to local machine shops for grinding the existing plate flat</w:t>
+      </w:r>
+    </w:p>
     <w:p>
       <w:pPr>
         <w:pStyle w:val="ListParagraph"/>
@@ -606,113 +675,676 @@
           <w:ilvl w:val="0"/>
           <w:numId w:val="1"/>
         </w:numPr>
-      </w:pPr>
-      <w:r>
-        <w:t xml:space="preserve">A plate of steel might be uneven by up to 40 thou, this means for </w:t>
+        <w:rPr>
+          <w:highlight w:val="yellow"/>
+        </w:rPr>
+      </w:pPr>
+      <w:r>
+        <w:rPr>
+          <w:highlight w:val="yellow"/>
+        </w:rPr>
+        <w:t>Need more accurate measurement of bolt pattern for vacuum jacket</w:t>
+      </w:r>
+    </w:p>
+    <w:p>
+      <w:pPr>
+        <w:pStyle w:val="Heading1"/>
+      </w:pPr>
+      <w:r>
+        <w:t xml:space="preserve">Radiation Shield </w:t>
+      </w:r>
+    </w:p>
+    <w:p/>
+    <w:p>
+      <w:r>
+        <w:t xml:space="preserve">The purpose of this is to reduce the radiated heat leak into the coldest part of the cryostat. (Pg.10 “Experimental techniques in condensed matter”). The first design question addressed was whether to use some pre-existing shields or to manufacture our own. We have decided to repurpose some shields which were laying around, whether this is the best option has not been </w:t>
       </w:r>
       <w:proofErr w:type="spellStart"/>
       <w:r>
-        <w:t>o-ring</w:t>
+        <w:t>fulled</w:t>
       </w:r>
       <w:proofErr w:type="spellEnd"/>
       <w:r>
-        <w:t xml:space="preserve"> surfaces the plate will have to be locally flattened. This is ok right?</w:t>
-      </w:r>
-    </w:p>
-    <w:p>
-      <w:pPr>
-        <w:pStyle w:val="ListParagraph"/>
-        <w:numPr>
-          <w:ilvl w:val="1"/>
-          <w:numId w:val="1"/>
-        </w:numPr>
-      </w:pPr>
-      <w:r>
-        <w:rPr>
-          <w:color w:val="4472C4" w:themeColor="accent1"/>
-        </w:rPr>
-        <w:t xml:space="preserve">Talk to MDC for potentially a </w:t>
-      </w:r>
-      <w:r>
-        <w:rPr>
-          <w:color w:val="4472C4" w:themeColor="accent1"/>
-        </w:rPr>
-        <w:t>flattened</w:t>
-      </w:r>
-      <w:r>
-        <w:rPr>
-          <w:color w:val="4472C4" w:themeColor="accent1"/>
-        </w:rPr>
-        <w:t xml:space="preserve"> plate</w:t>
-      </w:r>
-    </w:p>
-    <w:p>
-      <w:pPr>
-        <w:pStyle w:val="ListParagraph"/>
-        <w:numPr>
-          <w:ilvl w:val="2"/>
-          <w:numId w:val="1"/>
-        </w:numPr>
-        <w:rPr>
-          <w:color w:val="FF0000"/>
-        </w:rPr>
-      </w:pPr>
-      <w:r>
-        <w:rPr>
-          <w:color w:val="FF0000"/>
-        </w:rPr>
-        <w:t>RFQ from MDC vacuum was filed</w:t>
-      </w:r>
-    </w:p>
-    <w:p>
-      <w:pPr>
-        <w:pStyle w:val="ListParagraph"/>
-        <w:numPr>
-          <w:ilvl w:val="1"/>
-          <w:numId w:val="1"/>
-        </w:numPr>
-      </w:pPr>
-      <w:r>
-        <w:rPr>
-          <w:color w:val="4472C4" w:themeColor="accent1"/>
-        </w:rPr>
-        <w:t>Talk to local machine shops for grinding the existing plate flat</w:t>
-      </w:r>
-    </w:p>
-    <w:p>
-      <w:pPr>
-        <w:pStyle w:val="ListParagraph"/>
-        <w:numPr>
-          <w:ilvl w:val="0"/>
-          <w:numId w:val="1"/>
-        </w:numPr>
-        <w:rPr>
-          <w:highlight w:val="yellow"/>
-        </w:rPr>
-      </w:pPr>
-      <w:r>
-        <w:rPr>
-          <w:highlight w:val="yellow"/>
-        </w:rPr>
-        <w:t>Need more accurate measurement of bolt pattern for vacuum jacket</w:t>
-      </w:r>
-    </w:p>
-    <w:p>
-      <w:pPr>
-        <w:pStyle w:val="ListParagraph"/>
-      </w:pPr>
-    </w:p>
-    <w:p>
-      <w:pPr>
-        <w:pStyle w:val="ListParagraph"/>
-      </w:pPr>
-    </w:p>
-    <w:p>
-      <w:pPr>
-        <w:rPr>
-          <w:color w:val="FF0000"/>
-        </w:rPr>
-      </w:pPr>
+        <w:t xml:space="preserve"> explored. Of primary </w:t>
+      </w:r>
+      <w:r>
+        <w:lastRenderedPageBreak/>
+        <w:t>concern is the weight of the shields, with secondary concern that they consume too much of the space in the cryostat.</w:t>
+      </w:r>
+    </w:p>
+    <w:p>
+      <w:r>
+        <w:t>Of the available pre-existing shields here are dimensions and weights:</w:t>
+      </w:r>
+    </w:p>
+    <w:p/>
+    <w:tbl>
+      <w:tblPr>
+        <w:tblStyle w:val="TableGrid"/>
+        <w:tblW w:w="0" w:type="auto"/>
+        <w:tblLook w:val="04A0" w:firstRow="1" w:lastRow="0" w:firstColumn="1" w:lastColumn="0" w:noHBand="0" w:noVBand="1"/>
+      </w:tblPr>
+      <w:tblGrid>
+        <w:gridCol w:w="1852"/>
+        <w:gridCol w:w="1826"/>
+        <w:gridCol w:w="1744"/>
+        <w:gridCol w:w="1925"/>
+        <w:gridCol w:w="2003"/>
+      </w:tblGrid>
+      <w:tr>
+        <w:tc>
+          <w:tcPr>
+            <w:tcW w:w="1852" w:type="dxa"/>
+          </w:tcPr>
+          <w:p>
+            <w:r>
+              <w:t xml:space="preserve">ID </w:t>
+            </w:r>
+          </w:p>
+        </w:tc>
+        <w:tc>
+          <w:tcPr>
+            <w:tcW w:w="1826" w:type="dxa"/>
+          </w:tcPr>
+          <w:p>
+            <w:r>
+              <w:t>OD (in)</w:t>
+            </w:r>
+          </w:p>
+        </w:tc>
+        <w:tc>
+          <w:tcPr>
+            <w:tcW w:w="1744" w:type="dxa"/>
+          </w:tcPr>
+          <w:p>
+            <w:r>
+              <w:t>Height (in)</w:t>
+            </w:r>
+          </w:p>
+        </w:tc>
+        <w:tc>
+          <w:tcPr>
+            <w:tcW w:w="1925" w:type="dxa"/>
+          </w:tcPr>
+          <w:p>
+            <w:r>
+              <w:t>Weight (</w:t>
+            </w:r>
+            <w:proofErr w:type="spellStart"/>
+            <w:r>
+              <w:t>lbs</w:t>
+            </w:r>
+            <w:proofErr w:type="spellEnd"/>
+            <w:r>
+              <w:t>)</w:t>
+            </w:r>
+          </w:p>
+        </w:tc>
+        <w:tc>
+          <w:tcPr>
+            <w:tcW w:w="2003" w:type="dxa"/>
+          </w:tcPr>
+          <w:p>
+            <w:r>
+              <w:t>Material</w:t>
+            </w:r>
+          </w:p>
+        </w:tc>
+      </w:tr>
+      <w:tr>
+        <w:tc>
+          <w:tcPr>
+            <w:tcW w:w="1852" w:type="dxa"/>
+          </w:tcPr>
+          <w:p>
+            <w:r>
+              <w:t>14.5</w:t>
+            </w:r>
+          </w:p>
+        </w:tc>
+        <w:tc>
+          <w:tcPr>
+            <w:tcW w:w="1826" w:type="dxa"/>
+          </w:tcPr>
+          <w:p>
+            <w:r>
+              <w:t>17</w:t>
+            </w:r>
+          </w:p>
+        </w:tc>
+        <w:tc>
+          <w:tcPr>
+            <w:tcW w:w="1744" w:type="dxa"/>
+          </w:tcPr>
+          <w:p>
+            <w:r>
+              <w:t xml:space="preserve">18 and 11/16 </w:t>
+            </w:r>
+          </w:p>
+        </w:tc>
+        <w:tc>
+          <w:tcPr>
+            <w:tcW w:w="1925" w:type="dxa"/>
+          </w:tcPr>
+          <w:p>
+            <w:r>
+              <w:t>22</w:t>
+            </w:r>
+          </w:p>
+        </w:tc>
+        <w:tc>
+          <w:tcPr>
+            <w:tcW w:w="2003" w:type="dxa"/>
+          </w:tcPr>
+          <w:p>
+            <w:r>
+              <w:t>Al</w:t>
+            </w:r>
+          </w:p>
+        </w:tc>
+      </w:tr>
+      <w:tr>
+        <w:tc>
+          <w:tcPr>
+            <w:tcW w:w="1852" w:type="dxa"/>
+          </w:tcPr>
+          <w:p/>
+        </w:tc>
+        <w:tc>
+          <w:tcPr>
+            <w:tcW w:w="1826" w:type="dxa"/>
+          </w:tcPr>
+          <w:p/>
+        </w:tc>
+        <w:tc>
+          <w:tcPr>
+            <w:tcW w:w="1744" w:type="dxa"/>
+          </w:tcPr>
+          <w:p/>
+        </w:tc>
+        <w:tc>
+          <w:tcPr>
+            <w:tcW w:w="1925" w:type="dxa"/>
+          </w:tcPr>
+          <w:p>
+            <w:r>
+              <w:t>34</w:t>
+            </w:r>
+          </w:p>
+        </w:tc>
+        <w:tc>
+          <w:tcPr>
+            <w:tcW w:w="2003" w:type="dxa"/>
+          </w:tcPr>
+          <w:p>
+            <w:r>
+              <w:t>Al</w:t>
+            </w:r>
+          </w:p>
+        </w:tc>
+      </w:tr>
+      <w:tr>
+        <w:tc>
+          <w:tcPr>
+            <w:tcW w:w="1852" w:type="dxa"/>
+          </w:tcPr>
+          <w:p/>
+        </w:tc>
+        <w:tc>
+          <w:tcPr>
+            <w:tcW w:w="1826" w:type="dxa"/>
+          </w:tcPr>
+          <w:p/>
+        </w:tc>
+        <w:tc>
+          <w:tcPr>
+            <w:tcW w:w="1744" w:type="dxa"/>
+          </w:tcPr>
+          <w:p/>
+        </w:tc>
+        <w:tc>
+          <w:tcPr>
+            <w:tcW w:w="1925" w:type="dxa"/>
+          </w:tcPr>
+          <w:p>
+            <w:r>
+              <w:t>45</w:t>
+            </w:r>
+          </w:p>
+        </w:tc>
+        <w:tc>
+          <w:tcPr>
+            <w:tcW w:w="2003" w:type="dxa"/>
+          </w:tcPr>
+          <w:p>
+            <w:r>
+              <w:t>Al</w:t>
+            </w:r>
+          </w:p>
+        </w:tc>
+      </w:tr>
+      <w:tr>
+        <w:tc>
+          <w:tcPr>
+            <w:tcW w:w="1852" w:type="dxa"/>
+          </w:tcPr>
+          <w:p/>
+        </w:tc>
+        <w:tc>
+          <w:tcPr>
+            <w:tcW w:w="1826" w:type="dxa"/>
+          </w:tcPr>
+          <w:p/>
+        </w:tc>
+        <w:tc>
+          <w:tcPr>
+            <w:tcW w:w="1744" w:type="dxa"/>
+          </w:tcPr>
+          <w:p/>
+        </w:tc>
+        <w:tc>
+          <w:tcPr>
+            <w:tcW w:w="1925" w:type="dxa"/>
+          </w:tcPr>
+          <w:p>
+            <w:r>
+              <w:t>30</w:t>
+            </w:r>
+          </w:p>
+        </w:tc>
+        <w:tc>
+          <w:tcPr>
+            <w:tcW w:w="2003" w:type="dxa"/>
+          </w:tcPr>
+          <w:p>
+            <w:r>
+              <w:t>Al</w:t>
+            </w:r>
+          </w:p>
+        </w:tc>
+      </w:tr>
+    </w:tbl>
+    <w:p>
+      <w:r>
+        <w:t xml:space="preserve"> </w:t>
+      </w:r>
+    </w:p>
+    <w:p>
+      <w:r>
+        <w:t xml:space="preserve">Also note that the radiation shields available are not the right </w:t>
+      </w:r>
+      <w:r>
+        <w:t>height</w:t>
+      </w:r>
+      <w:r>
+        <w:t xml:space="preserve"> for this purpose.</w:t>
+      </w:r>
+      <w:r>
+        <w:t xml:space="preserve"> As a </w:t>
+      </w:r>
+      <w:proofErr w:type="gramStart"/>
+      <w:r>
+        <w:t>result</w:t>
+      </w:r>
+      <w:proofErr w:type="gramEnd"/>
+      <w:r>
+        <w:t xml:space="preserve"> they will have to be cut to length, which might be as much work as making custom shields.</w:t>
+      </w:r>
+    </w:p>
+    <w:p>
+      <w:r>
+        <w:t>Using basic unit analysis to calculate how long it will take to cool a 22lb aluminum radiation shield:</w:t>
+      </w:r>
+    </w:p>
+    <w:p>
+      <w:pPr>
+        <w:rPr>
+          <w:rFonts w:eastAsiaTheme="minorEastAsia"/>
+        </w:rPr>
+      </w:pPr>
+      <m:oMathPara>
+        <m:oMath>
+          <m:r>
+            <w:rPr>
+              <w:rFonts w:ascii="Cambria Math" w:hAnsi="Cambria Math"/>
+            </w:rPr>
+            <m:t>cooling rate=40</m:t>
+          </m:r>
+          <m:d>
+            <m:dPr>
+              <m:begChr m:val="["/>
+              <m:endChr m:val="]"/>
+              <m:ctrlPr>
+                <w:rPr>
+                  <w:rFonts w:ascii="Cambria Math" w:hAnsi="Cambria Math"/>
+                  <w:i/>
+                </w:rPr>
+              </m:ctrlPr>
+            </m:dPr>
+            <m:e>
+              <m:r>
+                <w:rPr>
+                  <w:rFonts w:ascii="Cambria Math" w:hAnsi="Cambria Math"/>
+                </w:rPr>
+                <m:t>W</m:t>
+              </m:r>
+            </m:e>
+          </m:d>
+          <m:r>
+            <w:rPr>
+              <w:rFonts w:ascii="Cambria Math" w:hAnsi="Cambria Math"/>
+            </w:rPr>
+            <m:t>=40</m:t>
+          </m:r>
+          <m:d>
+            <m:dPr>
+              <m:begChr m:val="["/>
+              <m:endChr m:val="]"/>
+              <m:ctrlPr>
+                <w:rPr>
+                  <w:rFonts w:ascii="Cambria Math" w:hAnsi="Cambria Math"/>
+                  <w:i/>
+                </w:rPr>
+              </m:ctrlPr>
+            </m:dPr>
+            <m:e>
+              <m:f>
+                <m:fPr>
+                  <m:ctrlPr>
+                    <w:rPr>
+                      <w:rFonts w:ascii="Cambria Math" w:hAnsi="Cambria Math"/>
+                      <w:i/>
+                    </w:rPr>
+                  </m:ctrlPr>
+                </m:fPr>
+                <m:num>
+                  <m:r>
+                    <w:rPr>
+                      <w:rFonts w:ascii="Cambria Math" w:hAnsi="Cambria Math"/>
+                    </w:rPr>
+                    <m:t>J</m:t>
+                  </m:r>
+                </m:num>
+                <m:den>
+                  <m:r>
+                    <w:rPr>
+                      <w:rFonts w:ascii="Cambria Math" w:hAnsi="Cambria Math"/>
+                    </w:rPr>
+                    <m:t>s</m:t>
+                  </m:r>
+                </m:den>
+              </m:f>
+            </m:e>
+          </m:d>
+          <m:r>
+            <w:rPr>
+              <w:rFonts w:ascii="Cambria Math" w:hAnsi="Cambria Math"/>
+            </w:rPr>
+            <m:t xml:space="preserve"> </m:t>
+          </m:r>
+          <m:d>
+            <m:dPr>
+              <m:ctrlPr>
+                <w:rPr>
+                  <w:rFonts w:ascii="Cambria Math" w:hAnsi="Cambria Math"/>
+                  <w:i/>
+                </w:rPr>
+              </m:ctrlPr>
+            </m:dPr>
+            <m:e>
+              <m:r>
+                <w:rPr>
+                  <w:rFonts w:ascii="Cambria Math" w:hAnsi="Cambria Math"/>
+                </w:rPr>
+                <m:t>@45K</m:t>
+              </m:r>
+            </m:e>
+          </m:d>
+          <m:r>
+            <w:rPr>
+              <w:rFonts w:ascii="Cambria Math" w:hAnsi="Cambria Math"/>
+            </w:rPr>
+            <w:br/>
+          </m:r>
+        </m:oMath>
+        <m:oMath>
+          <m:r>
+            <w:rPr>
+              <w:rFonts w:ascii="Cambria Math" w:eastAsiaTheme="minorEastAsia" w:hAnsi="Cambria Math"/>
+            </w:rPr>
+            <m:t>Al heat capacity=921</m:t>
+          </m:r>
+          <m:d>
+            <m:dPr>
+              <m:begChr m:val="["/>
+              <m:endChr m:val="]"/>
+              <m:ctrlPr>
+                <w:rPr>
+                  <w:rFonts w:ascii="Cambria Math" w:eastAsiaTheme="minorEastAsia" w:hAnsi="Cambria Math"/>
+                  <w:i/>
+                </w:rPr>
+              </m:ctrlPr>
+            </m:dPr>
+            <m:e>
+              <m:f>
+                <m:fPr>
+                  <m:ctrlPr>
+                    <w:rPr>
+                      <w:rFonts w:ascii="Cambria Math" w:eastAsiaTheme="minorEastAsia" w:hAnsi="Cambria Math"/>
+                      <w:i/>
+                    </w:rPr>
+                  </m:ctrlPr>
+                </m:fPr>
+                <m:num>
+                  <m:r>
+                    <w:rPr>
+                      <w:rFonts w:ascii="Cambria Math" w:eastAsiaTheme="minorEastAsia" w:hAnsi="Cambria Math"/>
+                    </w:rPr>
+                    <m:t>J</m:t>
+                  </m:r>
+                </m:num>
+                <m:den>
+                  <m:r>
+                    <w:rPr>
+                      <w:rFonts w:ascii="Cambria Math" w:eastAsiaTheme="minorEastAsia" w:hAnsi="Cambria Math"/>
+                    </w:rPr>
+                    <m:t>kgK</m:t>
+                  </m:r>
+                </m:den>
+              </m:f>
+            </m:e>
+          </m:d>
+          <m:r>
+            <w:rPr>
+              <w:rFonts w:ascii="Cambria Math" w:eastAsiaTheme="minorEastAsia" w:hAnsi="Cambria Math"/>
+            </w:rPr>
+            <w:br/>
+          </m:r>
+        </m:oMath>
+        <m:oMath>
+          <m:r>
+            <w:rPr>
+              <w:rFonts w:ascii="Cambria Math" w:eastAsiaTheme="minorEastAsia" w:hAnsi="Cambria Math"/>
+            </w:rPr>
+            <m:t>heat capacity=921*</m:t>
+          </m:r>
+          <m:d>
+            <m:dPr>
+              <m:ctrlPr>
+                <w:rPr>
+                  <w:rFonts w:ascii="Cambria Math" w:eastAsiaTheme="minorEastAsia" w:hAnsi="Cambria Math"/>
+                  <w:i/>
+                </w:rPr>
+              </m:ctrlPr>
+            </m:dPr>
+            <m:e>
+              <m:r>
+                <w:rPr>
+                  <w:rFonts w:ascii="Cambria Math" w:eastAsiaTheme="minorEastAsia" w:hAnsi="Cambria Math"/>
+                </w:rPr>
+                <m:t>22lbs</m:t>
+              </m:r>
+            </m:e>
+          </m:d>
+          <m:r>
+            <w:rPr>
+              <w:rFonts w:ascii="Cambria Math" w:eastAsiaTheme="minorEastAsia" w:hAnsi="Cambria Math"/>
+            </w:rPr>
+            <m:t>=921*9.97kg=9200</m:t>
+          </m:r>
+          <m:d>
+            <m:dPr>
+              <m:begChr m:val="["/>
+              <m:endChr m:val="]"/>
+              <m:ctrlPr>
+                <w:rPr>
+                  <w:rFonts w:ascii="Cambria Math" w:eastAsiaTheme="minorEastAsia" w:hAnsi="Cambria Math"/>
+                  <w:i/>
+                </w:rPr>
+              </m:ctrlPr>
+            </m:dPr>
+            <m:e>
+              <m:f>
+                <m:fPr>
+                  <m:ctrlPr>
+                    <w:rPr>
+                      <w:rFonts w:ascii="Cambria Math" w:eastAsiaTheme="minorEastAsia" w:hAnsi="Cambria Math"/>
+                      <w:i/>
+                    </w:rPr>
+                  </m:ctrlPr>
+                </m:fPr>
+                <m:num>
+                  <m:r>
+                    <w:rPr>
+                      <w:rFonts w:ascii="Cambria Math" w:eastAsiaTheme="minorEastAsia" w:hAnsi="Cambria Math"/>
+                    </w:rPr>
+                    <m:t>J</m:t>
+                  </m:r>
+                </m:num>
+                <m:den>
+                  <m:r>
+                    <w:rPr>
+                      <w:rFonts w:ascii="Cambria Math" w:eastAsiaTheme="minorEastAsia" w:hAnsi="Cambria Math"/>
+                    </w:rPr>
+                    <m:t>K</m:t>
+                  </m:r>
+                </m:den>
+              </m:f>
+            </m:e>
+          </m:d>
+          <m:r>
+            <w:rPr>
+              <w:rFonts w:ascii="Cambria Math" w:eastAsiaTheme="minorEastAsia" w:hAnsi="Cambria Math"/>
+            </w:rPr>
+            <w:br/>
+          </m:r>
+        </m:oMath>
+        <m:oMath>
+          <m:r>
+            <w:rPr>
+              <w:rFonts w:ascii="Cambria Math" w:eastAsiaTheme="minorEastAsia" w:hAnsi="Cambria Math"/>
+            </w:rPr>
+            <m:t>cool time=</m:t>
+          </m:r>
+          <m:f>
+            <m:fPr>
+              <m:ctrlPr>
+                <w:rPr>
+                  <w:rFonts w:ascii="Cambria Math" w:eastAsiaTheme="minorEastAsia" w:hAnsi="Cambria Math"/>
+                  <w:i/>
+                </w:rPr>
+              </m:ctrlPr>
+            </m:fPr>
+            <m:num>
+              <m:r>
+                <w:rPr>
+                  <w:rFonts w:ascii="Cambria Math" w:eastAsiaTheme="minorEastAsia" w:hAnsi="Cambria Math"/>
+                </w:rPr>
+                <m:t>9200</m:t>
+              </m:r>
+            </m:num>
+            <m:den>
+              <m:r>
+                <w:rPr>
+                  <w:rFonts w:ascii="Cambria Math" w:eastAsiaTheme="minorEastAsia" w:hAnsi="Cambria Math"/>
+                </w:rPr>
+                <m:t>40</m:t>
+              </m:r>
+            </m:den>
+          </m:f>
+          <m:r>
+            <w:rPr>
+              <w:rFonts w:ascii="Cambria Math" w:eastAsiaTheme="minorEastAsia" w:hAnsi="Cambria Math"/>
+            </w:rPr>
+            <m:t>*</m:t>
+          </m:r>
+          <m:d>
+            <m:dPr>
+              <m:ctrlPr>
+                <w:rPr>
+                  <w:rFonts w:ascii="Cambria Math" w:eastAsiaTheme="minorEastAsia" w:hAnsi="Cambria Math"/>
+                  <w:i/>
+                </w:rPr>
+              </m:ctrlPr>
+            </m:dPr>
+            <m:e>
+              <m:r>
+                <w:rPr>
+                  <w:rFonts w:ascii="Cambria Math" w:eastAsiaTheme="minorEastAsia" w:hAnsi="Cambria Math"/>
+                </w:rPr>
+                <m:t>300-45</m:t>
+              </m:r>
+            </m:e>
+          </m:d>
+          <m:r>
+            <w:rPr>
+              <w:rFonts w:ascii="Cambria Math" w:eastAsiaTheme="minorEastAsia" w:hAnsi="Cambria Math"/>
+            </w:rPr>
+            <m:t>K=59000</m:t>
+          </m:r>
+          <m:d>
+            <m:dPr>
+              <m:begChr m:val="["/>
+              <m:endChr m:val="]"/>
+              <m:ctrlPr>
+                <w:rPr>
+                  <w:rFonts w:ascii="Cambria Math" w:eastAsiaTheme="minorEastAsia" w:hAnsi="Cambria Math"/>
+                  <w:i/>
+                </w:rPr>
+              </m:ctrlPr>
+            </m:dPr>
+            <m:e>
+              <m:r>
+                <w:rPr>
+                  <w:rFonts w:ascii="Cambria Math" w:eastAsiaTheme="minorEastAsia" w:hAnsi="Cambria Math"/>
+                </w:rPr>
+                <m:t>s</m:t>
+              </m:r>
+            </m:e>
+          </m:d>
+          <m:r>
+            <w:rPr>
+              <w:rFonts w:ascii="Cambria Math" w:eastAsiaTheme="minorEastAsia" w:hAnsi="Cambria Math"/>
+            </w:rPr>
+            <m:t>=16[</m:t>
+          </m:r>
+          <m:r>
+            <w:rPr>
+              <w:rFonts w:ascii="Cambria Math" w:eastAsiaTheme="minorEastAsia" w:hAnsi="Cambria Math"/>
+            </w:rPr>
+            <m:t>hr]</m:t>
+          </m:r>
+        </m:oMath>
+      </m:oMathPara>
+    </w:p>
+    <w:p>
+      <w:pPr>
+        <w:rPr>
+          <w:rFonts w:eastAsiaTheme="minorEastAsia"/>
+        </w:rPr>
+      </w:pPr>
+      <w:bookmarkStart w:id="0" w:name="_GoBack"/>
+      <w:bookmarkEnd w:id="0"/>
     </w:p>
     <w:sectPr>
       <w:pgSz w:w="12240" w:h="15840"/>
@@ -729,7 +1361,7 @@
   <w:abstractNum w:abstractNumId="0" w15:restartNumberingAfterBreak="0">
     <w:nsid w:val="4C313F9A"/>
     <w:multiLevelType w:val="hybridMultilevel"/>
-    <w:tmpl w:val="8EFE3D48"/>
+    <w:tmpl w:val="6FA801AA"/>
     <w:lvl w:ilvl="0" w:tplc="38F20948">
       <w:numFmt w:val="bullet"/>
       <w:lvlText w:val=""/>
@@ -753,7 +1385,7 @@
         <w:rFonts w:ascii="Courier New" w:hAnsi="Courier New" w:cs="Courier New" w:hint="default"/>
       </w:rPr>
     </w:lvl>
-    <w:lvl w:ilvl="2" w:tplc="04090005">
+    <w:lvl w:ilvl="2" w:tplc="331648C8">
       <w:start w:val="1"/>
       <w:numFmt w:val="bullet"/>
       <w:lvlText w:val=""/>
@@ -763,6 +1395,7 @@
       </w:pPr>
       <w:rPr>
         <w:rFonts w:ascii="Wingdings" w:hAnsi="Wingdings" w:hint="default"/>
+        <w:color w:val="auto"/>
       </w:rPr>
     </w:lvl>
     <w:lvl w:ilvl="3" w:tplc="04090001">
@@ -1418,6 +2051,35 @@
       <w:u w:val="single"/>
     </w:rPr>
   </w:style>
+  <w:style w:type="table" w:styleId="TableGrid">
+    <w:name w:val="Table Grid"/>
+    <w:basedOn w:val="TableNormal"/>
+    <w:uiPriority w:val="39"/>
+    <w:rsid w:val="001C1764"/>
+    <w:pPr>
+      <w:spacing w:after="0" w:line="240" w:lineRule="auto"/>
+    </w:pPr>
+    <w:tblPr>
+      <w:tblBorders>
+        <w:top w:val="single" w:sz="4" w:space="0" w:color="auto"/>
+        <w:left w:val="single" w:sz="4" w:space="0" w:color="auto"/>
+        <w:bottom w:val="single" w:sz="4" w:space="0" w:color="auto"/>
+        <w:right w:val="single" w:sz="4" w:space="0" w:color="auto"/>
+        <w:insideH w:val="single" w:sz="4" w:space="0" w:color="auto"/>
+        <w:insideV w:val="single" w:sz="4" w:space="0" w:color="auto"/>
+      </w:tblBorders>
+    </w:tblPr>
+  </w:style>
+  <w:style w:type="character" w:styleId="PlaceholderText">
+    <w:name w:val="Placeholder Text"/>
+    <w:basedOn w:val="DefaultParagraphFont"/>
+    <w:uiPriority w:val="99"/>
+    <w:semiHidden/>
+    <w:rsid w:val="0003126E"/>
+    <w:rPr>
+      <w:color w:val="808080"/>
+    </w:rPr>
+  </w:style>
 </w:styles>
 </file>
 

</xml_diff>

<commit_message>
moved a KF fillang, documentaion
</commit_message>
<xml_diff>
--- a/Basic Bringup.docx
+++ b/Basic Bringup.docx
@@ -1,6 +1,6 @@
 
 <file path=word/document.xml><?xml version="1.0" encoding="utf-8"?>
-<w:document xmlns:wpc="http://schemas.microsoft.com/office/word/2010/wordprocessingCanvas" xmlns:cx="http://schemas.microsoft.com/office/drawing/2014/chartex" xmlns:cx1="http://schemas.microsoft.com/office/drawing/2015/9/8/chartex" xmlns:cx2="http://schemas.microsoft.com/office/drawing/2015/10/21/chartex" xmlns:cx3="http://schemas.microsoft.com/office/drawing/2016/5/9/chartex" xmlns:cx4="http://schemas.microsoft.com/office/drawing/2016/5/10/chartex" xmlns:cx5="http://schemas.microsoft.com/office/drawing/2016/5/11/chartex" xmlns:cx6="http://schemas.microsoft.com/office/drawing/2016/5/12/chartex" xmlns:cx7="http://schemas.microsoft.com/office/drawing/2016/5/13/chartex" xmlns:cx8="http://schemas.microsoft.com/office/drawing/2016/5/14/chartex" xmlns:mc="http://schemas.openxmlformats.org/markup-compatibility/2006" xmlns:aink="http://schemas.microsoft.com/office/drawing/2016/ink" xmlns:am3d="http://schemas.microsoft.com/office/drawing/2017/model3d" xmlns:o="urn:schemas-microsoft-com:office:office" xmlns:r="http://schemas.openxmlformats.org/officeDocument/2006/relationships" xmlns:m="http://schemas.openxmlformats.org/officeDocument/2006/math" xmlns:v="urn:schemas-microsoft-com:vml" xmlns:wp14="http://schemas.microsoft.com/office/word/2010/wordprocessingDrawing" xmlns:wp="http://schemas.openxmlformats.org/drawingml/2006/wordprocessingDrawing" xmlns:w10="urn:schemas-microsoft-com:office:word" xmlns:w="http://schemas.openxmlformats.org/wordprocessingml/2006/main" xmlns:w14="http://schemas.microsoft.com/office/word/2010/wordml" xmlns:w15="http://schemas.microsoft.com/office/word/2012/wordml" xmlns:w16cid="http://schemas.microsoft.com/office/word/2016/wordml/cid" xmlns:w16se="http://schemas.microsoft.com/office/word/2015/wordml/symex" xmlns:wpg="http://schemas.microsoft.com/office/word/2010/wordprocessingGroup" xmlns:wpi="http://schemas.microsoft.com/office/word/2010/wordprocessingInk" xmlns:wne="http://schemas.microsoft.com/office/word/2006/wordml" xmlns:wps="http://schemas.microsoft.com/office/word/2010/wordprocessingShape" mc:Ignorable="w14 w15 w16se w16cid wp14">
+<w:document xmlns:wpc="http://schemas.microsoft.com/office/word/2010/wordprocessingCanvas" xmlns:mc="http://schemas.openxmlformats.org/markup-compatibility/2006" xmlns:o="urn:schemas-microsoft-com:office:office" xmlns:r="http://schemas.openxmlformats.org/officeDocument/2006/relationships" xmlns:m="http://schemas.openxmlformats.org/officeDocument/2006/math" xmlns:v="urn:schemas-microsoft-com:vml" xmlns:wp14="http://schemas.microsoft.com/office/word/2010/wordprocessingDrawing" xmlns:wp="http://schemas.openxmlformats.org/drawingml/2006/wordprocessingDrawing" xmlns:w10="urn:schemas-microsoft-com:office:word" xmlns:w="http://schemas.openxmlformats.org/wordprocessingml/2006/main" xmlns:w14="http://schemas.microsoft.com/office/word/2010/wordml" xmlns:w15="http://schemas.microsoft.com/office/word/2012/wordml" xmlns:wpg="http://schemas.microsoft.com/office/word/2010/wordprocessingGroup" xmlns:wpi="http://schemas.microsoft.com/office/word/2010/wordprocessingInk" xmlns:wne="http://schemas.microsoft.com/office/word/2006/wordml" xmlns:wps="http://schemas.microsoft.com/office/word/2010/wordprocessingShape" mc:Ignorable="w14 w15 wp14">
   <w:body>
     <w:p>
       <w:pPr>
@@ -95,15 +95,7 @@
     </w:p>
     <w:p>
       <w:r>
-        <w:t xml:space="preserve">Going forward the most time sensitive step is to submit the job to STS. For this </w:t>
-      </w:r>
-      <w:proofErr w:type="gramStart"/>
-      <w:r>
-        <w:t>reason</w:t>
-      </w:r>
-      <w:proofErr w:type="gramEnd"/>
-      <w:r>
-        <w:t xml:space="preserve"> we will mock up the top plate in a CAD software and hopefully submit the job before fleshing out the details of the assembly and experiments that are intended to be run.</w:t>
+        <w:t>Going forward the most time sensitive step is to submit the job to STS. For this reason we will mock up the top plate in a CAD software and hopefully submit the job before fleshing out the details of the assembly and experiments that are intended to be run.</w:t>
       </w:r>
     </w:p>
     <w:p>
@@ -142,26 +134,13 @@
     </w:p>
     <w:p>
       <w:r>
-        <w:t xml:space="preserve">Inventor professional has a built in FEM solver for stress. Using this </w:t>
-      </w:r>
-      <w:proofErr w:type="gramStart"/>
-      <w:r>
-        <w:t>tool</w:t>
-      </w:r>
-      <w:proofErr w:type="gramEnd"/>
-      <w:r>
-        <w:t xml:space="preserve"> it is straightforward to get a rough idea of the deflection which the plate will see under vacuum. A pressure of 15psi was applied to the surface of the plate with the vacuum jacket marked as an immovable object. The result of the calculations is shown in the image below. The takeaway is that for a ¾” </w:t>
+        <w:t xml:space="preserve">Inventor professional has a built in FEM solver for stress. Using this tool it is straightforward to get a rough idea of the deflection which the plate will see under vacuum. A pressure of 15psi was applied to the surface of the plate with the vacuum jacket marked as an immovable object. The result of the calculations is shown in the image below. The takeaway is that for a ¾” </w:t>
       </w:r>
       <w:r>
         <w:t xml:space="preserve">austenitic </w:t>
       </w:r>
-      <w:proofErr w:type="gramStart"/>
-      <w:r>
-        <w:t>stainless steel</w:t>
-      </w:r>
-      <w:proofErr w:type="gramEnd"/>
-      <w:r>
-        <w:t xml:space="preserve"> plate a maximal deflection of 0.002” is expected.</w:t>
+      <w:r>
+        <w:t>stainless steel plate a maximal deflection of 0.002” is expected.</w:t>
       </w:r>
     </w:p>
     <w:p>
@@ -426,15 +405,7 @@
       </w:r>
       <w:proofErr w:type="spellEnd"/>
       <w:r>
-        <w:t xml:space="preserve"> groove for EMI shielding. </w:t>
-      </w:r>
-      <w:proofErr w:type="gramStart"/>
-      <w:r>
-        <w:t>However</w:t>
-      </w:r>
-      <w:proofErr w:type="gramEnd"/>
-      <w:r>
-        <w:t xml:space="preserve"> it looks as though we can still fit it.</w:t>
+        <w:t xml:space="preserve"> groove for EMI shielding. However it looks as though we can still fit it.</w:t>
       </w:r>
     </w:p>
     <w:p>
@@ -725,16 +696,27 @@
         <w:tblLook w:val="04A0" w:firstRow="1" w:lastRow="0" w:firstColumn="1" w:lastColumn="0" w:noHBand="0" w:noVBand="1"/>
       </w:tblPr>
       <w:tblGrid>
-        <w:gridCol w:w="1852"/>
-        <w:gridCol w:w="1826"/>
-        <w:gridCol w:w="1744"/>
-        <w:gridCol w:w="1925"/>
-        <w:gridCol w:w="2003"/>
+        <w:gridCol w:w="1433"/>
+        <w:gridCol w:w="1532"/>
+        <w:gridCol w:w="1490"/>
+        <w:gridCol w:w="1503"/>
+        <w:gridCol w:w="1653"/>
+        <w:gridCol w:w="1739"/>
       </w:tblGrid>
       <w:tr>
         <w:tc>
           <w:tcPr>
-            <w:tcW w:w="1852" w:type="dxa"/>
+            <w:tcW w:w="1433" w:type="dxa"/>
+          </w:tcPr>
+          <w:p>
+            <w:r>
+              <w:t>Part</w:t>
+            </w:r>
+          </w:p>
+        </w:tc>
+        <w:tc>
+          <w:tcPr>
+            <w:tcW w:w="1532" w:type="dxa"/>
           </w:tcPr>
           <w:p>
             <w:r>
@@ -744,7 +726,7 @@
         </w:tc>
         <w:tc>
           <w:tcPr>
-            <w:tcW w:w="1826" w:type="dxa"/>
+            <w:tcW w:w="1490" w:type="dxa"/>
           </w:tcPr>
           <w:p>
             <w:r>
@@ -754,7 +736,7 @@
         </w:tc>
         <w:tc>
           <w:tcPr>
-            <w:tcW w:w="1744" w:type="dxa"/>
+            <w:tcW w:w="1503" w:type="dxa"/>
           </w:tcPr>
           <w:p>
             <w:r>
@@ -764,7 +746,7 @@
         </w:tc>
         <w:tc>
           <w:tcPr>
-            <w:tcW w:w="1925" w:type="dxa"/>
+            <w:tcW w:w="1653" w:type="dxa"/>
           </w:tcPr>
           <w:p>
             <w:r>
@@ -782,7 +764,7 @@
         </w:tc>
         <w:tc>
           <w:tcPr>
-            <w:tcW w:w="2003" w:type="dxa"/>
+            <w:tcW w:w="1739" w:type="dxa"/>
           </w:tcPr>
           <w:p>
             <w:r>
@@ -794,7 +776,17 @@
       <w:tr>
         <w:tc>
           <w:tcPr>
-            <w:tcW w:w="1852" w:type="dxa"/>
+            <w:tcW w:w="1433" w:type="dxa"/>
+          </w:tcPr>
+          <w:p>
+            <w:r>
+              <w:t>55K top</w:t>
+            </w:r>
+          </w:p>
+        </w:tc>
+        <w:tc>
+          <w:tcPr>
+            <w:tcW w:w="1532" w:type="dxa"/>
           </w:tcPr>
           <w:p>
             <w:r>
@@ -804,7 +796,7 @@
         </w:tc>
         <w:tc>
           <w:tcPr>
-            <w:tcW w:w="1826" w:type="dxa"/>
+            <w:tcW w:w="1490" w:type="dxa"/>
           </w:tcPr>
           <w:p>
             <w:r>
@@ -814,17 +806,17 @@
         </w:tc>
         <w:tc>
           <w:tcPr>
-            <w:tcW w:w="1744" w:type="dxa"/>
-          </w:tcPr>
-          <w:p>
-            <w:r>
-              <w:t xml:space="preserve">18 and 11/16 </w:t>
-            </w:r>
-          </w:p>
-        </w:tc>
-        <w:tc>
-          <w:tcPr>
-            <w:tcW w:w="1925" w:type="dxa"/>
+            <w:tcW w:w="1503" w:type="dxa"/>
+          </w:tcPr>
+          <w:p>
+            <w:r>
+              <w:t>18.6875</w:t>
+            </w:r>
+          </w:p>
+        </w:tc>
+        <w:tc>
+          <w:tcPr>
+            <w:tcW w:w="1653" w:type="dxa"/>
           </w:tcPr>
           <w:p>
             <w:r>
@@ -834,7 +826,7 @@
         </w:tc>
         <w:tc>
           <w:tcPr>
-            <w:tcW w:w="2003" w:type="dxa"/>
+            <w:tcW w:w="1739" w:type="dxa"/>
           </w:tcPr>
           <w:p>
             <w:r>
@@ -846,35 +838,57 @@
       <w:tr>
         <w:tc>
           <w:tcPr>
-            <w:tcW w:w="1852" w:type="dxa"/>
-          </w:tcPr>
-          <w:p/>
-        </w:tc>
-        <w:tc>
-          <w:tcPr>
-            <w:tcW w:w="1826" w:type="dxa"/>
-          </w:tcPr>
-          <w:p/>
-        </w:tc>
-        <w:tc>
-          <w:tcPr>
-            <w:tcW w:w="1744" w:type="dxa"/>
-          </w:tcPr>
-          <w:p/>
-        </w:tc>
-        <w:tc>
-          <w:tcPr>
-            <w:tcW w:w="1925" w:type="dxa"/>
-          </w:tcPr>
-          <w:p>
-            <w:r>
-              <w:t>34</w:t>
-            </w:r>
-          </w:p>
-        </w:tc>
-        <w:tc>
-          <w:tcPr>
-            <w:tcW w:w="2003" w:type="dxa"/>
+            <w:tcW w:w="1433" w:type="dxa"/>
+          </w:tcPr>
+          <w:p>
+            <w:r>
+              <w:t>55K bottom</w:t>
+            </w:r>
+          </w:p>
+        </w:tc>
+        <w:tc>
+          <w:tcPr>
+            <w:tcW w:w="1532" w:type="dxa"/>
+          </w:tcPr>
+          <w:p>
+            <w:r>
+              <w:t>14.5</w:t>
+            </w:r>
+          </w:p>
+        </w:tc>
+        <w:tc>
+          <w:tcPr>
+            <w:tcW w:w="1490" w:type="dxa"/>
+          </w:tcPr>
+          <w:p>
+            <w:r>
+              <w:t>17</w:t>
+            </w:r>
+          </w:p>
+        </w:tc>
+        <w:tc>
+          <w:tcPr>
+            <w:tcW w:w="1503" w:type="dxa"/>
+          </w:tcPr>
+          <w:p>
+            <w:r>
+              <w:t>25.5</w:t>
+            </w:r>
+          </w:p>
+        </w:tc>
+        <w:tc>
+          <w:tcPr>
+            <w:tcW w:w="1653" w:type="dxa"/>
+          </w:tcPr>
+          <w:p>
+            <w:r>
+              <w:t>30</w:t>
+            </w:r>
+          </w:p>
+        </w:tc>
+        <w:tc>
+          <w:tcPr>
+            <w:tcW w:w="1739" w:type="dxa"/>
           </w:tcPr>
           <w:p>
             <w:r>
@@ -886,39 +900,120 @@
       <w:tr>
         <w:tc>
           <w:tcPr>
-            <w:tcW w:w="1852" w:type="dxa"/>
-          </w:tcPr>
-          <w:p/>
-        </w:tc>
-        <w:tc>
-          <w:tcPr>
-            <w:tcW w:w="1826" w:type="dxa"/>
-          </w:tcPr>
-          <w:p/>
-        </w:tc>
-        <w:tc>
-          <w:tcPr>
-            <w:tcW w:w="1744" w:type="dxa"/>
-          </w:tcPr>
-          <w:p/>
-        </w:tc>
-        <w:tc>
-          <w:tcPr>
-            <w:tcW w:w="1925" w:type="dxa"/>
-          </w:tcPr>
-          <w:p>
-            <w:r>
-              <w:t>45</w:t>
-            </w:r>
-          </w:p>
-        </w:tc>
-        <w:tc>
-          <w:tcPr>
-            <w:tcW w:w="2003" w:type="dxa"/>
+            <w:tcW w:w="1433" w:type="dxa"/>
+          </w:tcPr>
+          <w:p>
+            <w:r>
+              <w:t>2.8K shield</w:t>
+            </w:r>
+          </w:p>
+        </w:tc>
+        <w:tc>
+          <w:tcPr>
+            <w:tcW w:w="1532" w:type="dxa"/>
+          </w:tcPr>
+          <w:p>
+            <w:r>
+              <w:t>11.375</w:t>
+            </w:r>
+          </w:p>
+        </w:tc>
+        <w:tc>
+          <w:tcPr>
+            <w:tcW w:w="1490" w:type="dxa"/>
+          </w:tcPr>
+          <w:p>
+            <w:r>
+              <w:t>12.75</w:t>
+            </w:r>
+          </w:p>
+        </w:tc>
+        <w:tc>
+          <w:tcPr>
+            <w:tcW w:w="1503" w:type="dxa"/>
+          </w:tcPr>
+          <w:p>
+            <w:r>
+              <w:t>32</w:t>
+            </w:r>
+          </w:p>
+        </w:tc>
+        <w:tc>
+          <w:tcPr>
+            <w:tcW w:w="1653" w:type="dxa"/>
+          </w:tcPr>
+          <w:p>
+            <w:r>
+              <w:t>20</w:t>
+            </w:r>
+          </w:p>
+        </w:tc>
+        <w:tc>
+          <w:tcPr>
+            <w:tcW w:w="1739" w:type="dxa"/>
           </w:tcPr>
           <w:p>
             <w:r>
               <w:t>Al</w:t>
+            </w:r>
+            <w:bookmarkStart w:id="0" w:name="_GoBack"/>
+            <w:bookmarkEnd w:id="0"/>
+          </w:p>
+        </w:tc>
+      </w:tr>
+    </w:tbl>
+    <w:p>
+      <w:r>
+        <w:t xml:space="preserve"> </w:t>
+      </w:r>
+    </w:p>
+    <w:p>
+      <w:r>
+        <w:t xml:space="preserve">Also note that the radiation shields available are not the right </w:t>
+      </w:r>
+      <w:r>
+        <w:t>height</w:t>
+      </w:r>
+      <w:r>
+        <w:t xml:space="preserve"> for this purpose.</w:t>
+      </w:r>
+      <w:r>
+        <w:t xml:space="preserve"> As a result they will have to be cut to length, which might be as much work as making custom shields.</w:t>
+      </w:r>
+    </w:p>
+    <w:p>
+      <w:r>
+        <w:t>For comparison the weights of the radiation shields in the D-wave Cryostat</w:t>
+      </w:r>
+    </w:p>
+    <w:tbl>
+      <w:tblPr>
+        <w:tblStyle w:val="TableGrid"/>
+        <w:tblW w:w="0" w:type="auto"/>
+        <w:tblLook w:val="04A0" w:firstRow="1" w:lastRow="0" w:firstColumn="1" w:lastColumn="0" w:noHBand="0" w:noVBand="1"/>
+      </w:tblPr>
+      <w:tblGrid>
+        <w:gridCol w:w="4675"/>
+        <w:gridCol w:w="4675"/>
+      </w:tblGrid>
+      <w:tr>
+        <w:tc>
+          <w:tcPr>
+            <w:tcW w:w="4675" w:type="dxa"/>
+          </w:tcPr>
+          <w:p>
+            <w:r>
+              <w:t>55K Radiation shield (top)</w:t>
+            </w:r>
+          </w:p>
+        </w:tc>
+        <w:tc>
+          <w:tcPr>
+            <w:tcW w:w="4675" w:type="dxa"/>
+          </w:tcPr>
+          <w:p>
+            <w:r>
+              <w:t>6lbs</w:t>
             </w:r>
           </w:p>
         </w:tc>
@@ -926,71 +1021,50 @@
       <w:tr>
         <w:tc>
           <w:tcPr>
-            <w:tcW w:w="1852" w:type="dxa"/>
-          </w:tcPr>
-          <w:p/>
-        </w:tc>
-        <w:tc>
-          <w:tcPr>
-            <w:tcW w:w="1826" w:type="dxa"/>
-          </w:tcPr>
-          <w:p/>
-        </w:tc>
-        <w:tc>
-          <w:tcPr>
-            <w:tcW w:w="1744" w:type="dxa"/>
-          </w:tcPr>
-          <w:p/>
-        </w:tc>
-        <w:tc>
-          <w:tcPr>
-            <w:tcW w:w="1925" w:type="dxa"/>
-          </w:tcPr>
-          <w:p>
-            <w:r>
-              <w:t>30</w:t>
-            </w:r>
-          </w:p>
-        </w:tc>
-        <w:tc>
-          <w:tcPr>
-            <w:tcW w:w="2003" w:type="dxa"/>
-          </w:tcPr>
-          <w:p>
-            <w:r>
-              <w:t>Al</w:t>
+            <w:tcW w:w="4675" w:type="dxa"/>
+          </w:tcPr>
+          <w:p>
+            <w:r>
+              <w:t>55K Radiation shield (bottom)</w:t>
+            </w:r>
+          </w:p>
+        </w:tc>
+        <w:tc>
+          <w:tcPr>
+            <w:tcW w:w="4675" w:type="dxa"/>
+          </w:tcPr>
+          <w:p>
+            <w:r>
+              <w:t>15lbs</w:t>
+            </w:r>
+          </w:p>
+        </w:tc>
+      </w:tr>
+      <w:tr>
+        <w:tc>
+          <w:tcPr>
+            <w:tcW w:w="4675" w:type="dxa"/>
+          </w:tcPr>
+          <w:p>
+            <w:r>
+              <w:t>2.8K Radiation shield</w:t>
+            </w:r>
+          </w:p>
+        </w:tc>
+        <w:tc>
+          <w:tcPr>
+            <w:tcW w:w="4675" w:type="dxa"/>
+          </w:tcPr>
+          <w:p>
+            <w:r>
+              <w:t>13lbs</w:t>
             </w:r>
           </w:p>
         </w:tc>
       </w:tr>
     </w:tbl>
-    <w:p>
-      <w:r>
-        <w:t xml:space="preserve"> </w:t>
-      </w:r>
-    </w:p>
-    <w:p>
-      <w:r>
-        <w:t xml:space="preserve">Also note that the radiation shields available are not the right </w:t>
-      </w:r>
-      <w:r>
-        <w:t>height</w:t>
-      </w:r>
-      <w:r>
-        <w:t xml:space="preserve"> for this purpose.</w:t>
-      </w:r>
-      <w:r>
-        <w:t xml:space="preserve"> As a </w:t>
-      </w:r>
-      <w:proofErr w:type="gramStart"/>
-      <w:r>
-        <w:t>result</w:t>
-      </w:r>
-      <w:proofErr w:type="gramEnd"/>
-      <w:r>
-        <w:t xml:space="preserve"> they will have to be cut to length, which might be as much work as making custom shields.</w:t>
-      </w:r>
-    </w:p>
+    <w:p/>
+    <w:p/>
     <w:p>
       <w:r>
         <w:t>Using basic unit analysis to calculate how long it will take to cool a 22lb aluminum radiation shield:</w:t>
@@ -1101,6 +1175,9 @@
             </m:e>
           </m:d>
           <m:r>
+            <m:rPr>
+              <m:sty m:val="p"/>
+            </m:rPr>
             <w:rPr>
               <w:rFonts w:ascii="Cambria Math" w:hAnsi="Cambria Math"/>
             </w:rPr>
@@ -1155,6 +1232,9 @@
             </m:e>
           </m:d>
           <m:r>
+            <m:rPr>
+              <m:sty m:val="p"/>
+            </m:rPr>
             <w:rPr>
               <w:rFonts w:ascii="Cambria Math" w:eastAsiaTheme="minorEastAsia" w:hAnsi="Cambria Math"/>
             </w:rPr>
@@ -1233,6 +1313,9 @@
             </m:e>
           </m:d>
           <m:r>
+            <m:rPr>
+              <m:sty m:val="p"/>
+            </m:rPr>
             <w:rPr>
               <w:rFonts w:ascii="Cambria Math" w:eastAsiaTheme="minorEastAsia" w:hAnsi="Cambria Math"/>
             </w:rPr>
@@ -1343,8 +1426,12 @@
           <w:rFonts w:eastAsiaTheme="minorEastAsia"/>
         </w:rPr>
       </w:pPr>
-      <w:bookmarkStart w:id="0" w:name="_GoBack"/>
-      <w:bookmarkEnd w:id="0"/>
+      <w:r>
+        <w:rPr>
+          <w:rFonts w:eastAsiaTheme="minorEastAsia"/>
+        </w:rPr>
+        <w:t>This calculation is a good starting point but ignores the fact that heat capacity is a function of temperature which trends towards zero at low temperatures, meanwhile cooling rate is also temperature dependent, increasing with temperature. Thus this is a gross overestimate of the cooling power.</w:t>
+      </w:r>
     </w:p>
     <w:sectPr>
       <w:pgSz w:w="12240" w:h="15840"/>
@@ -1357,7 +1444,7 @@
 </file>
 
 <file path=word/numbering.xml><?xml version="1.0" encoding="utf-8"?>
-<w:numbering xmlns:wpc="http://schemas.microsoft.com/office/word/2010/wordprocessingCanvas" xmlns:cx="http://schemas.microsoft.com/office/drawing/2014/chartex" xmlns:cx1="http://schemas.microsoft.com/office/drawing/2015/9/8/chartex" xmlns:cx2="http://schemas.microsoft.com/office/drawing/2015/10/21/chartex" xmlns:cx3="http://schemas.microsoft.com/office/drawing/2016/5/9/chartex" xmlns:cx4="http://schemas.microsoft.com/office/drawing/2016/5/10/chartex" xmlns:cx5="http://schemas.microsoft.com/office/drawing/2016/5/11/chartex" xmlns:cx6="http://schemas.microsoft.com/office/drawing/2016/5/12/chartex" xmlns:cx7="http://schemas.microsoft.com/office/drawing/2016/5/13/chartex" xmlns:cx8="http://schemas.microsoft.com/office/drawing/2016/5/14/chartex" xmlns:mc="http://schemas.openxmlformats.org/markup-compatibility/2006" xmlns:aink="http://schemas.microsoft.com/office/drawing/2016/ink" xmlns:am3d="http://schemas.microsoft.com/office/drawing/2017/model3d" xmlns:o="urn:schemas-microsoft-com:office:office" xmlns:r="http://schemas.openxmlformats.org/officeDocument/2006/relationships" xmlns:m="http://schemas.openxmlformats.org/officeDocument/2006/math" xmlns:v="urn:schemas-microsoft-com:vml" xmlns:wp14="http://schemas.microsoft.com/office/word/2010/wordprocessingDrawing" xmlns:wp="http://schemas.openxmlformats.org/drawingml/2006/wordprocessingDrawing" xmlns:w10="urn:schemas-microsoft-com:office:word" xmlns:w="http://schemas.openxmlformats.org/wordprocessingml/2006/main" xmlns:w14="http://schemas.microsoft.com/office/word/2010/wordml" xmlns:w15="http://schemas.microsoft.com/office/word/2012/wordml" xmlns:w16cid="http://schemas.microsoft.com/office/word/2016/wordml/cid" xmlns:w16se="http://schemas.microsoft.com/office/word/2015/wordml/symex" xmlns:wpg="http://schemas.microsoft.com/office/word/2010/wordprocessingGroup" xmlns:wpi="http://schemas.microsoft.com/office/word/2010/wordprocessingInk" xmlns:wne="http://schemas.microsoft.com/office/word/2006/wordml" xmlns:wps="http://schemas.microsoft.com/office/word/2010/wordprocessingShape" mc:Ignorable="w14 w15 w16se w16cid wp14">
+<w:numbering xmlns:wpc="http://schemas.microsoft.com/office/word/2010/wordprocessingCanvas" xmlns:mc="http://schemas.openxmlformats.org/markup-compatibility/2006" xmlns:o="urn:schemas-microsoft-com:office:office" xmlns:r="http://schemas.openxmlformats.org/officeDocument/2006/relationships" xmlns:m="http://schemas.openxmlformats.org/officeDocument/2006/math" xmlns:v="urn:schemas-microsoft-com:vml" xmlns:wp14="http://schemas.microsoft.com/office/word/2010/wordprocessingDrawing" xmlns:wp="http://schemas.openxmlformats.org/drawingml/2006/wordprocessingDrawing" xmlns:w10="urn:schemas-microsoft-com:office:word" xmlns:w="http://schemas.openxmlformats.org/wordprocessingml/2006/main" xmlns:w14="http://schemas.microsoft.com/office/word/2010/wordml" xmlns:w15="http://schemas.microsoft.com/office/word/2012/wordml" xmlns:wpg="http://schemas.microsoft.com/office/word/2010/wordprocessingGroup" xmlns:wpi="http://schemas.microsoft.com/office/word/2010/wordprocessingInk" xmlns:wne="http://schemas.microsoft.com/office/word/2006/wordml" xmlns:wps="http://schemas.microsoft.com/office/word/2010/wordprocessingShape" mc:Ignorable="w14 w15 wp14">
   <w:abstractNum w:abstractNumId="0" w15:restartNumberingAfterBreak="0">
     <w:nsid w:val="4C313F9A"/>
     <w:multiLevelType w:val="hybridMultilevel"/>
@@ -1478,7 +1565,7 @@
 </file>
 
 <file path=word/styles.xml><?xml version="1.0" encoding="utf-8"?>
-<w:styles xmlns:mc="http://schemas.openxmlformats.org/markup-compatibility/2006" xmlns:r="http://schemas.openxmlformats.org/officeDocument/2006/relationships" xmlns:w="http://schemas.openxmlformats.org/wordprocessingml/2006/main" xmlns:w14="http://schemas.microsoft.com/office/word/2010/wordml" xmlns:w15="http://schemas.microsoft.com/office/word/2012/wordml" xmlns:w16cid="http://schemas.microsoft.com/office/word/2016/wordml/cid" xmlns:w16se="http://schemas.microsoft.com/office/word/2015/wordml/symex" mc:Ignorable="w14 w15 w16se w16cid">
+<w:styles xmlns:mc="http://schemas.openxmlformats.org/markup-compatibility/2006" xmlns:r="http://schemas.openxmlformats.org/officeDocument/2006/relationships" xmlns:w="http://schemas.openxmlformats.org/wordprocessingml/2006/main" xmlns:w14="http://schemas.microsoft.com/office/word/2010/wordml" xmlns:w15="http://schemas.microsoft.com/office/word/2012/wordml" mc:Ignorable="w14 w15">
   <w:docDefaults>
     <w:rPrDefault>
       <w:rPr>
@@ -1494,7 +1581,7 @@
       </w:pPr>
     </w:pPrDefault>
   </w:docDefaults>
-  <w:latentStyles w:defLockedState="0" w:defUIPriority="99" w:defSemiHidden="0" w:defUnhideWhenUsed="0" w:defQFormat="0" w:count="375">
+  <w:latentStyles w:defLockedState="0" w:defUIPriority="99" w:defSemiHidden="0" w:defUnhideWhenUsed="0" w:defQFormat="0" w:count="371">
     <w:lsdException w:name="Normal" w:uiPriority="0" w:qFormat="1"/>
     <w:lsdException w:name="heading 1" w:uiPriority="9" w:qFormat="1"/>
     <w:lsdException w:name="heading 2" w:semiHidden="1" w:uiPriority="9" w:unhideWhenUsed="1" w:qFormat="1"/>
@@ -1866,10 +1953,6 @@
     <w:lsdException w:name="List Table 5 Dark Accent 6" w:uiPriority="50"/>
     <w:lsdException w:name="List Table 6 Colorful Accent 6" w:uiPriority="51"/>
     <w:lsdException w:name="List Table 7 Colorful Accent 6" w:uiPriority="52"/>
-    <w:lsdException w:name="Mention" w:semiHidden="1" w:unhideWhenUsed="1"/>
-    <w:lsdException w:name="Smart Hyperlink" w:semiHidden="1" w:unhideWhenUsed="1"/>
-    <w:lsdException w:name="Hashtag" w:semiHidden="1" w:unhideWhenUsed="1"/>
-    <w:lsdException w:name="Unresolved Mention" w:semiHidden="1" w:unhideWhenUsed="1"/>
   </w:latentStyles>
   <w:style w:type="paragraph" w:default="1" w:styleId="Normal">
     <w:name w:val="Normal"/>
@@ -2027,7 +2110,7 @@
       <w:u w:val="single"/>
     </w:rPr>
   </w:style>
-  <w:style w:type="character" w:styleId="UnresolvedMention">
+  <w:style w:type="character" w:customStyle="1" w:styleId="UnresolvedMention">
     <w:name w:val="Unresolved Mention"/>
     <w:basedOn w:val="DefaultParagraphFont"/>
     <w:uiPriority w:val="99"/>

</xml_diff>

<commit_message>
documentation and article on groove sizing
</commit_message>
<xml_diff>
--- a/Basic Bringup.docx
+++ b/Basic Bringup.docx
@@ -391,8 +391,6 @@
         </w:rPr>
         <w:t>We hav about 8thou of wiggle room on the height, so if the o-ring is compressed to within 8thou of the plate the depth speced on the website is good, however if the o-ring keeps the PT more than 8thou off the plate then the depth needs to be made more shallow.</w:t>
       </w:r>
-      <w:bookmarkStart w:id="0" w:name="_GoBack"/>
-      <w:bookmarkEnd w:id="0"/>
     </w:p>
     <w:p>
       <w:pPr>
@@ -485,6 +483,150 @@
     </w:p>
     <w:p>
       <w:pPr>
+        <w:pStyle w:val="ListParagraph"/>
+        <w:numPr>
+          <w:ilvl w:val="0"/>
+          <w:numId w:val="1"/>
+        </w:numPr>
+      </w:pPr>
+      <w:r>
+        <w:rPr>
+          <w:color w:val="385623" w:themeColor="accent6" w:themeShade="80"/>
+        </w:rPr>
+        <w:t xml:space="preserve">PT415 spira and o-ring groove. Use recommended sizes based on the </w:t>
+      </w:r>
+      <w:r>
+        <w:rPr>
+          <w:color w:val="385623" w:themeColor="accent6" w:themeShade="80"/>
+        </w:rPr>
+        <w:t>plate bottoming out and the spira being on the outside of the oring</w:t>
+      </w:r>
+    </w:p>
+    <w:p>
+      <w:pPr>
+        <w:pStyle w:val="ListParagraph"/>
+        <w:numPr>
+          <w:ilvl w:val="1"/>
+          <w:numId w:val="1"/>
+        </w:numPr>
+      </w:pPr>
+      <w:r>
+        <w:rPr>
+          <w:color w:val="385623" w:themeColor="accent6" w:themeShade="80"/>
+        </w:rPr>
+        <w:t>Meet with Andrew on Monday morning to give him the real specs</w:t>
+      </w:r>
+    </w:p>
+    <w:p>
+      <w:pPr>
+        <w:pStyle w:val="ListParagraph"/>
+        <w:numPr>
+          <w:ilvl w:val="0"/>
+          <w:numId w:val="1"/>
+        </w:numPr>
+      </w:pPr>
+      <w:r>
+        <w:rPr>
+          <w:color w:val="385623" w:themeColor="accent6" w:themeShade="80"/>
+        </w:rPr>
+        <w:lastRenderedPageBreak/>
+        <w:t>We are going to fold our own radiation shields</w:t>
+      </w:r>
+    </w:p>
+    <w:p>
+      <w:pPr>
+        <w:pStyle w:val="ListParagraph"/>
+        <w:numPr>
+          <w:ilvl w:val="0"/>
+          <w:numId w:val="1"/>
+        </w:numPr>
+      </w:pPr>
+      <w:r>
+        <w:rPr>
+          <w:color w:val="385623" w:themeColor="accent6" w:themeShade="80"/>
+        </w:rPr>
+        <w:t>55k stage will be made out of aluminum</w:t>
+      </w:r>
+    </w:p>
+    <w:p>
+      <w:pPr>
+        <w:pStyle w:val="ListParagraph"/>
+        <w:numPr>
+          <w:ilvl w:val="1"/>
+          <w:numId w:val="1"/>
+        </w:numPr>
+      </w:pPr>
+      <w:r>
+        <w:rPr>
+          <w:color w:val="385623" w:themeColor="accent6" w:themeShade="80"/>
+        </w:rPr>
+        <w:t>Tapped holes going around the stage to attach radiation shield</w:t>
+      </w:r>
+      <w:bookmarkStart w:id="0" w:name="_GoBack"/>
+      <w:bookmarkEnd w:id="0"/>
+    </w:p>
+    <w:p>
+      <w:pPr>
+        <w:pStyle w:val="ListParagraph"/>
+        <w:numPr>
+          <w:ilvl w:val="0"/>
+          <w:numId w:val="1"/>
+        </w:numPr>
+      </w:pPr>
+      <w:r>
+        <w:rPr>
+          <w:color w:val="385623" w:themeColor="accent6" w:themeShade="80"/>
+        </w:rPr>
+        <w:t>Braded heat transfer</w:t>
+      </w:r>
+    </w:p>
+    <w:p>
+      <w:pPr>
+        <w:pStyle w:val="ListParagraph"/>
+        <w:numPr>
+          <w:ilvl w:val="1"/>
+          <w:numId w:val="1"/>
+        </w:numPr>
+      </w:pPr>
+      <w:r>
+        <w:rPr>
+          <w:color w:val="385623" w:themeColor="accent6" w:themeShade="80"/>
+        </w:rPr>
+        <w:t>Thermal conductivity is proportional to electrical conductivity</w:t>
+      </w:r>
+    </w:p>
+    <w:p>
+      <w:pPr>
+        <w:pStyle w:val="ListParagraph"/>
+        <w:numPr>
+          <w:ilvl w:val="1"/>
+          <w:numId w:val="1"/>
+        </w:numPr>
+      </w:pPr>
+      <w:r>
+        <w:rPr>
+          <w:color w:val="385623" w:themeColor="accent6" w:themeShade="80"/>
+        </w:rPr>
+        <w:t>Ask grand river welding if they can weld copper</w:t>
+      </w:r>
+    </w:p>
+    <w:p>
+      <w:pPr>
+        <w:pStyle w:val="ListParagraph"/>
+        <w:numPr>
+          <w:ilvl w:val="1"/>
+          <w:numId w:val="1"/>
+        </w:numPr>
+      </w:pPr>
+      <w:r>
+        <w:rPr>
+          <w:color w:val="385623" w:themeColor="accent6" w:themeShade="80"/>
+        </w:rPr>
+        <w:t>Machine and test copper clamping instead of welding.</w:t>
+      </w:r>
+    </w:p>
+    <w:p>
+      <w:pPr>
         <w:pStyle w:val="Heading1"/>
       </w:pPr>
       <w:r>
@@ -494,7 +636,6 @@
     <w:p/>
     <w:p>
       <w:r>
-        <w:lastRenderedPageBreak/>
         <w:t>The purpose of this is to reduce the radiated heat leak into the coldest part of the cryostat. (Pg.10 “Experimental techniques in condensed matter”). The first design question addressed was whether to use some pre-existing shields or to manufacture our own. We have decided to repurpose some shields which were laying around, whether this is the best option has not been fulled explored. Of primary concern is the weight of the shields, with secondary concern that they consume too much of the space in the cryostat.</w:t>
       </w:r>
     </w:p>
@@ -511,17 +652,18 @@
         <w:tblLook w:val="04A0" w:firstRow="1" w:lastRow="0" w:firstColumn="1" w:lastColumn="0" w:noHBand="0" w:noVBand="1"/>
       </w:tblPr>
       <w:tblGrid>
-        <w:gridCol w:w="1433"/>
-        <w:gridCol w:w="1532"/>
-        <w:gridCol w:w="1490"/>
-        <w:gridCol w:w="1503"/>
-        <w:gridCol w:w="1653"/>
-        <w:gridCol w:w="1739"/>
+        <w:gridCol w:w="1271"/>
+        <w:gridCol w:w="1323"/>
+        <w:gridCol w:w="1261"/>
+        <w:gridCol w:w="1336"/>
+        <w:gridCol w:w="1228"/>
+        <w:gridCol w:w="1419"/>
+        <w:gridCol w:w="1512"/>
       </w:tblGrid>
       <w:tr>
         <w:tc>
           <w:tcPr>
-            <w:tcW w:w="1433" w:type="dxa"/>
+            <w:tcW w:w="1271" w:type="dxa"/>
           </w:tcPr>
           <w:p>
             <w:r>
@@ -531,7 +673,7 @@
         </w:tc>
         <w:tc>
           <w:tcPr>
-            <w:tcW w:w="1532" w:type="dxa"/>
+            <w:tcW w:w="1323" w:type="dxa"/>
           </w:tcPr>
           <w:p>
             <w:r>
@@ -541,7 +683,7 @@
         </w:tc>
         <w:tc>
           <w:tcPr>
-            <w:tcW w:w="1490" w:type="dxa"/>
+            <w:tcW w:w="1261" w:type="dxa"/>
           </w:tcPr>
           <w:p>
             <w:r>
@@ -551,7 +693,7 @@
         </w:tc>
         <w:tc>
           <w:tcPr>
-            <w:tcW w:w="1503" w:type="dxa"/>
+            <w:tcW w:w="1336" w:type="dxa"/>
           </w:tcPr>
           <w:p>
             <w:r>
@@ -561,7 +703,22 @@
         </w:tc>
         <w:tc>
           <w:tcPr>
-            <w:tcW w:w="1653" w:type="dxa"/>
+            <w:tcW w:w="1228" w:type="dxa"/>
+          </w:tcPr>
+          <w:p>
+            <w:r>
+              <w:t>Thickness</w:t>
+            </w:r>
+          </w:p>
+          <w:p>
+            <w:r>
+              <w:t>(Thou)</w:t>
+            </w:r>
+          </w:p>
+        </w:tc>
+        <w:tc>
+          <w:tcPr>
+            <w:tcW w:w="1419" w:type="dxa"/>
           </w:tcPr>
           <w:p>
             <w:r>
@@ -571,7 +728,7 @@
         </w:tc>
         <w:tc>
           <w:tcPr>
-            <w:tcW w:w="1739" w:type="dxa"/>
+            <w:tcW w:w="1512" w:type="dxa"/>
           </w:tcPr>
           <w:p>
             <w:r>
@@ -583,7 +740,7 @@
       <w:tr>
         <w:tc>
           <w:tcPr>
-            <w:tcW w:w="1433" w:type="dxa"/>
+            <w:tcW w:w="1271" w:type="dxa"/>
           </w:tcPr>
           <w:p>
             <w:r>
@@ -593,7 +750,7 @@
         </w:tc>
         <w:tc>
           <w:tcPr>
-            <w:tcW w:w="1532" w:type="dxa"/>
+            <w:tcW w:w="1323" w:type="dxa"/>
           </w:tcPr>
           <w:p>
             <w:r>
@@ -603,7 +760,7 @@
         </w:tc>
         <w:tc>
           <w:tcPr>
-            <w:tcW w:w="1490" w:type="dxa"/>
+            <w:tcW w:w="1261" w:type="dxa"/>
           </w:tcPr>
           <w:p>
             <w:r>
@@ -613,7 +770,7 @@
         </w:tc>
         <w:tc>
           <w:tcPr>
-            <w:tcW w:w="1503" w:type="dxa"/>
+            <w:tcW w:w="1336" w:type="dxa"/>
           </w:tcPr>
           <w:p>
             <w:r>
@@ -623,7 +780,17 @@
         </w:tc>
         <w:tc>
           <w:tcPr>
-            <w:tcW w:w="1653" w:type="dxa"/>
+            <w:tcW w:w="1228" w:type="dxa"/>
+          </w:tcPr>
+          <w:p>
+            <w:r>
+              <w:t>186</w:t>
+            </w:r>
+          </w:p>
+        </w:tc>
+        <w:tc>
+          <w:tcPr>
+            <w:tcW w:w="1419" w:type="dxa"/>
           </w:tcPr>
           <w:p>
             <w:r>
@@ -633,7 +800,7 @@
         </w:tc>
         <w:tc>
           <w:tcPr>
-            <w:tcW w:w="1739" w:type="dxa"/>
+            <w:tcW w:w="1512" w:type="dxa"/>
           </w:tcPr>
           <w:p>
             <w:r>
@@ -645,7 +812,7 @@
       <w:tr>
         <w:tc>
           <w:tcPr>
-            <w:tcW w:w="1433" w:type="dxa"/>
+            <w:tcW w:w="1271" w:type="dxa"/>
           </w:tcPr>
           <w:p>
             <w:r>
@@ -655,7 +822,7 @@
         </w:tc>
         <w:tc>
           <w:tcPr>
-            <w:tcW w:w="1532" w:type="dxa"/>
+            <w:tcW w:w="1323" w:type="dxa"/>
           </w:tcPr>
           <w:p>
             <w:r>
@@ -665,7 +832,7 @@
         </w:tc>
         <w:tc>
           <w:tcPr>
-            <w:tcW w:w="1490" w:type="dxa"/>
+            <w:tcW w:w="1261" w:type="dxa"/>
           </w:tcPr>
           <w:p>
             <w:r>
@@ -675,7 +842,7 @@
         </w:tc>
         <w:tc>
           <w:tcPr>
-            <w:tcW w:w="1503" w:type="dxa"/>
+            <w:tcW w:w="1336" w:type="dxa"/>
           </w:tcPr>
           <w:p>
             <w:r>
@@ -685,7 +852,17 @@
         </w:tc>
         <w:tc>
           <w:tcPr>
-            <w:tcW w:w="1653" w:type="dxa"/>
+            <w:tcW w:w="1228" w:type="dxa"/>
+          </w:tcPr>
+          <w:p>
+            <w:r>
+              <w:t>186</w:t>
+            </w:r>
+          </w:p>
+        </w:tc>
+        <w:tc>
+          <w:tcPr>
+            <w:tcW w:w="1419" w:type="dxa"/>
           </w:tcPr>
           <w:p>
             <w:r>
@@ -695,7 +872,7 @@
         </w:tc>
         <w:tc>
           <w:tcPr>
-            <w:tcW w:w="1739" w:type="dxa"/>
+            <w:tcW w:w="1512" w:type="dxa"/>
           </w:tcPr>
           <w:p>
             <w:r>
@@ -707,7 +884,7 @@
       <w:tr>
         <w:tc>
           <w:tcPr>
-            <w:tcW w:w="1433" w:type="dxa"/>
+            <w:tcW w:w="1271" w:type="dxa"/>
           </w:tcPr>
           <w:p>
             <w:r>
@@ -717,7 +894,7 @@
         </w:tc>
         <w:tc>
           <w:tcPr>
-            <w:tcW w:w="1532" w:type="dxa"/>
+            <w:tcW w:w="1323" w:type="dxa"/>
           </w:tcPr>
           <w:p>
             <w:r>
@@ -727,7 +904,7 @@
         </w:tc>
         <w:tc>
           <w:tcPr>
-            <w:tcW w:w="1490" w:type="dxa"/>
+            <w:tcW w:w="1261" w:type="dxa"/>
           </w:tcPr>
           <w:p>
             <w:r>
@@ -737,7 +914,7 @@
         </w:tc>
         <w:tc>
           <w:tcPr>
-            <w:tcW w:w="1503" w:type="dxa"/>
+            <w:tcW w:w="1336" w:type="dxa"/>
           </w:tcPr>
           <w:p>
             <w:r>
@@ -747,7 +924,17 @@
         </w:tc>
         <w:tc>
           <w:tcPr>
-            <w:tcW w:w="1653" w:type="dxa"/>
+            <w:tcW w:w="1228" w:type="dxa"/>
+          </w:tcPr>
+          <w:p>
+            <w:r>
+              <w:t>~&lt;140</w:t>
+            </w:r>
+          </w:p>
+        </w:tc>
+        <w:tc>
+          <w:tcPr>
+            <w:tcW w:w="1419" w:type="dxa"/>
           </w:tcPr>
           <w:p>
             <w:r>
@@ -757,7 +944,7 @@
         </w:tc>
         <w:tc>
           <w:tcPr>
-            <w:tcW w:w="1739" w:type="dxa"/>
+            <w:tcW w:w="1512" w:type="dxa"/>
           </w:tcPr>
           <w:p>
             <w:r>
@@ -798,27 +985,38 @@
         <w:tblLook w:val="04A0" w:firstRow="1" w:lastRow="0" w:firstColumn="1" w:lastColumn="0" w:noHBand="0" w:noVBand="1"/>
       </w:tblPr>
       <w:tblGrid>
-        <w:gridCol w:w="4675"/>
-        <w:gridCol w:w="4675"/>
+        <w:gridCol w:w="3275"/>
+        <w:gridCol w:w="2946"/>
+        <w:gridCol w:w="3129"/>
       </w:tblGrid>
       <w:tr>
         <w:tc>
           <w:tcPr>
-            <w:tcW w:w="4675" w:type="dxa"/>
-          </w:tcPr>
-          <w:p>
-            <w:r>
-              <w:t>55K Radiation shield (top)</w:t>
-            </w:r>
-          </w:p>
-        </w:tc>
-        <w:tc>
-          <w:tcPr>
-            <w:tcW w:w="4675" w:type="dxa"/>
-          </w:tcPr>
-          <w:p>
-            <w:r>
-              <w:t>6lbs</w:t>
+            <w:tcW w:w="3275" w:type="dxa"/>
+          </w:tcPr>
+          <w:p>
+            <w:r>
+              <w:t>Part</w:t>
+            </w:r>
+          </w:p>
+        </w:tc>
+        <w:tc>
+          <w:tcPr>
+            <w:tcW w:w="2946" w:type="dxa"/>
+          </w:tcPr>
+          <w:p>
+            <w:r>
+              <w:t>Wall Thickness (thou)</w:t>
+            </w:r>
+          </w:p>
+        </w:tc>
+        <w:tc>
+          <w:tcPr>
+            <w:tcW w:w="3129" w:type="dxa"/>
+          </w:tcPr>
+          <w:p>
+            <w:r>
+              <w:t>Weight (lbs)</w:t>
             </w:r>
           </w:p>
         </w:tc>
@@ -826,21 +1024,27 @@
       <w:tr>
         <w:tc>
           <w:tcPr>
-            <w:tcW w:w="4675" w:type="dxa"/>
-          </w:tcPr>
-          <w:p>
-            <w:r>
-              <w:t>55K Radiation shield (bottom)</w:t>
-            </w:r>
-          </w:p>
-        </w:tc>
-        <w:tc>
-          <w:tcPr>
-            <w:tcW w:w="4675" w:type="dxa"/>
-          </w:tcPr>
-          <w:p>
-            <w:r>
-              <w:t>15lbs</w:t>
+            <w:tcW w:w="3275" w:type="dxa"/>
+          </w:tcPr>
+          <w:p>
+            <w:r>
+              <w:t>55K Radiation shield (top)</w:t>
+            </w:r>
+          </w:p>
+        </w:tc>
+        <w:tc>
+          <w:tcPr>
+            <w:tcW w:w="2946" w:type="dxa"/>
+          </w:tcPr>
+          <w:p/>
+        </w:tc>
+        <w:tc>
+          <w:tcPr>
+            <w:tcW w:w="3129" w:type="dxa"/>
+          </w:tcPr>
+          <w:p>
+            <w:r>
+              <w:t>6</w:t>
             </w:r>
           </w:p>
         </w:tc>
@@ -848,7 +1052,35 @@
       <w:tr>
         <w:tc>
           <w:tcPr>
-            <w:tcW w:w="4675" w:type="dxa"/>
+            <w:tcW w:w="3275" w:type="dxa"/>
+          </w:tcPr>
+          <w:p>
+            <w:r>
+              <w:t>55K Radiation shield (bottom)</w:t>
+            </w:r>
+          </w:p>
+        </w:tc>
+        <w:tc>
+          <w:tcPr>
+            <w:tcW w:w="2946" w:type="dxa"/>
+          </w:tcPr>
+          <w:p/>
+        </w:tc>
+        <w:tc>
+          <w:tcPr>
+            <w:tcW w:w="3129" w:type="dxa"/>
+          </w:tcPr>
+          <w:p>
+            <w:r>
+              <w:t>15</w:t>
+            </w:r>
+          </w:p>
+        </w:tc>
+      </w:tr>
+      <w:tr>
+        <w:tc>
+          <w:tcPr>
+            <w:tcW w:w="3275" w:type="dxa"/>
           </w:tcPr>
           <w:p>
             <w:r>
@@ -858,18 +1090,32 @@
         </w:tc>
         <w:tc>
           <w:tcPr>
-            <w:tcW w:w="4675" w:type="dxa"/>
-          </w:tcPr>
-          <w:p>
-            <w:r>
-              <w:t>13lbs</w:t>
+            <w:tcW w:w="2946" w:type="dxa"/>
+          </w:tcPr>
+          <w:p>
+            <w:r>
+              <w:t>66</w:t>
+            </w:r>
+          </w:p>
+        </w:tc>
+        <w:tc>
+          <w:tcPr>
+            <w:tcW w:w="3129" w:type="dxa"/>
+          </w:tcPr>
+          <w:p>
+            <w:r>
+              <w:t>13</w:t>
             </w:r>
           </w:p>
         </w:tc>
       </w:tr>
     </w:tbl>
     <w:p/>
-    <w:p/>
+    <w:p>
+      <w:r>
+        <w:t>*note that the thicknesses were estimated using a micrometer and a drill bit so the accuracy of the measurement isn’t excellent.</w:t>
+      </w:r>
+    </w:p>
     <w:p>
       <w:r>
         <w:t>Using basic unit analysis to calculate how long it will take to cool a 22lb aluminum radiation shield:</w:t>
@@ -887,6 +1133,7 @@
             <w:rPr>
               <w:rFonts w:ascii="Cambria Math" w:hAnsi="Cambria Math"/>
             </w:rPr>
+            <w:lastRenderedPageBreak/>
             <m:t>cooling rate=40</m:t>
           </m:r>
           <m:d>
@@ -1237,6 +1484,13 @@
         </w:rPr>
         <w:t>This calculation is a good starting point but ignores the fact that heat capacity is a function of temperature which trends towards zero at low temperatures, meanwhile cooling rate is also temperature dependent, increasing with temperature. Thus this is a gross overestimate of the cooling power.</w:t>
       </w:r>
+    </w:p>
+    <w:p>
+      <w:pPr>
+        <w:rPr>
+          <w:rFonts w:eastAsiaTheme="minorEastAsia"/>
+        </w:rPr>
+      </w:pPr>
     </w:p>
     <w:sectPr>
       <w:pgSz w:w="12240" w:h="15840"/>

</xml_diff>

<commit_message>
CAD and further cooling calculations
</commit_message>
<xml_diff>
--- a/Basic Bringup.docx
+++ b/Basic Bringup.docx
@@ -1,6 +1,6 @@
 
 <file path=word/document.xml><?xml version="1.0" encoding="utf-8"?>
-<w:document xmlns:wpc="http://schemas.microsoft.com/office/word/2010/wordprocessingCanvas" xmlns:mc="http://schemas.openxmlformats.org/markup-compatibility/2006" xmlns:o="urn:schemas-microsoft-com:office:office" xmlns:r="http://schemas.openxmlformats.org/officeDocument/2006/relationships" xmlns:m="http://schemas.openxmlformats.org/officeDocument/2006/math" xmlns:v="urn:schemas-microsoft-com:vml" xmlns:wp14="http://schemas.microsoft.com/office/word/2010/wordprocessingDrawing" xmlns:wp="http://schemas.openxmlformats.org/drawingml/2006/wordprocessingDrawing" xmlns:w10="urn:schemas-microsoft-com:office:word" xmlns:w="http://schemas.openxmlformats.org/wordprocessingml/2006/main" xmlns:w14="http://schemas.microsoft.com/office/word/2010/wordml" xmlns:w15="http://schemas.microsoft.com/office/word/2012/wordml" xmlns:wpg="http://schemas.microsoft.com/office/word/2010/wordprocessingGroup" xmlns:wpi="http://schemas.microsoft.com/office/word/2010/wordprocessingInk" xmlns:wne="http://schemas.microsoft.com/office/word/2006/wordml" xmlns:wps="http://schemas.microsoft.com/office/word/2010/wordprocessingShape" mc:Ignorable="w14 w15 wp14">
+<w:document xmlns:wpc="http://schemas.microsoft.com/office/word/2010/wordprocessingCanvas" xmlns:cx="http://schemas.microsoft.com/office/drawing/2014/chartex" xmlns:cx1="http://schemas.microsoft.com/office/drawing/2015/9/8/chartex" xmlns:cx2="http://schemas.microsoft.com/office/drawing/2015/10/21/chartex" xmlns:cx3="http://schemas.microsoft.com/office/drawing/2016/5/9/chartex" xmlns:cx4="http://schemas.microsoft.com/office/drawing/2016/5/10/chartex" xmlns:cx5="http://schemas.microsoft.com/office/drawing/2016/5/11/chartex" xmlns:cx6="http://schemas.microsoft.com/office/drawing/2016/5/12/chartex" xmlns:cx7="http://schemas.microsoft.com/office/drawing/2016/5/13/chartex" xmlns:cx8="http://schemas.microsoft.com/office/drawing/2016/5/14/chartex" xmlns:mc="http://schemas.openxmlformats.org/markup-compatibility/2006" xmlns:aink="http://schemas.microsoft.com/office/drawing/2016/ink" xmlns:am3d="http://schemas.microsoft.com/office/drawing/2017/model3d" xmlns:o="urn:schemas-microsoft-com:office:office" xmlns:r="http://schemas.openxmlformats.org/officeDocument/2006/relationships" xmlns:m="http://schemas.openxmlformats.org/officeDocument/2006/math" xmlns:v="urn:schemas-microsoft-com:vml" xmlns:wp14="http://schemas.microsoft.com/office/word/2010/wordprocessingDrawing" xmlns:wp="http://schemas.openxmlformats.org/drawingml/2006/wordprocessingDrawing" xmlns:w10="urn:schemas-microsoft-com:office:word" xmlns:w="http://schemas.openxmlformats.org/wordprocessingml/2006/main" xmlns:w14="http://schemas.microsoft.com/office/word/2010/wordml" xmlns:w15="http://schemas.microsoft.com/office/word/2012/wordml" xmlns:w16cid="http://schemas.microsoft.com/office/word/2016/wordml/cid" xmlns:w16se="http://schemas.microsoft.com/office/word/2015/wordml/symex" xmlns:wpg="http://schemas.microsoft.com/office/word/2010/wordprocessingGroup" xmlns:wpi="http://schemas.microsoft.com/office/word/2010/wordprocessingInk" xmlns:wne="http://schemas.microsoft.com/office/word/2006/wordml" xmlns:wps="http://schemas.microsoft.com/office/word/2010/wordprocessingShape" mc:Ignorable="w14 w15 w16se w16cid wp14">
   <w:body>
     <w:p>
       <w:pPr>
@@ -8,11 +8,24 @@
         <w:jc w:val="center"/>
       </w:pPr>
       <w:r>
-        <w:t>Basic Bringup:</w:t>
-      </w:r>
-      <w:r>
-        <w:t xml:space="preserve"> Cryorefrigerator</w:t>
-      </w:r>
+        <w:t xml:space="preserve">Basic </w:t>
+      </w:r>
+      <w:proofErr w:type="spellStart"/>
+      <w:r>
+        <w:t>Bringup</w:t>
+      </w:r>
+      <w:proofErr w:type="spellEnd"/>
+      <w:r>
+        <w:t>:</w:t>
+      </w:r>
+      <w:r>
+        <w:t xml:space="preserve"> </w:t>
+      </w:r>
+      <w:proofErr w:type="spellStart"/>
+      <w:r>
+        <w:t>Cryorefrigerator</w:t>
+      </w:r>
+      <w:proofErr w:type="spellEnd"/>
     </w:p>
     <w:p/>
     <w:p>
@@ -25,10 +38,25 @@
     </w:p>
     <w:p>
       <w:r>
-        <w:t xml:space="preserve">This document is an ongoing document detailing the current status of the quick test cryorefrigerator. The intent of this document is to note current problems and attempted solutions as well as providing a history for the project. </w:t>
-      </w:r>
-    </w:p>
-    <w:p/>
+        <w:t xml:space="preserve">This document is an ongoing document detailing the </w:t>
+      </w:r>
+      <w:proofErr w:type="gramStart"/>
+      <w:r>
+        <w:t>current status</w:t>
+      </w:r>
+      <w:proofErr w:type="gramEnd"/>
+      <w:r>
+        <w:t xml:space="preserve"> of the quick test </w:t>
+      </w:r>
+      <w:proofErr w:type="spellStart"/>
+      <w:r>
+        <w:t>cryorefrigerator</w:t>
+      </w:r>
+      <w:proofErr w:type="spellEnd"/>
+      <w:r>
+        <w:t xml:space="preserve">. The intent of this document is to note current problems and attempted solutions as well as providing a history for the project. </w:t>
+      </w:r>
+    </w:p>
     <w:p>
       <w:pPr>
         <w:pStyle w:val="Heading1"/>
@@ -41,50 +69,254 @@
       <w:r>
         <w:t xml:space="preserve">The goal of this project is to make a cold chamber that can </w:t>
       </w:r>
-      <w:r>
-        <w:t>quickly and cost effectively reach a few temperatures. The use for this system would be quick tests of samples prior to placing them in the main cryostats that take ages to reach temperature.</w:t>
-      </w:r>
-    </w:p>
-    <w:p/>
+      <w:proofErr w:type="gramStart"/>
+      <w:r>
+        <w:t>quickly</w:t>
+      </w:r>
+      <w:proofErr w:type="gramEnd"/>
+      <w:r>
+        <w:t xml:space="preserve"> and cost effectively reach</w:t>
+      </w:r>
+      <w:r>
+        <w:t xml:space="preserve"> ~1K </w:t>
+      </w:r>
+      <w:r>
+        <w:t>temperatures. The use for this system would be quick tests of samples prior to placing them in the main cryostats that take ages to reach temperature.</w:t>
+      </w:r>
+    </w:p>
     <w:p>
       <w:pPr>
         <w:pStyle w:val="Heading1"/>
       </w:pPr>
       <w:r>
-        <w:t>Progress</w:t>
-      </w:r>
-    </w:p>
-    <w:p>
-      <w:r>
-        <w:t>A broad strokes design was settled on for the cold chamber. A decommissioned refrigerator tube will make the outside body of the new fridge. Then by simply having a new top plate machined we will have a sealed system.</w:t>
-      </w:r>
-    </w:p>
-    <w:p>
-      <w:r>
-        <w:t>The top plate will require a hole pattern such that the PT415 by Cryomech can bolt directly to the top plate. In addition to that a series of KF50 and potentially KF25 flanges should be machined into the plate.</w:t>
-      </w:r>
-    </w:p>
-    <w:p>
-      <w:r>
-        <w:t>Going forward the most time sensitive step is to submit the job to STS. For this reason we will mock up the top plate in a CAD software and hopefully submit the job before fleshing out the details of the assembly and experiments that are intended to be run.</w:t>
-      </w:r>
-    </w:p>
-    <w:p>
-      <w:r>
-        <w:t>For CAD see the CAD folder.</w:t>
-      </w:r>
-    </w:p>
-    <w:p>
-      <w:r>
-        <w:t>Cryomech has been emailed requesting a CAD file for the PT415.</w:t>
-      </w:r>
-      <w:r>
-        <w:t xml:space="preserve"> Cryomech has obliged in giving the cad files under the condition that we don’t plan on taking the PT415 out of the country (a matter of national security as far as I can tell…)</w:t>
+        <w:t>Ongoing Notes</w:t>
+      </w:r>
+    </w:p>
+    <w:p>
+      <w:pPr>
+        <w:pStyle w:val="ListParagraph"/>
+        <w:numPr>
+          <w:ilvl w:val="0"/>
+          <w:numId w:val="1"/>
+        </w:numPr>
+      </w:pPr>
+      <w:r>
+        <w:rPr>
+          <w:color w:val="385623" w:themeColor="accent6" w:themeShade="80"/>
+        </w:rPr>
+        <w:t xml:space="preserve">PT415 </w:t>
+      </w:r>
+      <w:proofErr w:type="spellStart"/>
+      <w:r>
+        <w:rPr>
+          <w:color w:val="385623" w:themeColor="accent6" w:themeShade="80"/>
+        </w:rPr>
+        <w:t>spira</w:t>
+      </w:r>
+      <w:proofErr w:type="spellEnd"/>
+      <w:r>
+        <w:rPr>
+          <w:color w:val="385623" w:themeColor="accent6" w:themeShade="80"/>
+        </w:rPr>
+        <w:t xml:space="preserve"> and </w:t>
+      </w:r>
+      <w:proofErr w:type="spellStart"/>
+      <w:r>
+        <w:rPr>
+          <w:color w:val="385623" w:themeColor="accent6" w:themeShade="80"/>
+        </w:rPr>
+        <w:t>o-ring</w:t>
+      </w:r>
+      <w:proofErr w:type="spellEnd"/>
+      <w:r>
+        <w:rPr>
+          <w:color w:val="385623" w:themeColor="accent6" w:themeShade="80"/>
+        </w:rPr>
+        <w:t xml:space="preserve"> groove. Use recommended sizes based on the plate bottoming out and the </w:t>
+      </w:r>
+      <w:proofErr w:type="spellStart"/>
+      <w:r>
+        <w:rPr>
+          <w:color w:val="385623" w:themeColor="accent6" w:themeShade="80"/>
+        </w:rPr>
+        <w:t>spira</w:t>
+      </w:r>
+      <w:proofErr w:type="spellEnd"/>
+      <w:r>
+        <w:rPr>
+          <w:color w:val="385623" w:themeColor="accent6" w:themeShade="80"/>
+        </w:rPr>
+        <w:t xml:space="preserve"> being on the outside of the </w:t>
+      </w:r>
+      <w:proofErr w:type="spellStart"/>
+      <w:r>
+        <w:rPr>
+          <w:color w:val="385623" w:themeColor="accent6" w:themeShade="80"/>
+        </w:rPr>
+        <w:t>oring</w:t>
+      </w:r>
+      <w:proofErr w:type="spellEnd"/>
+    </w:p>
+    <w:p>
+      <w:pPr>
+        <w:pStyle w:val="ListParagraph"/>
+        <w:numPr>
+          <w:ilvl w:val="1"/>
+          <w:numId w:val="1"/>
+        </w:numPr>
+      </w:pPr>
+      <w:r>
+        <w:rPr>
+          <w:color w:val="385623" w:themeColor="accent6" w:themeShade="80"/>
+        </w:rPr>
+        <w:t>Meet with Andrew on Monday morning to give him the real specs</w:t>
+      </w:r>
+    </w:p>
+    <w:p>
+      <w:pPr>
+        <w:pStyle w:val="ListParagraph"/>
+        <w:numPr>
+          <w:ilvl w:val="0"/>
+          <w:numId w:val="1"/>
+        </w:numPr>
+      </w:pPr>
+      <w:r>
+        <w:rPr>
+          <w:color w:val="385623" w:themeColor="accent6" w:themeShade="80"/>
+        </w:rPr>
+        <w:t>We are going to fold our own radiation shields</w:t>
+      </w:r>
+    </w:p>
+    <w:p>
+      <w:pPr>
+        <w:pStyle w:val="ListParagraph"/>
+        <w:numPr>
+          <w:ilvl w:val="0"/>
+          <w:numId w:val="1"/>
+        </w:numPr>
+      </w:pPr>
+      <w:r>
+        <w:rPr>
+          <w:color w:val="385623" w:themeColor="accent6" w:themeShade="80"/>
+        </w:rPr>
+        <w:t xml:space="preserve">55k stage will be </w:t>
+      </w:r>
+      <w:proofErr w:type="gramStart"/>
+      <w:r>
+        <w:rPr>
+          <w:color w:val="385623" w:themeColor="accent6" w:themeShade="80"/>
+        </w:rPr>
+        <w:t>made out of</w:t>
+      </w:r>
+      <w:proofErr w:type="gramEnd"/>
+      <w:r>
+        <w:rPr>
+          <w:color w:val="385623" w:themeColor="accent6" w:themeShade="80"/>
+        </w:rPr>
+        <w:t xml:space="preserve"> aluminum</w:t>
+      </w:r>
+    </w:p>
+    <w:p>
+      <w:pPr>
+        <w:pStyle w:val="ListParagraph"/>
+        <w:numPr>
+          <w:ilvl w:val="1"/>
+          <w:numId w:val="1"/>
+        </w:numPr>
+      </w:pPr>
+      <w:r>
+        <w:rPr>
+          <w:color w:val="385623" w:themeColor="accent6" w:themeShade="80"/>
+        </w:rPr>
+        <w:t>Tapped holes going around the stage to attach radiation shield</w:t>
+      </w:r>
+    </w:p>
+    <w:p>
+      <w:pPr>
+        <w:pStyle w:val="ListParagraph"/>
+        <w:numPr>
+          <w:ilvl w:val="0"/>
+          <w:numId w:val="1"/>
+        </w:numPr>
+      </w:pPr>
+      <w:r>
+        <w:rPr>
+          <w:color w:val="385623" w:themeColor="accent6" w:themeShade="80"/>
+        </w:rPr>
+        <w:t>Braded heat transfer</w:t>
+      </w:r>
+    </w:p>
+    <w:p>
+      <w:pPr>
+        <w:pStyle w:val="ListParagraph"/>
+        <w:numPr>
+          <w:ilvl w:val="1"/>
+          <w:numId w:val="1"/>
+        </w:numPr>
+      </w:pPr>
+      <w:r>
+        <w:rPr>
+          <w:color w:val="385623" w:themeColor="accent6" w:themeShade="80"/>
+        </w:rPr>
+        <w:t>Thermal conductivity is proportional to electrical conductivity</w:t>
+      </w:r>
+    </w:p>
+    <w:p>
+      <w:pPr>
+        <w:pStyle w:val="ListParagraph"/>
+        <w:numPr>
+          <w:ilvl w:val="1"/>
+          <w:numId w:val="1"/>
+        </w:numPr>
+      </w:pPr>
+      <w:r>
+        <w:rPr>
+          <w:color w:val="385623" w:themeColor="accent6" w:themeShade="80"/>
+        </w:rPr>
+        <w:t>Ask grand river welding if they can weld copper</w:t>
+      </w:r>
+    </w:p>
+    <w:p>
+      <w:pPr>
+        <w:pStyle w:val="ListParagraph"/>
+        <w:numPr>
+          <w:ilvl w:val="1"/>
+          <w:numId w:val="1"/>
+        </w:numPr>
+      </w:pPr>
+      <w:r>
+        <w:rPr>
+          <w:color w:val="385623" w:themeColor="accent6" w:themeShade="80"/>
+        </w:rPr>
+        <w:t>Machine and test copper clamping instead of welding.</w:t>
+      </w:r>
+    </w:p>
+    <w:p>
+      <w:pPr>
+        <w:pStyle w:val="ListParagraph"/>
+        <w:numPr>
+          <w:ilvl w:val="0"/>
+          <w:numId w:val="1"/>
+        </w:numPr>
+      </w:pPr>
+      <w:r>
+        <w:t>The cooling power as a function of temperature for the 55K stage looks like 16.3sqrt(x-40) eyeballing it from the paper ton PT415 cooling power.</w:t>
       </w:r>
     </w:p>
     <w:p>
       <w:pPr>
         <w:pStyle w:val="Heading1"/>
+        <w:rPr>
+          <w:rFonts w:asciiTheme="minorHAnsi" w:eastAsiaTheme="minorHAnsi" w:hAnsiTheme="minorHAnsi" w:cstheme="minorBidi"/>
+          <w:color w:val="auto"/>
+          <w:sz w:val="22"/>
+          <w:szCs w:val="22"/>
+        </w:rPr>
+      </w:pPr>
+    </w:p>
+    <w:p>
+      <w:pPr>
+        <w:pStyle w:val="Heading1"/>
       </w:pPr>
       <w:r>
         <w:t>Stress analysis</w:t>
@@ -92,50 +324,60 @@
     </w:p>
     <w:p>
       <w:r>
-        <w:t xml:space="preserve">Inventor professional has a built in FEM solver for stress. Using this tool it is straightforward to get a rough idea of the deflection which the plate will see under vacuum. A pressure of 15psi was applied to the surface of the plate with the vacuum jacket marked as an immovable object. The result of the calculations is shown in the image below. The takeaway is that for a ¾” </w:t>
+        <w:t xml:space="preserve">Inventor professional has a built in FEM solver for stress. Using this </w:t>
+      </w:r>
+      <w:proofErr w:type="gramStart"/>
+      <w:r>
+        <w:t>tool</w:t>
+      </w:r>
+      <w:proofErr w:type="gramEnd"/>
+      <w:r>
+        <w:t xml:space="preserve"> it is straightforward to get a rough idea of the deflection which the plate will see under vacuum. A pressure of 15psi was applied to the surface of the plate with the vacuum jacket marked as an immovable object. The result of the calculations is shown in the image below. The takeaway is that for a ¾” </w:t>
       </w:r>
       <w:r>
         <w:t xml:space="preserve">austenitic </w:t>
       </w:r>
-      <w:r>
-        <w:t>stainless steel plate a maximal deflection of 0.002” is expected.</w:t>
-      </w:r>
-    </w:p>
-    <w:p>
-      <w:r>
-        <w:t xml:space="preserve">This is of course just a simulated estimation. Some limitations include gravity not being factored in, using a generic austenitic steel grade for the simulation instead of specifying 316L stainless steel (for </w:t>
-      </w:r>
-      <w:r>
+      <w:proofErr w:type="gramStart"/>
+      <w:r>
+        <w:t>stainless steel</w:t>
+      </w:r>
+      <w:proofErr w:type="gramEnd"/>
+      <w:r>
+        <w:t xml:space="preserve"> plate a maximal deflection of 0.002” is expected.</w:t>
+      </w:r>
+    </w:p>
+    <w:p>
+      <w:r>
+        <w:t>This is of course just a simulated estimation. Some limitations include gravity not being factored in, using a generic austenitic steel grade for the simulation instead of specifying 316L stainless steel (for example). Also</w:t>
+      </w:r>
+      <w:r>
+        <w:t xml:space="preserve">, </w:t>
+      </w:r>
+      <w:r>
+        <w:t xml:space="preserve">the weight </w:t>
+      </w:r>
+      <w:r>
+        <w:t>and t</w:t>
+      </w:r>
+      <w:r>
+        <w:t xml:space="preserve">he added rigidity </w:t>
+      </w:r>
+      <w:r>
+        <w:t>of having the flanges</w:t>
+      </w:r>
+      <w:r>
+        <w:t xml:space="preserve"> populated with equipment </w:t>
+      </w:r>
+      <w:r>
+        <w:t>was ignored for this test.</w:t>
+      </w:r>
+    </w:p>
+    <w:p>
+      <w:r>
+        <w:rPr>
+          <w:noProof/>
+        </w:rPr>
         <w:lastRenderedPageBreak/>
-        <w:t>example). Also</w:t>
-      </w:r>
-      <w:r>
-        <w:t xml:space="preserve">, </w:t>
-      </w:r>
-      <w:r>
-        <w:t xml:space="preserve">the weight </w:t>
-      </w:r>
-      <w:r>
-        <w:t>and t</w:t>
-      </w:r>
-      <w:r>
-        <w:t xml:space="preserve">he added rigidity </w:t>
-      </w:r>
-      <w:r>
-        <w:t>of having the flanges</w:t>
-      </w:r>
-      <w:r>
-        <w:t xml:space="preserve"> populated with equipment </w:t>
-      </w:r>
-      <w:r>
-        <w:t>was ignored for this test.</w:t>
-      </w:r>
-    </w:p>
-    <w:p>
-      <w:r>
-        <w:rPr>
-          <w:noProof/>
-        </w:rPr>
         <w:drawing>
           <wp:inline distT="0" distB="0" distL="0" distR="0" wp14:anchorId="34D12FD7" wp14:editId="509D1B09">
             <wp:extent cx="5943600" cy="3005455"/>
@@ -181,7 +423,136 @@
     </w:p>
     <w:p>
       <w:r>
-        <w:t xml:space="preserve">A further test with gravity found no difference. Also initial investigations into the natural harmonics of the steel plate show that modifying the orientation of the holes does not have  a significant effect on the dominant vibrational mode. You can see that the spherical harmonics for a disk are predominant (as expected) with additional modes due to the corners vibrating. </w:t>
+        <w:t xml:space="preserve">A further test with gravity found no difference. Also initial investigations into the natural harmonics of the steel plate show that modifying the orientation of the holes does not </w:t>
+      </w:r>
+      <w:proofErr w:type="gramStart"/>
+      <w:r>
+        <w:t>have  a</w:t>
+      </w:r>
+      <w:proofErr w:type="gramEnd"/>
+      <w:r>
+        <w:t xml:space="preserve"> significant effect on the dominant vibrational mode. You can see that the spherical harmonics for a disk are predominant (as expected) with additional modes due to the corners vibrating. </w:t>
+      </w:r>
+    </w:p>
+    <w:p>
+      <w:pPr>
+        <w:pStyle w:val="Heading1"/>
+      </w:pPr>
+      <w:r>
+        <w:t>Top Plate Design</w:t>
+      </w:r>
+    </w:p>
+    <w:p/>
+    <w:p>
+      <w:pPr>
+        <w:pStyle w:val="Heading2"/>
+      </w:pPr>
+      <w:r>
+        <w:t>Spira EMI shielding</w:t>
+      </w:r>
+    </w:p>
+    <w:p>
+      <w:proofErr w:type="spellStart"/>
+      <w:r>
+        <w:t>Spria</w:t>
+      </w:r>
+      <w:proofErr w:type="spellEnd"/>
+      <w:r>
+        <w:t>-shield is a product manufactured by Spira manufacturing. This product looks like a long metal spiral made of a flat continuous strip of metal. The intended use of Spira is providing EMI shielding by sandwiching the Spira between two metal surfaces. The Spira then provides conductive contact between the two metal surfaces screening EMI.</w:t>
+      </w:r>
+    </w:p>
+    <w:p>
+      <w:r>
+        <w:t>In talking with sales reps from Spira they informed us that for the Spira to effectively screen EMI it must be at 20-25% compression with 25% being the ideal, and that moving away from this ideal compression leads to a rapid drop off in EMI shielding performance.</w:t>
+      </w:r>
+    </w:p>
+    <w:p>
+      <w:pPr>
+        <w:pStyle w:val="Heading2"/>
+      </w:pPr>
+      <w:r>
+        <w:t>Vacuum Jacket Bolt Pattern</w:t>
+      </w:r>
+    </w:p>
+    <w:p>
+      <w:r>
+        <w:t xml:space="preserve">The vacuum jacket bolt pattern has been measured properly. Test holes drilled in acrylic with the desired spacing. Test hole was fit on every pair of bolts. The center to center </w:t>
+      </w:r>
+      <w:r>
+        <w:t>dimension</w:t>
+      </w:r>
+      <w:r>
+        <w:t xml:space="preserve"> which works is 530.5mm. Using a 24” Vernier the bolt to bolt spacing measured by screwing in a pair of M8 bolts in opposite holes and measuring the greatest distance between the heads of each bolt. The distances measured for two sets of holes was 21.381” and 21.385”. The bolt head a nominally 1/2” diameter head. To within small error the center to center spacing is then 21.381-0.5”. Which makes the measured spacing 530.377mm and 530.479mm. A test hole was made with the </w:t>
+      </w:r>
+      <w:r>
+        <w:t>dimension</w:t>
+      </w:r>
+      <w:r>
+        <w:t xml:space="preserve"> 530mm and this did not fit nicely (might have been within the clearance hole tolerance). Using 530.5mm had the test piece fit nicely in every bolt pair.</w:t>
+      </w:r>
+    </w:p>
+    <w:p/>
+    <w:p>
+      <w:r>
+        <w:rPr>
+          <w:noProof/>
+        </w:rPr>
+        <w:drawing>
+          <wp:anchor distT="0" distB="0" distL="114300" distR="114300" simplePos="0" relativeHeight="251658240" behindDoc="0" locked="0" layoutInCell="1" allowOverlap="1" wp14:anchorId="6785B479" wp14:editId="0FD0A159">
+            <wp:simplePos x="-95250" y="4838065"/>
+            <wp:positionH relativeFrom="margin">
+              <wp:align>right</wp:align>
+            </wp:positionH>
+            <wp:positionV relativeFrom="margin">
+              <wp:align>top</wp:align>
+            </wp:positionV>
+            <wp:extent cx="4639945" cy="2613660"/>
+            <wp:effectExtent l="3493" t="0" r="0" b="0"/>
+            <wp:wrapSquare wrapText="bothSides"/>
+            <wp:docPr id="2" name="Picture 2"/>
+            <wp:cNvGraphicFramePr>
+              <a:graphicFrameLocks xmlns:a="http://schemas.openxmlformats.org/drawingml/2006/main" noChangeAspect="1"/>
+            </wp:cNvGraphicFramePr>
+            <a:graphic xmlns:a="http://schemas.openxmlformats.org/drawingml/2006/main">
+              <a:graphicData uri="http://schemas.openxmlformats.org/drawingml/2006/picture">
+                <pic:pic xmlns:pic="http://schemas.openxmlformats.org/drawingml/2006/picture">
+                  <pic:nvPicPr>
+                    <pic:cNvPr id="0" name="Picture 1"/>
+                    <pic:cNvPicPr>
+                      <a:picLocks noChangeAspect="1" noChangeArrowheads="1"/>
+                    </pic:cNvPicPr>
+                  </pic:nvPicPr>
+                  <pic:blipFill>
+                    <a:blip r:embed="rId6" cstate="print">
+                      <a:extLst>
+                        <a:ext uri="{28A0092B-C50C-407E-A947-70E740481C1C}">
+                          <a14:useLocalDpi xmlns:a14="http://schemas.microsoft.com/office/drawing/2010/main" val="0"/>
+                        </a:ext>
+                      </a:extLst>
+                    </a:blip>
+                    <a:srcRect/>
+                    <a:stretch>
+                      <a:fillRect/>
+                    </a:stretch>
+                  </pic:blipFill>
+                  <pic:spPr bwMode="auto">
+                    <a:xfrm rot="5400000">
+                      <a:off x="0" y="0"/>
+                      <a:ext cx="4639945" cy="2613660"/>
+                    </a:xfrm>
+                    <a:prstGeom prst="rect">
+                      <a:avLst/>
+                    </a:prstGeom>
+                    <a:noFill/>
+                    <a:ln>
+                      <a:noFill/>
+                    </a:ln>
+                  </pic:spPr>
+                </pic:pic>
+              </a:graphicData>
+            </a:graphic>
+          </wp:anchor>
+        </w:drawing>
       </w:r>
     </w:p>
     <w:p/>
@@ -193,450 +564,26 @@
     <w:p/>
     <w:p/>
     <w:p/>
+    <w:p>
+      <w:pPr>
+        <w:pStyle w:val="Heading1"/>
+      </w:pPr>
+      <w:r>
+        <w:t xml:space="preserve">Radiation Shield </w:t>
+      </w:r>
+    </w:p>
     <w:p/>
-    <w:p/>
-    <w:p/>
-    <w:p/>
-    <w:p>
-      <w:r>
-        <w:lastRenderedPageBreak/>
-        <w:t>Talk with Jan checklist</w:t>
-      </w:r>
-    </w:p>
-    <w:p>
-      <w:pPr>
-        <w:pStyle w:val="ListParagraph"/>
-        <w:numPr>
-          <w:ilvl w:val="0"/>
-          <w:numId w:val="1"/>
-        </w:numPr>
-      </w:pPr>
-      <w:r>
-        <w:t>Bolt pattern for the legs, I’ve allotted four posts each 2”x2”</w:t>
-      </w:r>
-    </w:p>
-    <w:p>
-      <w:pPr>
-        <w:pStyle w:val="ListParagraph"/>
-        <w:numPr>
-          <w:ilvl w:val="1"/>
-          <w:numId w:val="1"/>
-        </w:numPr>
-        <w:rPr>
-          <w:color w:val="4472C4" w:themeColor="accent1"/>
-        </w:rPr>
-      </w:pPr>
-      <w:r>
-        <w:rPr>
-          <w:color w:val="4472C4" w:themeColor="accent1"/>
-        </w:rPr>
-        <w:t>1.25” legs use some adapter 2”x2” 4 bolt legs</w:t>
-      </w:r>
-    </w:p>
-    <w:p>
-      <w:pPr>
-        <w:pStyle w:val="ListParagraph"/>
-        <w:numPr>
-          <w:ilvl w:val="2"/>
-          <w:numId w:val="1"/>
-        </w:numPr>
-        <w:rPr>
-          <w:color w:val="FF0000"/>
-        </w:rPr>
-      </w:pPr>
-      <w:r>
-        <w:rPr>
-          <w:color w:val="FF0000"/>
-        </w:rPr>
-        <w:t>I’ve added some mounting holes, instead of 1/4-20 I used the size down (16-28?), you get more threads in at a shallower tap, plus you want a minimum depth to width ratio</w:t>
-      </w:r>
-    </w:p>
-    <w:p>
-      <w:pPr>
-        <w:pStyle w:val="ListParagraph"/>
-        <w:numPr>
-          <w:ilvl w:val="1"/>
-          <w:numId w:val="1"/>
-        </w:numPr>
-        <w:rPr>
-          <w:color w:val="FF0000"/>
-        </w:rPr>
-      </w:pPr>
-      <w:r>
-        <w:rPr>
-          <w:color w:val="4472C4" w:themeColor="accent1"/>
-        </w:rPr>
-        <w:t xml:space="preserve">¼-20 </w:t>
-      </w:r>
-      <w:r>
-        <w:rPr>
-          <w:color w:val="4472C4" w:themeColor="accent1"/>
-        </w:rPr>
-        <w:t>is what we’re going with b/c you only need a few threads.</w:t>
-      </w:r>
-    </w:p>
-    <w:p>
-      <w:pPr>
-        <w:pStyle w:val="ListParagraph"/>
-        <w:numPr>
-          <w:ilvl w:val="0"/>
-          <w:numId w:val="1"/>
-        </w:numPr>
-      </w:pPr>
-      <w:r>
-        <w:t>O-ring groove for the PT415</w:t>
-      </w:r>
-    </w:p>
-    <w:p>
-      <w:pPr>
-        <w:pStyle w:val="ListParagraph"/>
-        <w:numPr>
-          <w:ilvl w:val="1"/>
-          <w:numId w:val="1"/>
-        </w:numPr>
-        <w:rPr>
-          <w:color w:val="FF0000"/>
-        </w:rPr>
-      </w:pPr>
-      <w:r>
-        <w:rPr>
-          <w:color w:val="FF0000"/>
-        </w:rPr>
-        <w:t>Emailed CryoMech for land pattern</w:t>
-      </w:r>
-    </w:p>
-    <w:p>
-      <w:pPr>
-        <w:pStyle w:val="ListParagraph"/>
-        <w:numPr>
-          <w:ilvl w:val="2"/>
-          <w:numId w:val="1"/>
-        </w:numPr>
-        <w:rPr>
-          <w:color w:val="FF0000"/>
-        </w:rPr>
-      </w:pPr>
-      <w:r>
-        <w:t>The recommended O-ring is 2-258, this happens to match the o-ring we settled on. The recommended bellows ID is 5.4”. This dimention becomes tight when we add a second o-ring groove for EMI shielding. However it looks as though we can still fit it.</w:t>
-      </w:r>
-    </w:p>
-    <w:p>
-      <w:pPr>
-        <w:pStyle w:val="ListParagraph"/>
-        <w:numPr>
-          <w:ilvl w:val="1"/>
-          <w:numId w:val="1"/>
-        </w:numPr>
-        <w:rPr>
-          <w:color w:val="FF0000"/>
-        </w:rPr>
-      </w:pPr>
-      <w:r>
-        <w:rPr>
-          <w:color w:val="FF0000"/>
-        </w:rPr>
-        <w:t>Second O-ring</w:t>
-      </w:r>
-    </w:p>
-    <w:p>
-      <w:pPr>
-        <w:pStyle w:val="ListParagraph"/>
-        <w:numPr>
-          <w:ilvl w:val="2"/>
-          <w:numId w:val="1"/>
-        </w:numPr>
-        <w:rPr>
-          <w:color w:val="FF0000"/>
-        </w:rPr>
-      </w:pPr>
-      <w:r>
-        <w:rPr>
-          <w:color w:val="FF0000"/>
-        </w:rPr>
-        <w:t>Added a second groove, still needs to be properly dimentioned</w:t>
-      </w:r>
-    </w:p>
-    <w:p>
-      <w:pPr>
-        <w:pStyle w:val="ListParagraph"/>
-        <w:numPr>
-          <w:ilvl w:val="2"/>
-          <w:numId w:val="1"/>
-        </w:numPr>
-        <w:rPr>
-          <w:color w:val="FF0000"/>
-        </w:rPr>
-      </w:pPr>
-      <w:r>
-        <w:rPr>
-          <w:color w:val="FF0000"/>
-        </w:rPr>
-        <w:t>25% compression of the Spira product is ideal. The dropoff in effectiveness is significant as you move away from ideal compression. This asks for a 0.25” groove which won’t fit comfortably on the plate. Recommend ordering a more manageable size Spira</w:t>
-      </w:r>
-    </w:p>
-    <w:p>
-      <w:pPr>
-        <w:pStyle w:val="ListParagraph"/>
-        <w:numPr>
-          <w:ilvl w:val="2"/>
-          <w:numId w:val="1"/>
-        </w:numPr>
-        <w:rPr>
-          <w:color w:val="FF0000"/>
-        </w:rPr>
-      </w:pPr>
-      <w:r>
-        <w:rPr>
-          <w:color w:val="FF0000"/>
-        </w:rPr>
-        <w:t>We hav about 8thou of wiggle room on the height, so if the o-ring is compressed to within 8thou of the plate the depth speced on the website is good, however if the o-ring keeps the PT more than 8thou off the plate then the depth needs to be made more shallow.</w:t>
-      </w:r>
-    </w:p>
-    <w:p>
-      <w:pPr>
-        <w:pStyle w:val="ListParagraph"/>
-        <w:numPr>
-          <w:ilvl w:val="1"/>
-          <w:numId w:val="1"/>
-        </w:numPr>
-        <w:rPr>
-          <w:highlight w:val="yellow"/>
-        </w:rPr>
-      </w:pPr>
-      <w:r>
-        <w:rPr>
-          <w:highlight w:val="yellow"/>
-        </w:rPr>
-        <w:t>Choice of bolts?</w:t>
-      </w:r>
-    </w:p>
-    <w:p>
-      <w:pPr>
-        <w:pStyle w:val="ListParagraph"/>
-        <w:numPr>
-          <w:ilvl w:val="2"/>
-          <w:numId w:val="1"/>
-        </w:numPr>
-        <w:rPr>
-          <w:color w:val="4472C4" w:themeColor="accent1"/>
-          <w:highlight w:val="yellow"/>
-        </w:rPr>
-      </w:pPr>
-      <w:r>
-        <w:rPr>
-          <w:color w:val="4472C4" w:themeColor="accent1"/>
-          <w:highlight w:val="yellow"/>
-        </w:rPr>
-        <w:t>5/16-18 looking bolt</w:t>
-      </w:r>
-    </w:p>
-    <w:p>
-      <w:pPr>
-        <w:pStyle w:val="ListParagraph"/>
-        <w:numPr>
-          <w:ilvl w:val="1"/>
-          <w:numId w:val="1"/>
-        </w:numPr>
-        <w:rPr>
-          <w:highlight w:val="yellow"/>
-        </w:rPr>
-      </w:pPr>
-      <w:r>
-        <w:rPr>
-          <w:highlight w:val="yellow"/>
-        </w:rPr>
-        <w:t>Email cyromech for recommended land pattern.</w:t>
-      </w:r>
-    </w:p>
-    <w:p>
-      <w:pPr>
-        <w:pStyle w:val="ListParagraph"/>
-      </w:pPr>
-      <w:r>
-        <w:t>The vacuum jacket bolt pattern has been measured properly. Test holes drilled in acrylic with the desired spacing. Test hole was fit on every pair of bolts. The center to center dimention which works is 530.5mm. Using a 24” Vernier the bolt to bolt spacing measured by screwing in a pair of M8 bolts in opposite holes and measuring the greatest distance between the heads of each bolt. The distances measured for two sets of holes was 21.381” and 21.385”. The bolt head a nominally 1/2” diameter head. To within small error the center to center spacing is then 21.381-0.5”. Which makes the measured spacing 530.377mm and 530.479mm. A test hole was made with the dimention 530mm and this did not fit nicely (might have been within the clearance hole tolerance). Using 530.5mm had the test piece fit nicely in every bolt pair.</w:t>
-      </w:r>
-    </w:p>
-    <w:p>
-      <w:pPr>
-        <w:pStyle w:val="ListParagraph"/>
-        <w:numPr>
-          <w:ilvl w:val="1"/>
-          <w:numId w:val="1"/>
-        </w:numPr>
-      </w:pPr>
-      <w:r>
-        <w:t>Picture of test thing</w:t>
-      </w:r>
-    </w:p>
-    <w:p/>
-    <w:p>
-      <w:pPr>
-        <w:pStyle w:val="ListParagraph"/>
-        <w:numPr>
-          <w:ilvl w:val="0"/>
-          <w:numId w:val="1"/>
-        </w:numPr>
-      </w:pPr>
-      <w:r>
-        <w:t>A plate of steel might be uneven by up to 40 thou, this means for o-ring surfaces the plate will have to be locally flattened. This is ok right?</w:t>
-      </w:r>
-    </w:p>
-    <w:p>
-      <w:pPr>
-        <w:pStyle w:val="ListParagraph"/>
-        <w:numPr>
-          <w:ilvl w:val="0"/>
-          <w:numId w:val="1"/>
-        </w:numPr>
-      </w:pPr>
-      <w:r>
-        <w:rPr>
-          <w:color w:val="385623" w:themeColor="accent6" w:themeShade="80"/>
-        </w:rPr>
-        <w:t xml:space="preserve">PT415 spira and o-ring groove. Use recommended sizes based on the </w:t>
-      </w:r>
-      <w:r>
-        <w:rPr>
-          <w:color w:val="385623" w:themeColor="accent6" w:themeShade="80"/>
-        </w:rPr>
-        <w:t>plate bottoming out and the spira being on the outside of the oring</w:t>
-      </w:r>
-    </w:p>
-    <w:p>
-      <w:pPr>
-        <w:pStyle w:val="ListParagraph"/>
-        <w:numPr>
-          <w:ilvl w:val="1"/>
-          <w:numId w:val="1"/>
-        </w:numPr>
-      </w:pPr>
-      <w:r>
-        <w:rPr>
-          <w:color w:val="385623" w:themeColor="accent6" w:themeShade="80"/>
-        </w:rPr>
-        <w:t>Meet with Andrew on Monday morning to give him the real specs</w:t>
-      </w:r>
-    </w:p>
-    <w:p>
-      <w:pPr>
-        <w:pStyle w:val="ListParagraph"/>
-        <w:numPr>
-          <w:ilvl w:val="0"/>
-          <w:numId w:val="1"/>
-        </w:numPr>
-      </w:pPr>
-      <w:r>
-        <w:rPr>
-          <w:color w:val="385623" w:themeColor="accent6" w:themeShade="80"/>
-        </w:rPr>
-        <w:lastRenderedPageBreak/>
-        <w:t>We are going to fold our own radiation shields</w:t>
-      </w:r>
-    </w:p>
-    <w:p>
-      <w:pPr>
-        <w:pStyle w:val="ListParagraph"/>
-        <w:numPr>
-          <w:ilvl w:val="0"/>
-          <w:numId w:val="1"/>
-        </w:numPr>
-      </w:pPr>
-      <w:r>
-        <w:rPr>
-          <w:color w:val="385623" w:themeColor="accent6" w:themeShade="80"/>
-        </w:rPr>
-        <w:t>55k stage will be made out of aluminum</w:t>
-      </w:r>
-    </w:p>
-    <w:p>
-      <w:pPr>
-        <w:pStyle w:val="ListParagraph"/>
-        <w:numPr>
-          <w:ilvl w:val="1"/>
-          <w:numId w:val="1"/>
-        </w:numPr>
-      </w:pPr>
-      <w:r>
-        <w:rPr>
-          <w:color w:val="385623" w:themeColor="accent6" w:themeShade="80"/>
-        </w:rPr>
-        <w:t>Tapped holes going around the stage to attach radiation shield</w:t>
-      </w:r>
-      <w:bookmarkStart w:id="0" w:name="_GoBack"/>
-      <w:bookmarkEnd w:id="0"/>
-    </w:p>
-    <w:p>
-      <w:pPr>
-        <w:pStyle w:val="ListParagraph"/>
-        <w:numPr>
-          <w:ilvl w:val="0"/>
-          <w:numId w:val="1"/>
-        </w:numPr>
-      </w:pPr>
-      <w:r>
-        <w:rPr>
-          <w:color w:val="385623" w:themeColor="accent6" w:themeShade="80"/>
-        </w:rPr>
-        <w:t>Braded heat transfer</w:t>
-      </w:r>
-    </w:p>
-    <w:p>
-      <w:pPr>
-        <w:pStyle w:val="ListParagraph"/>
-        <w:numPr>
-          <w:ilvl w:val="1"/>
-          <w:numId w:val="1"/>
-        </w:numPr>
-      </w:pPr>
-      <w:r>
-        <w:rPr>
-          <w:color w:val="385623" w:themeColor="accent6" w:themeShade="80"/>
-        </w:rPr>
-        <w:t>Thermal conductivity is proportional to electrical conductivity</w:t>
-      </w:r>
-    </w:p>
-    <w:p>
-      <w:pPr>
-        <w:pStyle w:val="ListParagraph"/>
-        <w:numPr>
-          <w:ilvl w:val="1"/>
-          <w:numId w:val="1"/>
-        </w:numPr>
-      </w:pPr>
-      <w:r>
-        <w:rPr>
-          <w:color w:val="385623" w:themeColor="accent6" w:themeShade="80"/>
-        </w:rPr>
-        <w:t>Ask grand river welding if they can weld copper</w:t>
-      </w:r>
-    </w:p>
-    <w:p>
-      <w:pPr>
-        <w:pStyle w:val="ListParagraph"/>
-        <w:numPr>
-          <w:ilvl w:val="1"/>
-          <w:numId w:val="1"/>
-        </w:numPr>
-      </w:pPr>
-      <w:r>
-        <w:rPr>
-          <w:color w:val="385623" w:themeColor="accent6" w:themeShade="80"/>
-        </w:rPr>
-        <w:t>Machine and test copper clamping instead of welding.</w:t>
-      </w:r>
-    </w:p>
-    <w:p>
-      <w:pPr>
-        <w:pStyle w:val="Heading1"/>
-      </w:pPr>
-      <w:r>
-        <w:t xml:space="preserve">Radiation Shield </w:t>
-      </w:r>
-    </w:p>
-    <w:p/>
-    <w:p>
-      <w:r>
-        <w:t>The purpose of this is to reduce the radiated heat leak into the coldest part of the cryostat. (Pg.10 “Experimental techniques in condensed matter”). The first design question addressed was whether to use some pre-existing shields or to manufacture our own. We have decided to repurpose some shields which were laying around, whether this is the best option has not been fulled explored. Of primary concern is the weight of the shields, with secondary concern that they consume too much of the space in the cryostat.</w:t>
+    <w:p>
+      <w:r>
+        <w:t xml:space="preserve">The purpose of this is to reduce the radiated heat leak into the coldest part of the cryostat. (Pg.10 “Experimental techniques in condensed matter”). The first design question addressed was whether to use some pre-existing shields or to manufacture our own. We have decided to repurpose some shields which were laying around, whether this is the best option has not been </w:t>
+      </w:r>
+      <w:proofErr w:type="spellStart"/>
+      <w:r>
+        <w:t>fulled</w:t>
+      </w:r>
+      <w:proofErr w:type="spellEnd"/>
+      <w:r>
+        <w:t xml:space="preserve"> explored. Of primary concern is the weight of the shields, with secondary concern that they consume too much of the space in the cryostat.</w:t>
       </w:r>
     </w:p>
     <w:p>
@@ -722,7 +669,15 @@
           </w:tcPr>
           <w:p>
             <w:r>
-              <w:t>Weight (lbs)</w:t>
+              <w:t>Weight (</w:t>
+            </w:r>
+            <w:proofErr w:type="spellStart"/>
+            <w:r>
+              <w:t>lbs</w:t>
+            </w:r>
+            <w:proofErr w:type="spellEnd"/>
+            <w:r>
+              <w:t>)</w:t>
             </w:r>
           </w:p>
         </w:tc>
@@ -970,7 +925,15 @@
         <w:t xml:space="preserve"> for this purpose.</w:t>
       </w:r>
       <w:r>
-        <w:t xml:space="preserve"> As a result they will have to be cut to length, which might be as much work as making custom shields.</w:t>
+        <w:t xml:space="preserve"> As a </w:t>
+      </w:r>
+      <w:proofErr w:type="gramStart"/>
+      <w:r>
+        <w:t>result</w:t>
+      </w:r>
+      <w:proofErr w:type="gramEnd"/>
+      <w:r>
+        <w:t xml:space="preserve"> they will have to be cut to length, which might be as much work as making custom shields.</w:t>
       </w:r>
     </w:p>
     <w:p>
@@ -1016,7 +979,15 @@
           </w:tcPr>
           <w:p>
             <w:r>
-              <w:t>Weight (lbs)</w:t>
+              <w:t>Weight (</w:t>
+            </w:r>
+            <w:proofErr w:type="spellStart"/>
+            <w:r>
+              <w:t>lbs</w:t>
+            </w:r>
+            <w:proofErr w:type="spellEnd"/>
+            <w:r>
+              <w:t>)</w:t>
             </w:r>
           </w:p>
         </w:tc>
@@ -1028,6 +999,7 @@
           </w:tcPr>
           <w:p>
             <w:r>
+              <w:lastRenderedPageBreak/>
               <w:t>55K Radiation shield (top)</w:t>
             </w:r>
           </w:p>
@@ -1113,7 +1085,23 @@
     <w:p/>
     <w:p>
       <w:r>
-        <w:t>*note that the thicknesses were estimated using a micrometer and a drill bit so the accuracy of the measurement isn’t excellent.</w:t>
+        <w:t xml:space="preserve">*note that the thicknesses were estimated using a micrometer and a drill </w:t>
+      </w:r>
+      <w:proofErr w:type="gramStart"/>
+      <w:r>
+        <w:t>bit</w:t>
+      </w:r>
+      <w:proofErr w:type="gramEnd"/>
+      <w:r>
+        <w:t xml:space="preserve"> so the accuracy of the measurement isn’t excellent.</w:t>
+      </w:r>
+    </w:p>
+    <w:p>
+      <w:pPr>
+        <w:pStyle w:val="Heading2"/>
+      </w:pPr>
+      <w:r>
+        <w:t>Cooling Time Calculation</w:t>
       </w:r>
     </w:p>
     <w:p>
@@ -1133,7 +1121,6 @@
             <w:rPr>
               <w:rFonts w:ascii="Cambria Math" w:hAnsi="Cambria Math"/>
             </w:rPr>
-            <w:lastRenderedPageBreak/>
             <m:t>cooling rate=40</m:t>
           </m:r>
           <m:d>
@@ -1482,8 +1469,118 @@
         <w:rPr>
           <w:rFonts w:eastAsiaTheme="minorEastAsia"/>
         </w:rPr>
-        <w:t>This calculation is a good starting point but ignores the fact that heat capacity is a function of temperature which trends towards zero at low temperatures, meanwhile cooling rate is also temperature dependent, increasing with temperature. Thus this is a gross overestimate of the cooling power.</w:t>
-      </w:r>
+        <w:t xml:space="preserve">This calculation is a good starting point but ignores the fact that heat capacity is a function of temperature which trends towards zero at low temperatures, meanwhile cooling rate is also temperature dependent, increasing with temperature. </w:t>
+      </w:r>
+      <w:proofErr w:type="gramStart"/>
+      <w:r>
+        <w:rPr>
+          <w:rFonts w:eastAsiaTheme="minorEastAsia"/>
+        </w:rPr>
+        <w:t>Thus</w:t>
+      </w:r>
+      <w:proofErr w:type="gramEnd"/>
+      <w:r>
+        <w:rPr>
+          <w:rFonts w:eastAsiaTheme="minorEastAsia"/>
+        </w:rPr>
+        <w:t xml:space="preserve"> this is a gross overestimate of the cooling </w:t>
+      </w:r>
+      <w:r>
+        <w:rPr>
+          <w:rFonts w:eastAsiaTheme="minorEastAsia"/>
+        </w:rPr>
+        <w:t>time</w:t>
+      </w:r>
+      <w:r>
+        <w:rPr>
+          <w:rFonts w:eastAsiaTheme="minorEastAsia"/>
+        </w:rPr>
+        <w:t>.</w:t>
+      </w:r>
+    </w:p>
+    <w:p>
+      <w:pPr>
+        <w:rPr>
+          <w:rFonts w:eastAsiaTheme="minorEastAsia"/>
+        </w:rPr>
+      </w:pPr>
+      <w:r>
+        <w:rPr>
+          <w:rFonts w:eastAsiaTheme="minorEastAsia"/>
+        </w:rPr>
+        <w:t xml:space="preserve">Looking at </w:t>
+      </w:r>
+      <w:r>
+        <w:rPr>
+          <w:rFonts w:eastAsiaTheme="minorEastAsia"/>
+        </w:rPr>
+        <w:t>“</w:t>
+      </w:r>
+      <w:r>
+        <w:rPr>
+          <w:rFonts w:eastAsiaTheme="minorEastAsia"/>
+        </w:rPr>
+        <w:t xml:space="preserve">Second stage cooling from a </w:t>
+      </w:r>
+      <w:proofErr w:type="spellStart"/>
+      <w:r>
+        <w:rPr>
+          <w:rFonts w:eastAsiaTheme="minorEastAsia"/>
+        </w:rPr>
+        <w:t>Cryomech</w:t>
+      </w:r>
+      <w:proofErr w:type="spellEnd"/>
+      <w:r>
+        <w:rPr>
+          <w:rFonts w:eastAsiaTheme="minorEastAsia"/>
+        </w:rPr>
+        <w:t xml:space="preserve"> PT415 cooler at second stage temperatures up to 300 K with cooling on the first-stage from 0 to 250 W</w:t>
+      </w:r>
+      <w:r>
+        <w:rPr>
+          <w:rFonts w:eastAsiaTheme="minorEastAsia"/>
+        </w:rPr>
+        <w:t>” by green if the second stage is sufficiently cold then the first stage cooling power can be estimated as:</w:t>
+      </w:r>
+    </w:p>
+    <w:p>
+      <w:pPr>
+        <w:rPr>
+          <w:rFonts w:eastAsiaTheme="minorEastAsia"/>
+        </w:rPr>
+      </w:pPr>
+      <m:oMathPara>
+        <m:oMath>
+          <m:r>
+            <w:rPr>
+              <w:rFonts w:ascii="Cambria Math" w:eastAsiaTheme="minorEastAsia" w:hAnsi="Cambria Math"/>
+            </w:rPr>
+            <m:t>Cooling Power=15.65</m:t>
+          </m:r>
+          <m:rad>
+            <m:radPr>
+              <m:degHide m:val="1"/>
+              <m:ctrlPr>
+                <w:rPr>
+                  <w:rFonts w:ascii="Cambria Math" w:eastAsiaTheme="minorEastAsia" w:hAnsi="Cambria Math"/>
+                  <w:i/>
+                </w:rPr>
+              </m:ctrlPr>
+            </m:radPr>
+            <m:deg/>
+            <m:e>
+              <m:r>
+                <w:rPr>
+                  <w:rFonts w:ascii="Cambria Math" w:eastAsiaTheme="minorEastAsia" w:hAnsi="Cambria Math"/>
+                </w:rPr>
+                <m:t>T-31.34</m:t>
+              </m:r>
+            </m:e>
+          </m:rad>
+        </m:oMath>
+      </m:oMathPara>
+      <w:bookmarkStart w:id="0" w:name="_GoBack"/>
+      <w:bookmarkEnd w:id="0"/>
     </w:p>
     <w:p>
       <w:pPr>
@@ -1503,7 +1600,7 @@
 </file>
 
 <file path=word/numbering.xml><?xml version="1.0" encoding="utf-8"?>
-<w:numbering xmlns:wpc="http://schemas.microsoft.com/office/word/2010/wordprocessingCanvas" xmlns:mc="http://schemas.openxmlformats.org/markup-compatibility/2006" xmlns:o="urn:schemas-microsoft-com:office:office" xmlns:r="http://schemas.openxmlformats.org/officeDocument/2006/relationships" xmlns:m="http://schemas.openxmlformats.org/officeDocument/2006/math" xmlns:v="urn:schemas-microsoft-com:vml" xmlns:wp14="http://schemas.microsoft.com/office/word/2010/wordprocessingDrawing" xmlns:wp="http://schemas.openxmlformats.org/drawingml/2006/wordprocessingDrawing" xmlns:w10="urn:schemas-microsoft-com:office:word" xmlns:w="http://schemas.openxmlformats.org/wordprocessingml/2006/main" xmlns:w14="http://schemas.microsoft.com/office/word/2010/wordml" xmlns:w15="http://schemas.microsoft.com/office/word/2012/wordml" xmlns:wpg="http://schemas.microsoft.com/office/word/2010/wordprocessingGroup" xmlns:wpi="http://schemas.microsoft.com/office/word/2010/wordprocessingInk" xmlns:wne="http://schemas.microsoft.com/office/word/2006/wordml" xmlns:wps="http://schemas.microsoft.com/office/word/2010/wordprocessingShape" mc:Ignorable="w14 w15 wp14">
+<w:numbering xmlns:wpc="http://schemas.microsoft.com/office/word/2010/wordprocessingCanvas" xmlns:cx="http://schemas.microsoft.com/office/drawing/2014/chartex" xmlns:cx1="http://schemas.microsoft.com/office/drawing/2015/9/8/chartex" xmlns:cx2="http://schemas.microsoft.com/office/drawing/2015/10/21/chartex" xmlns:cx3="http://schemas.microsoft.com/office/drawing/2016/5/9/chartex" xmlns:cx4="http://schemas.microsoft.com/office/drawing/2016/5/10/chartex" xmlns:cx5="http://schemas.microsoft.com/office/drawing/2016/5/11/chartex" xmlns:cx6="http://schemas.microsoft.com/office/drawing/2016/5/12/chartex" xmlns:cx7="http://schemas.microsoft.com/office/drawing/2016/5/13/chartex" xmlns:cx8="http://schemas.microsoft.com/office/drawing/2016/5/14/chartex" xmlns:mc="http://schemas.openxmlformats.org/markup-compatibility/2006" xmlns:aink="http://schemas.microsoft.com/office/drawing/2016/ink" xmlns:am3d="http://schemas.microsoft.com/office/drawing/2017/model3d" xmlns:o="urn:schemas-microsoft-com:office:office" xmlns:r="http://schemas.openxmlformats.org/officeDocument/2006/relationships" xmlns:m="http://schemas.openxmlformats.org/officeDocument/2006/math" xmlns:v="urn:schemas-microsoft-com:vml" xmlns:wp14="http://schemas.microsoft.com/office/word/2010/wordprocessingDrawing" xmlns:wp="http://schemas.openxmlformats.org/drawingml/2006/wordprocessingDrawing" xmlns:w10="urn:schemas-microsoft-com:office:word" xmlns:w="http://schemas.openxmlformats.org/wordprocessingml/2006/main" xmlns:w14="http://schemas.microsoft.com/office/word/2010/wordml" xmlns:w15="http://schemas.microsoft.com/office/word/2012/wordml" xmlns:w16cid="http://schemas.microsoft.com/office/word/2016/wordml/cid" xmlns:w16se="http://schemas.microsoft.com/office/word/2015/wordml/symex" xmlns:wpg="http://schemas.microsoft.com/office/word/2010/wordprocessingGroup" xmlns:wpi="http://schemas.microsoft.com/office/word/2010/wordprocessingInk" xmlns:wne="http://schemas.microsoft.com/office/word/2006/wordml" xmlns:wps="http://schemas.microsoft.com/office/word/2010/wordprocessingShape" mc:Ignorable="w14 w15 w16se w16cid wp14">
   <w:abstractNum w:abstractNumId="0" w15:restartNumberingAfterBreak="0">
     <w:nsid w:val="4C313F9A"/>
     <w:multiLevelType w:val="hybridMultilevel"/>
@@ -1624,7 +1721,7 @@
 </file>
 
 <file path=word/styles.xml><?xml version="1.0" encoding="utf-8"?>
-<w:styles xmlns:mc="http://schemas.openxmlformats.org/markup-compatibility/2006" xmlns:r="http://schemas.openxmlformats.org/officeDocument/2006/relationships" xmlns:w="http://schemas.openxmlformats.org/wordprocessingml/2006/main" xmlns:w14="http://schemas.microsoft.com/office/word/2010/wordml" xmlns:w15="http://schemas.microsoft.com/office/word/2012/wordml" mc:Ignorable="w14 w15">
+<w:styles xmlns:mc="http://schemas.openxmlformats.org/markup-compatibility/2006" xmlns:r="http://schemas.openxmlformats.org/officeDocument/2006/relationships" xmlns:w="http://schemas.openxmlformats.org/wordprocessingml/2006/main" xmlns:w14="http://schemas.microsoft.com/office/word/2010/wordml" xmlns:w15="http://schemas.microsoft.com/office/word/2012/wordml" xmlns:w16cid="http://schemas.microsoft.com/office/word/2016/wordml/cid" xmlns:w16se="http://schemas.microsoft.com/office/word/2015/wordml/symex" mc:Ignorable="w14 w15 w16se w16cid">
   <w:docDefaults>
     <w:rPrDefault>
       <w:rPr>
@@ -1640,7 +1737,7 @@
       </w:pPr>
     </w:pPrDefault>
   </w:docDefaults>
-  <w:latentStyles w:defLockedState="0" w:defUIPriority="99" w:defSemiHidden="0" w:defUnhideWhenUsed="0" w:defQFormat="0" w:count="371">
+  <w:latentStyles w:defLockedState="0" w:defUIPriority="99" w:defSemiHidden="0" w:defUnhideWhenUsed="0" w:defQFormat="0" w:count="375">
     <w:lsdException w:name="Normal" w:uiPriority="0" w:qFormat="1"/>
     <w:lsdException w:name="heading 1" w:uiPriority="9" w:qFormat="1"/>
     <w:lsdException w:name="heading 2" w:semiHidden="1" w:uiPriority="9" w:unhideWhenUsed="1" w:qFormat="1"/>
@@ -2012,6 +2109,10 @@
     <w:lsdException w:name="List Table 5 Dark Accent 6" w:uiPriority="50"/>
     <w:lsdException w:name="List Table 6 Colorful Accent 6" w:uiPriority="51"/>
     <w:lsdException w:name="List Table 7 Colorful Accent 6" w:uiPriority="52"/>
+    <w:lsdException w:name="Mention" w:semiHidden="1" w:unhideWhenUsed="1"/>
+    <w:lsdException w:name="Smart Hyperlink" w:semiHidden="1" w:unhideWhenUsed="1"/>
+    <w:lsdException w:name="Hashtag" w:semiHidden="1" w:unhideWhenUsed="1"/>
+    <w:lsdException w:name="Unresolved Mention" w:semiHidden="1" w:unhideWhenUsed="1"/>
   </w:latentStyles>
   <w:style w:type="paragraph" w:default="1" w:styleId="Normal">
     <w:name w:val="Normal"/>
@@ -2169,8 +2270,8 @@
       <w:u w:val="single"/>
     </w:rPr>
   </w:style>
-  <w:style w:type="character" w:customStyle="1" w:styleId="UnresolvedMention">
-    <w:name w:val="Unresolved Mention"/>
+  <w:style w:type="character" w:customStyle="1" w:styleId="UnresolvedMention1">
+    <w:name w:val="Unresolved Mention1"/>
     <w:basedOn w:val="DefaultParagraphFont"/>
     <w:uiPriority w:val="99"/>
     <w:semiHidden/>

</xml_diff>

<commit_message>
added mounting holes, and made a CAD table
</commit_message>
<xml_diff>
--- a/Basic Bringup.docx
+++ b/Basic Bringup.docx
@@ -1,6 +1,6 @@
 
 <file path=word/document.xml><?xml version="1.0" encoding="utf-8"?>
-<w:document xmlns:wpc="http://schemas.microsoft.com/office/word/2010/wordprocessingCanvas" xmlns:mc="http://schemas.openxmlformats.org/markup-compatibility/2006" xmlns:o="urn:schemas-microsoft-com:office:office" xmlns:r="http://schemas.openxmlformats.org/officeDocument/2006/relationships" xmlns:m="http://schemas.openxmlformats.org/officeDocument/2006/math" xmlns:v="urn:schemas-microsoft-com:vml" xmlns:wp14="http://schemas.microsoft.com/office/word/2010/wordprocessingDrawing" xmlns:wp="http://schemas.openxmlformats.org/drawingml/2006/wordprocessingDrawing" xmlns:w10="urn:schemas-microsoft-com:office:word" xmlns:w="http://schemas.openxmlformats.org/wordprocessingml/2006/main" xmlns:w14="http://schemas.microsoft.com/office/word/2010/wordml" xmlns:w15="http://schemas.microsoft.com/office/word/2012/wordml" xmlns:wpg="http://schemas.microsoft.com/office/word/2010/wordprocessingGroup" xmlns:wpi="http://schemas.microsoft.com/office/word/2010/wordprocessingInk" xmlns:wne="http://schemas.microsoft.com/office/word/2006/wordml" xmlns:wps="http://schemas.microsoft.com/office/word/2010/wordprocessingShape" mc:Ignorable="w14 w15 wp14">
+<w:document xmlns:wpc="http://schemas.microsoft.com/office/word/2010/wordprocessingCanvas" xmlns:cx="http://schemas.microsoft.com/office/drawing/2014/chartex" xmlns:cx1="http://schemas.microsoft.com/office/drawing/2015/9/8/chartex" xmlns:cx2="http://schemas.microsoft.com/office/drawing/2015/10/21/chartex" xmlns:cx3="http://schemas.microsoft.com/office/drawing/2016/5/9/chartex" xmlns:cx4="http://schemas.microsoft.com/office/drawing/2016/5/10/chartex" xmlns:cx5="http://schemas.microsoft.com/office/drawing/2016/5/11/chartex" xmlns:cx6="http://schemas.microsoft.com/office/drawing/2016/5/12/chartex" xmlns:cx7="http://schemas.microsoft.com/office/drawing/2016/5/13/chartex" xmlns:cx8="http://schemas.microsoft.com/office/drawing/2016/5/14/chartex" xmlns:mc="http://schemas.openxmlformats.org/markup-compatibility/2006" xmlns:aink="http://schemas.microsoft.com/office/drawing/2016/ink" xmlns:am3d="http://schemas.microsoft.com/office/drawing/2017/model3d" xmlns:o="urn:schemas-microsoft-com:office:office" xmlns:r="http://schemas.openxmlformats.org/officeDocument/2006/relationships" xmlns:m="http://schemas.openxmlformats.org/officeDocument/2006/math" xmlns:v="urn:schemas-microsoft-com:vml" xmlns:wp14="http://schemas.microsoft.com/office/word/2010/wordprocessingDrawing" xmlns:wp="http://schemas.openxmlformats.org/drawingml/2006/wordprocessingDrawing" xmlns:w10="urn:schemas-microsoft-com:office:word" xmlns:w="http://schemas.openxmlformats.org/wordprocessingml/2006/main" xmlns:w14="http://schemas.microsoft.com/office/word/2010/wordml" xmlns:w15="http://schemas.microsoft.com/office/word/2012/wordml" xmlns:w16cid="http://schemas.microsoft.com/office/word/2016/wordml/cid" xmlns:w16se="http://schemas.microsoft.com/office/word/2015/wordml/symex" xmlns:wpg="http://schemas.microsoft.com/office/word/2010/wordprocessingGroup" xmlns:wpi="http://schemas.microsoft.com/office/word/2010/wordprocessingInk" xmlns:wne="http://schemas.microsoft.com/office/word/2006/wordml" xmlns:wps="http://schemas.microsoft.com/office/word/2010/wordprocessingShape" mc:Ignorable="w14 w15 w16se w16cid wp14">
   <w:body>
     <w:p>
       <w:pPr>
@@ -8,11 +8,29 @@
         <w:jc w:val="center"/>
       </w:pPr>
       <w:r>
-        <w:t>Basic Bringup:</w:t>
-      </w:r>
-      <w:r>
-        <w:t xml:space="preserve"> Cryorefrigerator</w:t>
-      </w:r>
+        <w:t xml:space="preserve"> </w:t>
+      </w:r>
+      <w:bookmarkStart w:id="0" w:name="_GoBack"/>
+      <w:bookmarkEnd w:id="0"/>
+      <w:r>
+        <w:t xml:space="preserve">Basic </w:t>
+      </w:r>
+      <w:proofErr w:type="spellStart"/>
+      <w:r>
+        <w:t>Bringup</w:t>
+      </w:r>
+      <w:proofErr w:type="spellEnd"/>
+      <w:r>
+        <w:t>:</w:t>
+      </w:r>
+      <w:r>
+        <w:t xml:space="preserve"> </w:t>
+      </w:r>
+      <w:proofErr w:type="spellStart"/>
+      <w:r>
+        <w:t>Cryorefrigerator</w:t>
+      </w:r>
+      <w:proofErr w:type="spellEnd"/>
     </w:p>
     <w:p/>
     <w:p>
@@ -25,7 +43,23 @@
     </w:p>
     <w:p>
       <w:r>
-        <w:t xml:space="preserve">This document is an ongoing document detailing the current status of the quick test cryorefrigerator. The intent of this document is to note current problems and attempted solutions as well as providing a history for the project. </w:t>
+        <w:t xml:space="preserve">This document is an ongoing document detailing the </w:t>
+      </w:r>
+      <w:proofErr w:type="gramStart"/>
+      <w:r>
+        <w:t>current status</w:t>
+      </w:r>
+      <w:proofErr w:type="gramEnd"/>
+      <w:r>
+        <w:t xml:space="preserve"> of the quick test </w:t>
+      </w:r>
+      <w:proofErr w:type="spellStart"/>
+      <w:r>
+        <w:t>cryorefrigerator</w:t>
+      </w:r>
+      <w:proofErr w:type="spellEnd"/>
+      <w:r>
+        <w:t xml:space="preserve">. The intent of this document is to note current problems and attempted solutions as well as providing a history for the project. </w:t>
       </w:r>
     </w:p>
     <w:p>
@@ -40,8 +74,13 @@
       <w:r>
         <w:t xml:space="preserve">The goal of this project is to make a cold chamber that can </w:t>
       </w:r>
-      <w:r>
-        <w:t>quickly and cost effectively reach</w:t>
+      <w:proofErr w:type="gramStart"/>
+      <w:r>
+        <w:t>quickly</w:t>
+      </w:r>
+      <w:proofErr w:type="gramEnd"/>
+      <w:r>
+        <w:t xml:space="preserve"> and cost effectively reach</w:t>
       </w:r>
       <w:r>
         <w:t xml:space="preserve"> ~1K </w:t>
@@ -70,8 +109,58 @@
         <w:rPr>
           <w:color w:val="385623" w:themeColor="accent6" w:themeShade="80"/>
         </w:rPr>
-        <w:t>PT415 spira and o-ring groove. Use recommended sizes based on the plate bottoming out and the spira being on the outside of the oring</w:t>
-      </w:r>
+        <w:t xml:space="preserve">PT415 </w:t>
+      </w:r>
+      <w:proofErr w:type="spellStart"/>
+      <w:r>
+        <w:rPr>
+          <w:color w:val="385623" w:themeColor="accent6" w:themeShade="80"/>
+        </w:rPr>
+        <w:t>spira</w:t>
+      </w:r>
+      <w:proofErr w:type="spellEnd"/>
+      <w:r>
+        <w:rPr>
+          <w:color w:val="385623" w:themeColor="accent6" w:themeShade="80"/>
+        </w:rPr>
+        <w:t xml:space="preserve"> and </w:t>
+      </w:r>
+      <w:proofErr w:type="spellStart"/>
+      <w:r>
+        <w:rPr>
+          <w:color w:val="385623" w:themeColor="accent6" w:themeShade="80"/>
+        </w:rPr>
+        <w:t>o-ring</w:t>
+      </w:r>
+      <w:proofErr w:type="spellEnd"/>
+      <w:r>
+        <w:rPr>
+          <w:color w:val="385623" w:themeColor="accent6" w:themeShade="80"/>
+        </w:rPr>
+        <w:t xml:space="preserve"> groove. Use recommended sizes based on the plate bottoming out and the </w:t>
+      </w:r>
+      <w:proofErr w:type="spellStart"/>
+      <w:r>
+        <w:rPr>
+          <w:color w:val="385623" w:themeColor="accent6" w:themeShade="80"/>
+        </w:rPr>
+        <w:t>spira</w:t>
+      </w:r>
+      <w:proofErr w:type="spellEnd"/>
+      <w:r>
+        <w:rPr>
+          <w:color w:val="385623" w:themeColor="accent6" w:themeShade="80"/>
+        </w:rPr>
+        <w:t xml:space="preserve"> being on the outside of the </w:t>
+      </w:r>
+      <w:proofErr w:type="spellStart"/>
+      <w:r>
+        <w:rPr>
+          <w:color w:val="385623" w:themeColor="accent6" w:themeShade="80"/>
+        </w:rPr>
+        <w:t>oring</w:t>
+      </w:r>
+      <w:proofErr w:type="spellEnd"/>
     </w:p>
     <w:p>
       <w:pPr>
@@ -115,7 +204,21 @@
         <w:rPr>
           <w:color w:val="385623" w:themeColor="accent6" w:themeShade="80"/>
         </w:rPr>
-        <w:t>55k stage will be made out of aluminum</w:t>
+        <w:t xml:space="preserve">55k stage will be </w:t>
+      </w:r>
+      <w:proofErr w:type="gramStart"/>
+      <w:r>
+        <w:rPr>
+          <w:color w:val="385623" w:themeColor="accent6" w:themeShade="80"/>
+        </w:rPr>
+        <w:t>made out of</w:t>
+      </w:r>
+      <w:proofErr w:type="gramEnd"/>
+      <w:r>
+        <w:rPr>
+          <w:color w:val="385623" w:themeColor="accent6" w:themeShade="80"/>
+        </w:rPr>
+        <w:t xml:space="preserve"> aluminum</w:t>
       </w:r>
     </w:p>
     <w:p>
@@ -243,8 +346,6 @@
         </w:rPr>
         <w:t>Suggested Silver brazing</w:t>
       </w:r>
-      <w:bookmarkStart w:id="0" w:name="_GoBack"/>
-      <w:bookmarkEnd w:id="0"/>
     </w:p>
     <w:p>
       <w:pPr>
@@ -279,13 +380,26 @@
     </w:p>
     <w:p>
       <w:r>
-        <w:t xml:space="preserve">Inventor professional has a built in FEM solver for stress. Using this tool it is straightforward to get a rough idea of the deflection which the plate will see under vacuum. A pressure of 15psi was applied to the surface of the plate with the vacuum jacket marked as an immovable object. The result of the calculations is shown in the image below. The takeaway is that for a ¾” </w:t>
+        <w:t xml:space="preserve">Inventor professional has a built in FEM solver for stress. Using this </w:t>
+      </w:r>
+      <w:proofErr w:type="gramStart"/>
+      <w:r>
+        <w:t>tool</w:t>
+      </w:r>
+      <w:proofErr w:type="gramEnd"/>
+      <w:r>
+        <w:t xml:space="preserve"> it is straightforward to get a rough idea of the deflection which the plate will see under vacuum. A pressure of 15psi was applied to the surface of the plate with the vacuum jacket marked as an immovable object. The result of the calculations is shown in the image below. The takeaway is that for a ¾” </w:t>
       </w:r>
       <w:r>
         <w:t xml:space="preserve">austenitic </w:t>
       </w:r>
-      <w:r>
-        <w:t>stainless steel plate a maximal deflection of 0.002” is expected.</w:t>
+      <w:proofErr w:type="gramStart"/>
+      <w:r>
+        <w:t>stainless steel</w:t>
+      </w:r>
+      <w:proofErr w:type="gramEnd"/>
+      <w:r>
+        <w:t xml:space="preserve"> plate a maximal deflection of 0.002” is expected.</w:t>
       </w:r>
     </w:p>
     <w:p>
@@ -368,7 +482,15 @@
     </w:p>
     <w:p>
       <w:r>
-        <w:t xml:space="preserve">A further test with gravity found no difference. Also initial investigations into the natural harmonics of the steel plate show that modifying the orientation of the holes does not have  a significant effect on the dominant vibrational mode. You can see that the spherical harmonics for a disk are predominant (as expected) with additional modes due to the corners vibrating. </w:t>
+        <w:t xml:space="preserve">A further test with gravity found no difference. Also initial investigations into the natural harmonics of the steel plate show that modifying the orientation of the holes does not </w:t>
+      </w:r>
+      <w:proofErr w:type="gramStart"/>
+      <w:r>
+        <w:t>have  a</w:t>
+      </w:r>
+      <w:proofErr w:type="gramEnd"/>
+      <w:r>
+        <w:t xml:space="preserve"> significant effect on the dominant vibrational mode. You can see that the spherical harmonics for a disk are predominant (as expected) with additional modes due to the corners vibrating. </w:t>
       </w:r>
     </w:p>
     <w:p>
@@ -389,8 +511,13 @@
       </w:r>
     </w:p>
     <w:p>
-      <w:r>
-        <w:t>Spria-shield is a product manufactured by Spira manufacturing. This product looks like a long metal spiral made of a flat continuous strip of metal. The intended use of Spira is providing EMI shielding by sandwiching the Spira between two metal surfaces. The Spira then provides conductive contact between the two metal surfaces screening EMI.</w:t>
+      <w:proofErr w:type="spellStart"/>
+      <w:r>
+        <w:t>Spria</w:t>
+      </w:r>
+      <w:proofErr w:type="spellEnd"/>
+      <w:r>
+        <w:t>-shield is a product manufactured by Spira manufacturing. This product looks like a long metal spiral made of a flat continuous strip of metal. The intended use of Spira is providing EMI shielding by sandwiching the Spira between two metal surfaces. The Spira then provides conductive contact between the two metal surfaces screening EMI.</w:t>
       </w:r>
     </w:p>
     <w:p>
@@ -499,7 +626,15 @@
     <w:p/>
     <w:p>
       <w:r>
-        <w:t>The purpose of this is to reduce the radiated heat leak into the coldest part of the cryostat. (Pg.10 “Experimental techniques in condensed matter”). The first design question addressed was whether to use some pre-existing shields or to manufacture our own. We have decided to repurpose some shields which were laying around, whether this is the best option has not been fulled explored. Of primary concern is the weight of the shields, with secondary concern that they consume too much of the space in the cryostat.</w:t>
+        <w:t xml:space="preserve">The purpose of this is to reduce the radiated heat leak into the coldest part of the cryostat. (Pg.10 “Experimental techniques in condensed matter”). The first design question addressed was whether to use some pre-existing shields or to manufacture our own. We have decided to repurpose some shields which were laying around, whether this is the best option has not been </w:t>
+      </w:r>
+      <w:proofErr w:type="spellStart"/>
+      <w:r>
+        <w:t>fulled</w:t>
+      </w:r>
+      <w:proofErr w:type="spellEnd"/>
+      <w:r>
+        <w:t xml:space="preserve"> explored. Of primary concern is the weight of the shields, with secondary concern that they consume too much of the space in the cryostat.</w:t>
       </w:r>
     </w:p>
     <w:p>
@@ -585,7 +720,15 @@
           </w:tcPr>
           <w:p>
             <w:r>
-              <w:t>Weight (lbs)</w:t>
+              <w:t>Weight (</w:t>
+            </w:r>
+            <w:proofErr w:type="spellStart"/>
+            <w:r>
+              <w:t>lbs</w:t>
+            </w:r>
+            <w:proofErr w:type="spellEnd"/>
+            <w:r>
+              <w:t>)</w:t>
             </w:r>
           </w:p>
         </w:tc>
@@ -834,7 +977,15 @@
         <w:t xml:space="preserve"> for this purpose.</w:t>
       </w:r>
       <w:r>
-        <w:t xml:space="preserve"> As a result they will have to be cut to length, which might be as much work as making custom shields.</w:t>
+        <w:t xml:space="preserve"> As a </w:t>
+      </w:r>
+      <w:proofErr w:type="gramStart"/>
+      <w:r>
+        <w:t>result</w:t>
+      </w:r>
+      <w:proofErr w:type="gramEnd"/>
+      <w:r>
+        <w:t xml:space="preserve"> they will have to be cut to length, which might be as much work as making custom shields.</w:t>
       </w:r>
     </w:p>
     <w:p>
@@ -880,7 +1031,15 @@
           </w:tcPr>
           <w:p>
             <w:r>
-              <w:t>Weight (lbs)</w:t>
+              <w:t>Weight (</w:t>
+            </w:r>
+            <w:proofErr w:type="spellStart"/>
+            <w:r>
+              <w:t>lbs</w:t>
+            </w:r>
+            <w:proofErr w:type="spellEnd"/>
+            <w:r>
+              <w:t>)</w:t>
             </w:r>
           </w:p>
         </w:tc>
@@ -977,7 +1136,15 @@
     <w:p/>
     <w:p>
       <w:r>
-        <w:t>*note that the thicknesses were estimated using a micrometer and a drill bit so the accuracy of the measurement isn’t excellent.</w:t>
+        <w:t xml:space="preserve">*note that the thicknesses were estimated using a micrometer and a drill </w:t>
+      </w:r>
+      <w:proofErr w:type="gramStart"/>
+      <w:r>
+        <w:t>bit</w:t>
+      </w:r>
+      <w:proofErr w:type="gramEnd"/>
+      <w:r>
+        <w:t xml:space="preserve"> so the accuracy of the measurement isn’t excellent.</w:t>
       </w:r>
     </w:p>
     <w:p>
@@ -1353,12 +1520,26 @@
         <w:rPr>
           <w:rFonts w:eastAsiaTheme="minorEastAsia"/>
         </w:rPr>
-        <w:t xml:space="preserve">This calculation is a good starting point but ignores the fact that heat capacity is a function of temperature which trends towards zero at low temperatures, meanwhile cooling rate is also temperature dependent, increasing with temperature. Thus this is a gross overestimate of the cooling </w:t>
-      </w:r>
+        <w:t xml:space="preserve">This calculation is a good starting point but ignores the fact that heat capacity is a function of temperature which trends towards zero at low temperatures, meanwhile cooling rate is also temperature dependent, increasing with temperature. </w:t>
+      </w:r>
+      <w:proofErr w:type="gramStart"/>
       <w:r>
         <w:rPr>
           <w:rFonts w:eastAsiaTheme="minorEastAsia"/>
         </w:rPr>
+        <w:t>Thus</w:t>
+      </w:r>
+      <w:proofErr w:type="gramEnd"/>
+      <w:r>
+        <w:rPr>
+          <w:rFonts w:eastAsiaTheme="minorEastAsia"/>
+        </w:rPr>
+        <w:t xml:space="preserve"> this is a gross overestimate of the cooling </w:t>
+      </w:r>
+      <w:r>
+        <w:rPr>
+          <w:rFonts w:eastAsiaTheme="minorEastAsia"/>
+        </w:rPr>
         <w:t>time</w:t>
       </w:r>
       <w:r>
@@ -1390,7 +1571,21 @@
         <w:rPr>
           <w:rFonts w:eastAsiaTheme="minorEastAsia"/>
         </w:rPr>
-        <w:t>Second stage cooling from a Cryomech PT415 cooler at second stage temperatures up to 300 K with cooling on the first-stage from 0 to 250 W</w:t>
+        <w:t xml:space="preserve">Second stage cooling from a </w:t>
+      </w:r>
+      <w:proofErr w:type="spellStart"/>
+      <w:r>
+        <w:rPr>
+          <w:rFonts w:eastAsiaTheme="minorEastAsia"/>
+        </w:rPr>
+        <w:t>Cryomech</w:t>
+      </w:r>
+      <w:proofErr w:type="spellEnd"/>
+      <w:r>
+        <w:rPr>
+          <w:rFonts w:eastAsiaTheme="minorEastAsia"/>
+        </w:rPr>
+        <w:t xml:space="preserve"> PT415 cooler at second stage temperatures up to 300 K with cooling on the first-stage from 0 to 250 W</w:t>
       </w:r>
       <w:r>
         <w:rPr>
@@ -1454,7 +1649,7 @@
 </file>
 
 <file path=word/numbering.xml><?xml version="1.0" encoding="utf-8"?>
-<w:numbering xmlns:wpc="http://schemas.microsoft.com/office/word/2010/wordprocessingCanvas" xmlns:mc="http://schemas.openxmlformats.org/markup-compatibility/2006" xmlns:o="urn:schemas-microsoft-com:office:office" xmlns:r="http://schemas.openxmlformats.org/officeDocument/2006/relationships" xmlns:m="http://schemas.openxmlformats.org/officeDocument/2006/math" xmlns:v="urn:schemas-microsoft-com:vml" xmlns:wp14="http://schemas.microsoft.com/office/word/2010/wordprocessingDrawing" xmlns:wp="http://schemas.openxmlformats.org/drawingml/2006/wordprocessingDrawing" xmlns:w10="urn:schemas-microsoft-com:office:word" xmlns:w="http://schemas.openxmlformats.org/wordprocessingml/2006/main" xmlns:w14="http://schemas.microsoft.com/office/word/2010/wordml" xmlns:w15="http://schemas.microsoft.com/office/word/2012/wordml" xmlns:wpg="http://schemas.microsoft.com/office/word/2010/wordprocessingGroup" xmlns:wpi="http://schemas.microsoft.com/office/word/2010/wordprocessingInk" xmlns:wne="http://schemas.microsoft.com/office/word/2006/wordml" xmlns:wps="http://schemas.microsoft.com/office/word/2010/wordprocessingShape" mc:Ignorable="w14 w15 wp14">
+<w:numbering xmlns:wpc="http://schemas.microsoft.com/office/word/2010/wordprocessingCanvas" xmlns:cx="http://schemas.microsoft.com/office/drawing/2014/chartex" xmlns:cx1="http://schemas.microsoft.com/office/drawing/2015/9/8/chartex" xmlns:cx2="http://schemas.microsoft.com/office/drawing/2015/10/21/chartex" xmlns:cx3="http://schemas.microsoft.com/office/drawing/2016/5/9/chartex" xmlns:cx4="http://schemas.microsoft.com/office/drawing/2016/5/10/chartex" xmlns:cx5="http://schemas.microsoft.com/office/drawing/2016/5/11/chartex" xmlns:cx6="http://schemas.microsoft.com/office/drawing/2016/5/12/chartex" xmlns:cx7="http://schemas.microsoft.com/office/drawing/2016/5/13/chartex" xmlns:cx8="http://schemas.microsoft.com/office/drawing/2016/5/14/chartex" xmlns:mc="http://schemas.openxmlformats.org/markup-compatibility/2006" xmlns:aink="http://schemas.microsoft.com/office/drawing/2016/ink" xmlns:am3d="http://schemas.microsoft.com/office/drawing/2017/model3d" xmlns:o="urn:schemas-microsoft-com:office:office" xmlns:r="http://schemas.openxmlformats.org/officeDocument/2006/relationships" xmlns:m="http://schemas.openxmlformats.org/officeDocument/2006/math" xmlns:v="urn:schemas-microsoft-com:vml" xmlns:wp14="http://schemas.microsoft.com/office/word/2010/wordprocessingDrawing" xmlns:wp="http://schemas.openxmlformats.org/drawingml/2006/wordprocessingDrawing" xmlns:w10="urn:schemas-microsoft-com:office:word" xmlns:w="http://schemas.openxmlformats.org/wordprocessingml/2006/main" xmlns:w14="http://schemas.microsoft.com/office/word/2010/wordml" xmlns:w15="http://schemas.microsoft.com/office/word/2012/wordml" xmlns:w16cid="http://schemas.microsoft.com/office/word/2016/wordml/cid" xmlns:w16se="http://schemas.microsoft.com/office/word/2015/wordml/symex" xmlns:wpg="http://schemas.microsoft.com/office/word/2010/wordprocessingGroup" xmlns:wpi="http://schemas.microsoft.com/office/word/2010/wordprocessingInk" xmlns:wne="http://schemas.microsoft.com/office/word/2006/wordml" xmlns:wps="http://schemas.microsoft.com/office/word/2010/wordprocessingShape" mc:Ignorable="w14 w15 w16se w16cid wp14">
   <w:abstractNum w:abstractNumId="0" w15:restartNumberingAfterBreak="0">
     <w:nsid w:val="4C313F9A"/>
     <w:multiLevelType w:val="hybridMultilevel"/>
@@ -1575,7 +1770,7 @@
 </file>
 
 <file path=word/styles.xml><?xml version="1.0" encoding="utf-8"?>
-<w:styles xmlns:mc="http://schemas.openxmlformats.org/markup-compatibility/2006" xmlns:r="http://schemas.openxmlformats.org/officeDocument/2006/relationships" xmlns:w="http://schemas.openxmlformats.org/wordprocessingml/2006/main" xmlns:w14="http://schemas.microsoft.com/office/word/2010/wordml" xmlns:w15="http://schemas.microsoft.com/office/word/2012/wordml" mc:Ignorable="w14 w15">
+<w:styles xmlns:mc="http://schemas.openxmlformats.org/markup-compatibility/2006" xmlns:r="http://schemas.openxmlformats.org/officeDocument/2006/relationships" xmlns:w="http://schemas.openxmlformats.org/wordprocessingml/2006/main" xmlns:w14="http://schemas.microsoft.com/office/word/2010/wordml" xmlns:w15="http://schemas.microsoft.com/office/word/2012/wordml" xmlns:w16cid="http://schemas.microsoft.com/office/word/2016/wordml/cid" xmlns:w16se="http://schemas.microsoft.com/office/word/2015/wordml/symex" mc:Ignorable="w14 w15 w16se w16cid">
   <w:docDefaults>
     <w:rPrDefault>
       <w:rPr>
@@ -1591,7 +1786,7 @@
       </w:pPr>
     </w:pPrDefault>
   </w:docDefaults>
-  <w:latentStyles w:defLockedState="0" w:defUIPriority="99" w:defSemiHidden="0" w:defUnhideWhenUsed="0" w:defQFormat="0" w:count="371">
+  <w:latentStyles w:defLockedState="0" w:defUIPriority="99" w:defSemiHidden="0" w:defUnhideWhenUsed="0" w:defQFormat="0" w:count="375">
     <w:lsdException w:name="Normal" w:uiPriority="0" w:qFormat="1"/>
     <w:lsdException w:name="heading 1" w:uiPriority="9" w:qFormat="1"/>
     <w:lsdException w:name="heading 2" w:semiHidden="1" w:uiPriority="9" w:unhideWhenUsed="1" w:qFormat="1"/>
@@ -1697,7 +1892,6 @@
     <w:lsdException w:name="HTML Sample" w:semiHidden="1" w:unhideWhenUsed="1"/>
     <w:lsdException w:name="HTML Typewriter" w:semiHidden="1" w:unhideWhenUsed="1"/>
     <w:lsdException w:name="HTML Variable" w:semiHidden="1" w:unhideWhenUsed="1"/>
-    <w:lsdException w:name="Normal Table" w:semiHidden="1" w:unhideWhenUsed="1"/>
     <w:lsdException w:name="annotation subject" w:semiHidden="1" w:unhideWhenUsed="1"/>
     <w:lsdException w:name="No List" w:semiHidden="1" w:unhideWhenUsed="1"/>
     <w:lsdException w:name="Outline List 1" w:semiHidden="1" w:unhideWhenUsed="1"/>
@@ -1741,10 +1935,8 @@
     <w:lsdException w:name="Table Elegant" w:semiHidden="1" w:unhideWhenUsed="1"/>
     <w:lsdException w:name="Table Professional" w:semiHidden="1" w:unhideWhenUsed="1"/>
     <w:lsdException w:name="Table Subtle 1" w:semiHidden="1" w:unhideWhenUsed="1"/>
-    <w:lsdException w:name="Table Subtle 2" w:semiHidden="1" w:unhideWhenUsed="1"/>
     <w:lsdException w:name="Table Web 1" w:semiHidden="1" w:unhideWhenUsed="1"/>
     <w:lsdException w:name="Table Web 2" w:semiHidden="1" w:unhideWhenUsed="1"/>
-    <w:lsdException w:name="Table Web 3" w:semiHidden="1" w:unhideWhenUsed="1"/>
     <w:lsdException w:name="Balloon Text" w:semiHidden="1" w:unhideWhenUsed="1"/>
     <w:lsdException w:name="Table Grid" w:uiPriority="39"/>
     <w:lsdException w:name="Table Theme" w:semiHidden="1" w:unhideWhenUsed="1"/>
@@ -1963,6 +2155,10 @@
     <w:lsdException w:name="List Table 5 Dark Accent 6" w:uiPriority="50"/>
     <w:lsdException w:name="List Table 6 Colorful Accent 6" w:uiPriority="51"/>
     <w:lsdException w:name="List Table 7 Colorful Accent 6" w:uiPriority="52"/>
+    <w:lsdException w:name="Mention" w:semiHidden="1" w:unhideWhenUsed="1"/>
+    <w:lsdException w:name="Smart Hyperlink" w:semiHidden="1" w:unhideWhenUsed="1"/>
+    <w:lsdException w:name="Hashtag" w:semiHidden="1" w:unhideWhenUsed="1"/>
+    <w:lsdException w:name="Unresolved Mention" w:semiHidden="1" w:unhideWhenUsed="1"/>
   </w:latentStyles>
   <w:style w:type="paragraph" w:default="1" w:styleId="Normal">
     <w:name w:val="Normal"/>

</xml_diff>

<commit_message>
didn't do anthing really
</commit_message>
<xml_diff>
--- a/Basic Bringup.docx
+++ b/Basic Bringup.docx
@@ -1,6 +1,6 @@
 
 <file path=word/document.xml><?xml version="1.0" encoding="utf-8"?>
-<w:document xmlns:wpc="http://schemas.microsoft.com/office/word/2010/wordprocessingCanvas" xmlns:mc="http://schemas.openxmlformats.org/markup-compatibility/2006" xmlns:o="urn:schemas-microsoft-com:office:office" xmlns:r="http://schemas.openxmlformats.org/officeDocument/2006/relationships" xmlns:m="http://schemas.openxmlformats.org/officeDocument/2006/math" xmlns:v="urn:schemas-microsoft-com:vml" xmlns:wp14="http://schemas.microsoft.com/office/word/2010/wordprocessingDrawing" xmlns:wp="http://schemas.openxmlformats.org/drawingml/2006/wordprocessingDrawing" xmlns:w10="urn:schemas-microsoft-com:office:word" xmlns:w="http://schemas.openxmlformats.org/wordprocessingml/2006/main" xmlns:w14="http://schemas.microsoft.com/office/word/2010/wordml" xmlns:w15="http://schemas.microsoft.com/office/word/2012/wordml" xmlns:wpg="http://schemas.microsoft.com/office/word/2010/wordprocessingGroup" xmlns:wpi="http://schemas.microsoft.com/office/word/2010/wordprocessingInk" xmlns:wne="http://schemas.microsoft.com/office/word/2006/wordml" xmlns:wps="http://schemas.microsoft.com/office/word/2010/wordprocessingShape" mc:Ignorable="w14 w15 wp14">
+<w:document xmlns:wpc="http://schemas.microsoft.com/office/word/2010/wordprocessingCanvas" xmlns:cx="http://schemas.microsoft.com/office/drawing/2014/chartex" xmlns:cx1="http://schemas.microsoft.com/office/drawing/2015/9/8/chartex" xmlns:cx2="http://schemas.microsoft.com/office/drawing/2015/10/21/chartex" xmlns:cx3="http://schemas.microsoft.com/office/drawing/2016/5/9/chartex" xmlns:cx4="http://schemas.microsoft.com/office/drawing/2016/5/10/chartex" xmlns:cx5="http://schemas.microsoft.com/office/drawing/2016/5/11/chartex" xmlns:cx6="http://schemas.microsoft.com/office/drawing/2016/5/12/chartex" xmlns:cx7="http://schemas.microsoft.com/office/drawing/2016/5/13/chartex" xmlns:cx8="http://schemas.microsoft.com/office/drawing/2016/5/14/chartex" xmlns:mc="http://schemas.openxmlformats.org/markup-compatibility/2006" xmlns:aink="http://schemas.microsoft.com/office/drawing/2016/ink" xmlns:am3d="http://schemas.microsoft.com/office/drawing/2017/model3d" xmlns:o="urn:schemas-microsoft-com:office:office" xmlns:r="http://schemas.openxmlformats.org/officeDocument/2006/relationships" xmlns:m="http://schemas.openxmlformats.org/officeDocument/2006/math" xmlns:v="urn:schemas-microsoft-com:vml" xmlns:wp14="http://schemas.microsoft.com/office/word/2010/wordprocessingDrawing" xmlns:wp="http://schemas.openxmlformats.org/drawingml/2006/wordprocessingDrawing" xmlns:w10="urn:schemas-microsoft-com:office:word" xmlns:w="http://schemas.openxmlformats.org/wordprocessingml/2006/main" xmlns:w14="http://schemas.microsoft.com/office/word/2010/wordml" xmlns:w15="http://schemas.microsoft.com/office/word/2012/wordml" xmlns:w16cid="http://schemas.microsoft.com/office/word/2016/wordml/cid" xmlns:w16se="http://schemas.microsoft.com/office/word/2015/wordml/symex" xmlns:wpg="http://schemas.microsoft.com/office/word/2010/wordprocessingGroup" xmlns:wpi="http://schemas.microsoft.com/office/word/2010/wordprocessingInk" xmlns:wne="http://schemas.microsoft.com/office/word/2006/wordml" xmlns:wps="http://schemas.microsoft.com/office/word/2010/wordprocessingShape" mc:Ignorable="w14 w15 w16se w16cid wp14">
   <w:body>
     <w:p>
       <w:pPr>
@@ -8,8 +8,21 @@
         <w:jc w:val="center"/>
       </w:pPr>
       <w:r>
-        <w:t xml:space="preserve"> Basic Bringup: Cryorefrigerator</w:t>
-      </w:r>
+        <w:t xml:space="preserve"> Basic </w:t>
+      </w:r>
+      <w:proofErr w:type="spellStart"/>
+      <w:r>
+        <w:t>Bringup</w:t>
+      </w:r>
+      <w:proofErr w:type="spellEnd"/>
+      <w:r>
+        <w:t xml:space="preserve">: </w:t>
+      </w:r>
+      <w:proofErr w:type="spellStart"/>
+      <w:r>
+        <w:t>Cryorefrigerator</w:t>
+      </w:r>
+      <w:proofErr w:type="spellEnd"/>
     </w:p>
     <w:p/>
     <w:p>
@@ -22,7 +35,23 @@
     </w:p>
     <w:p>
       <w:r>
-        <w:t xml:space="preserve">This document is an ongoing document detailing the current status of the quick test cryorefrigerator. The intent of this document is to note current problems and attempted solutions as well as providing a history for the project. </w:t>
+        <w:t xml:space="preserve">This document is an ongoing document detailing the </w:t>
+      </w:r>
+      <w:proofErr w:type="gramStart"/>
+      <w:r>
+        <w:t>current status</w:t>
+      </w:r>
+      <w:proofErr w:type="gramEnd"/>
+      <w:r>
+        <w:t xml:space="preserve"> of the quick test </w:t>
+      </w:r>
+      <w:proofErr w:type="spellStart"/>
+      <w:r>
+        <w:t>cryorefrigerator</w:t>
+      </w:r>
+      <w:proofErr w:type="spellEnd"/>
+      <w:r>
+        <w:t xml:space="preserve">. The intent of this document is to note current problems and attempted solutions as well as providing a history for the project. </w:t>
       </w:r>
     </w:p>
     <w:p>
@@ -35,7 +64,15 @@
     </w:p>
     <w:p>
       <w:r>
-        <w:t>The goal of this project is to make a cold chamber that can quickly and cost effectively reach ~1K temperatures. The use for this system would be quick tests of samples prior to placing them in the main cryostats that take ages to reach temperature.</w:t>
+        <w:t xml:space="preserve">The goal of this project is to make a cold chamber that can </w:t>
+      </w:r>
+      <w:proofErr w:type="gramStart"/>
+      <w:r>
+        <w:t>quickly</w:t>
+      </w:r>
+      <w:proofErr w:type="gramEnd"/>
+      <w:r>
+        <w:t xml:space="preserve"> and cost effectively reach ~1K temperatures. The use for this system would be quick tests of samples prior to placing them in the main cryostats that take ages to reach temperature.</w:t>
       </w:r>
     </w:p>
     <w:p>
@@ -73,7 +110,21 @@
         <w:rPr>
           <w:color w:val="385623" w:themeColor="accent6" w:themeShade="80"/>
         </w:rPr>
-        <w:t>55k stage will be made out of aluminum</w:t>
+        <w:t xml:space="preserve">55k stage will be </w:t>
+      </w:r>
+      <w:proofErr w:type="gramStart"/>
+      <w:r>
+        <w:rPr>
+          <w:color w:val="385623" w:themeColor="accent6" w:themeShade="80"/>
+        </w:rPr>
+        <w:t>made out of</w:t>
+      </w:r>
+      <w:proofErr w:type="gramEnd"/>
+      <w:r>
+        <w:rPr>
+          <w:color w:val="385623" w:themeColor="accent6" w:themeShade="80"/>
+        </w:rPr>
+        <w:t xml:space="preserve"> aluminum</w:t>
       </w:r>
     </w:p>
     <w:p>
@@ -238,12 +289,32 @@
       <w:pPr>
         <w:pStyle w:val="ListParagraph"/>
         <w:numPr>
-          <w:ilvl w:val="0"/>
+          <w:ilvl w:val="1"/>
           <w:numId w:val="3"/>
         </w:numPr>
       </w:pPr>
       <w:r>
-        <w:t>Design/make 55K/2.8K stage/shield</w:t>
+        <w:t>Check kw surplus for pulleys?</w:t>
+      </w:r>
+    </w:p>
+    <w:p>
+      <w:pPr>
+        <w:pStyle w:val="ListParagraph"/>
+        <w:numPr>
+          <w:ilvl w:val="1"/>
+          <w:numId w:val="3"/>
+        </w:numPr>
+      </w:pPr>
+      <w:r>
+        <w:t xml:space="preserve">Need </w:t>
+      </w:r>
+      <w:proofErr w:type="gramStart"/>
+      <w:r>
+        <w:t>some kind of sleeve</w:t>
+      </w:r>
+      <w:proofErr w:type="gramEnd"/>
+      <w:r>
+        <w:t xml:space="preserve"> for the jacket</w:t>
       </w:r>
     </w:p>
     <w:p>
@@ -255,8 +326,22 @@
         </w:numPr>
       </w:pPr>
       <w:r>
+        <w:t>Design/make 55K/2.8K stage/shield</w:t>
+      </w:r>
+    </w:p>
+    <w:p>
+      <w:pPr>
+        <w:pStyle w:val="ListParagraph"/>
+        <w:numPr>
+          <w:ilvl w:val="0"/>
+          <w:numId w:val="3"/>
+        </w:numPr>
+      </w:pPr>
+      <w:r>
         <w:t>Still line</w:t>
       </w:r>
+      <w:bookmarkStart w:id="0" w:name="_GoBack"/>
+      <w:bookmarkEnd w:id="0"/>
     </w:p>
     <w:p>
       <w:pPr>
@@ -267,7 +352,13 @@
         </w:numPr>
       </w:pPr>
       <w:r>
-        <w:t>Pull appart the jumble of steel pipes</w:t>
+        <w:t xml:space="preserve">Pull </w:t>
+      </w:r>
+      <w:r>
+        <w:t>apart</w:t>
+      </w:r>
+      <w:r>
+        <w:t xml:space="preserve"> the jumble of steel pipes</w:t>
       </w:r>
     </w:p>
     <w:p>
@@ -334,12 +425,20 @@
       <w:pPr>
         <w:pStyle w:val="ListParagraph"/>
         <w:numPr>
-          <w:ilvl w:val="0"/>
+          <w:ilvl w:val="1"/>
           <w:numId w:val="3"/>
         </w:numPr>
       </w:pPr>
       <w:r>
-        <w:t>Thermometry</w:t>
+        <w:t xml:space="preserve">Do we have an </w:t>
+      </w:r>
+      <w:proofErr w:type="spellStart"/>
+      <w:r>
+        <w:t>o-ring</w:t>
+      </w:r>
+      <w:proofErr w:type="spellEnd"/>
+      <w:r>
+        <w:t xml:space="preserve"> for the vacuum jacket?</w:t>
       </w:r>
     </w:p>
     <w:p>
@@ -351,10 +450,21 @@
         </w:numPr>
       </w:pPr>
       <w:r>
+        <w:t>Thermometry</w:t>
+      </w:r>
+    </w:p>
+    <w:p>
+      <w:pPr>
+        <w:pStyle w:val="ListParagraph"/>
+        <w:numPr>
+          <w:ilvl w:val="0"/>
+          <w:numId w:val="3"/>
+        </w:numPr>
+      </w:pPr>
+      <w:r>
+        <w:lastRenderedPageBreak/>
         <w:t>1K pot</w:t>
       </w:r>
-      <w:bookmarkStart w:id="0" w:name="_GoBack"/>
-      <w:bookmarkEnd w:id="0"/>
     </w:p>
     <w:p>
       <w:pPr>
@@ -377,7 +487,23 @@
     </w:p>
     <w:p>
       <w:r>
-        <w:t>Inventor professional has a built in FEM solver for stress. Using this tool it is straightforward to get a rough idea of the deflection which the plate will see under vacuum. A pressure of 15psi was applied to the surface of the plate with the vacuum jacket marked as an immovable object. The result of the calculations is shown in the image below. The takeaway is that for a ¾” austenitic stainless steel plate a maximal deflection of 0.002” is expected.</w:t>
+        <w:t xml:space="preserve">Inventor professional has a built in FEM solver for stress. Using this </w:t>
+      </w:r>
+      <w:proofErr w:type="gramStart"/>
+      <w:r>
+        <w:t>tool</w:t>
+      </w:r>
+      <w:proofErr w:type="gramEnd"/>
+      <w:r>
+        <w:t xml:space="preserve"> it is straightforward to get a rough idea of the deflection which the plate will see under vacuum. A pressure of 15psi was applied to the surface of the plate with the vacuum jacket marked as an immovable object. The result of the calculations is shown in the image below. The takeaway is that for a ¾” austenitic </w:t>
+      </w:r>
+      <w:proofErr w:type="gramStart"/>
+      <w:r>
+        <w:t>stainless steel</w:t>
+      </w:r>
+      <w:proofErr w:type="gramEnd"/>
+      <w:r>
+        <w:t xml:space="preserve"> plate a maximal deflection of 0.002” is expected.</w:t>
       </w:r>
     </w:p>
     <w:p>
@@ -431,7 +557,15 @@
     </w:p>
     <w:p>
       <w:r>
-        <w:t xml:space="preserve">A further test with gravity found no difference. Also initial investigations into the natural harmonics of the steel plate show that modifying the orientation of the holes does not have  a significant effect on the dominant vibrational mode. You can see that the spherical harmonics for a disk are predominant (as expected) with additional modes due to the corners vibrating. </w:t>
+        <w:t xml:space="preserve">A further test with gravity found no difference. Also initial investigations into the natural harmonics of the steel plate show that modifying the orientation of the holes does not </w:t>
+      </w:r>
+      <w:proofErr w:type="gramStart"/>
+      <w:r>
+        <w:t>have  a</w:t>
+      </w:r>
+      <w:proofErr w:type="gramEnd"/>
+      <w:r>
+        <w:t xml:space="preserve"> significant effect on the dominant vibrational mode. You can see that the spherical harmonics for a disk are predominant (as expected) with additional modes due to the corners vibrating. </w:t>
       </w:r>
     </w:p>
     <w:p>
@@ -452,13 +586,21 @@
       </w:r>
     </w:p>
     <w:p>
-      <w:r>
-        <w:t>Spria-shield is a product manufactured by Spira manufacturing. This product looks like a long metal spiral made of a flat continuous strip of metal. The intended use of Spira is providing EMI shielding by sandwiching the Spira between two metal surfaces. The Spira then provides conductive contact between the two metal surfaces screening EMI.</w:t>
-      </w:r>
-    </w:p>
-    <w:p>
+      <w:proofErr w:type="spellStart"/>
+      <w:r>
+        <w:t>Spria</w:t>
+      </w:r>
+      <w:proofErr w:type="spellEnd"/>
+      <w:r>
+        <w:t xml:space="preserve">-shield is a product manufactured by Spira manufacturing. This product looks like a long metal spiral made of a flat continuous strip of metal. The intended use of Spira is providing EMI shielding by </w:t>
+      </w:r>
       <w:r>
         <w:lastRenderedPageBreak/>
+        <w:t>sandwiching the Spira between two metal surfaces. The Spira then provides conductive contact between the two metal surfaces screening EMI.</w:t>
+      </w:r>
+    </w:p>
+    <w:p>
+      <w:r>
         <w:t>In talking with sales reps from Spira they informed us that for the Spira to effectively screen EMI it must be at 20-25% compression with 25% being the ideal, and that moving away from this ideal compression leads to a rapid drop off in EMI shielding performance.</w:t>
       </w:r>
     </w:p>
@@ -526,7 +668,7 @@
               </wp:anchor>
             </w:drawing>
           </mc:Choice>
-          <mc:Fallback xmlns:w16se="http://schemas.microsoft.com/office/word/2015/wordml/symex" xmlns:w16cid="http://schemas.microsoft.com/office/word/2016/wordml/cid" xmlns:am3d="http://schemas.microsoft.com/office/drawing/2017/model3d" xmlns:aink="http://schemas.microsoft.com/office/drawing/2016/ink" xmlns:cx8="http://schemas.microsoft.com/office/drawing/2016/5/14/chartex" xmlns:cx7="http://schemas.microsoft.com/office/drawing/2016/5/13/chartex" xmlns:cx6="http://schemas.microsoft.com/office/drawing/2016/5/12/chartex" xmlns:cx5="http://schemas.microsoft.com/office/drawing/2016/5/11/chartex" xmlns:cx4="http://schemas.microsoft.com/office/drawing/2016/5/10/chartex" xmlns:cx3="http://schemas.microsoft.com/office/drawing/2016/5/9/chartex" xmlns:cx2="http://schemas.microsoft.com/office/drawing/2015/10/21/chartex" xmlns:cx1="http://schemas.microsoft.com/office/drawing/2015/9/8/chartex" xmlns:cx="http://schemas.microsoft.com/office/drawing/2014/chartex">
+          <mc:Fallback>
             <w:pict>
               <v:rect id="shape_0" ID="Picture 2" stroked="f" style="position:absolute;margin-left:173.4pt;margin-top:79.75pt;width:365.3pt;height:205.75pt;rotation:90;mso-position-horizontal:right;mso-position-horizontal-relative:margin;mso-position-vertical:top;mso-position-vertical-relative:margin" wp14:anchorId="6785B479">
                 <v:imagedata r:id="rId7" o:detectmouseclick="t"/>
@@ -550,7 +692,15 @@
     <w:p/>
     <w:p>
       <w:r>
-        <w:t>The purpose of this is to reduce the radiated heat leak into the coldest part of the cryostat. (Pg.10 “Experimental techniques in condensed matter”). The first design question addressed was whether to use some pre-existing shields or to manufacture our own. We have decided to repurpose some shields which were laying around, whether this is the best option has not been fulled explored. Of primary concern is the weight of the shields, with secondary concern that they consume too much of the space in the cryostat.</w:t>
+        <w:t xml:space="preserve">The purpose of this is to reduce the radiated heat leak into the coldest part of the cryostat. (Pg.10 “Experimental techniques in condensed matter”). The first design question addressed was whether to use some pre-existing shields or to manufacture our own. We have decided to repurpose some shields which were laying around, whether this is the best option has not been </w:t>
+      </w:r>
+      <w:proofErr w:type="spellStart"/>
+      <w:r>
+        <w:t>fulled</w:t>
+      </w:r>
+      <w:proofErr w:type="spellEnd"/>
+      <w:r>
+        <w:t xml:space="preserve"> explored. Of primary concern is the weight of the shields, with secondary concern that they consume too much of the space in the cryostat.</w:t>
       </w:r>
     </w:p>
     <w:p>
@@ -588,6 +738,7 @@
               <w:spacing w:after="0" w:line="240" w:lineRule="auto"/>
             </w:pPr>
             <w:r>
+              <w:lastRenderedPageBreak/>
               <w:t>Part</w:t>
             </w:r>
           </w:p>
@@ -681,7 +832,15 @@
               <w:spacing w:after="0" w:line="240" w:lineRule="auto"/>
             </w:pPr>
             <w:r>
-              <w:t>Weight (lbs)</w:t>
+              <w:t>Weight (</w:t>
+            </w:r>
+            <w:proofErr w:type="spellStart"/>
+            <w:r>
+              <w:t>lbs</w:t>
+            </w:r>
+            <w:proofErr w:type="spellEnd"/>
+            <w:r>
+              <w:t>)</w:t>
             </w:r>
           </w:p>
         </w:tc>
@@ -838,7 +997,6 @@
               <w:spacing w:after="0" w:line="240" w:lineRule="auto"/>
             </w:pPr>
             <w:r>
-              <w:lastRenderedPageBreak/>
               <w:t>55K bottom</w:t>
             </w:r>
           </w:p>
@@ -1075,7 +1233,15 @@
     </w:p>
     <w:p>
       <w:r>
-        <w:t>Also note that the radiation shields available are not the right height for this purpose. As a result they will have to be cut to length, which might be as much work as making custom shields.</w:t>
+        <w:t xml:space="preserve">Also note that the radiation shields available are not the right height for this purpose. As a </w:t>
+      </w:r>
+      <w:proofErr w:type="gramStart"/>
+      <w:r>
+        <w:t>result</w:t>
+      </w:r>
+      <w:proofErr w:type="gramEnd"/>
+      <w:r>
+        <w:t xml:space="preserve"> they will have to be cut to length, which might be as much work as making custom shields.</w:t>
       </w:r>
     </w:p>
     <w:p>
@@ -1142,7 +1308,15 @@
               <w:spacing w:after="0" w:line="240" w:lineRule="auto"/>
             </w:pPr>
             <w:r>
-              <w:t>Weight (lbs)</w:t>
+              <w:t>Weight (</w:t>
+            </w:r>
+            <w:proofErr w:type="spellStart"/>
+            <w:r>
+              <w:t>lbs</w:t>
+            </w:r>
+            <w:proofErr w:type="spellEnd"/>
+            <w:r>
+              <w:t>)</w:t>
             </w:r>
           </w:p>
         </w:tc>
@@ -1304,7 +1478,15 @@
     <w:p/>
     <w:p>
       <w:r>
-        <w:t>*note that the thicknesses were estimated using a micrometer and a drill bit so the accuracy of the measurement isn’t excellent.</w:t>
+        <w:t xml:space="preserve">*note that the thicknesses were estimated using a micrometer and a drill </w:t>
+      </w:r>
+      <w:proofErr w:type="gramStart"/>
+      <w:r>
+        <w:t>bit</w:t>
+      </w:r>
+      <w:proofErr w:type="gramEnd"/>
+      <w:r>
+        <w:t xml:space="preserve"> so the accuracy of the measurement isn’t excellent.</w:t>
       </w:r>
     </w:p>
     <w:p>
@@ -1642,7 +1824,21 @@
         <w:rPr>
           <w:rFonts w:eastAsiaTheme="minorEastAsia"/>
         </w:rPr>
-        <w:t>This calculation is a good starting point but ignores the fact that heat capacity is a function of temperature which trends towards zero at low temperatures, meanwhile cooling rate is also temperature dependent, increasing with temperature. Thus this is a gross overestimate of the cooling time.</w:t>
+        <w:t xml:space="preserve">This calculation is a good starting point but ignores the fact that heat capacity is a function of temperature which trends towards zero at low temperatures, meanwhile cooling rate is also temperature dependent, increasing with temperature. </w:t>
+      </w:r>
+      <w:proofErr w:type="gramStart"/>
+      <w:r>
+        <w:rPr>
+          <w:rFonts w:eastAsiaTheme="minorEastAsia"/>
+        </w:rPr>
+        <w:t>Thus</w:t>
+      </w:r>
+      <w:proofErr w:type="gramEnd"/>
+      <w:r>
+        <w:rPr>
+          <w:rFonts w:eastAsiaTheme="minorEastAsia"/>
+        </w:rPr>
+        <w:t xml:space="preserve"> this is a gross overestimate of the cooling time.</w:t>
       </w:r>
     </w:p>
     <w:p>
@@ -1721,7 +1917,21 @@
         <w:rPr>
           <w:rFonts w:eastAsiaTheme="minorEastAsia"/>
         </w:rPr>
-        <w:t>Looking at “Second stage cooling from a Cryomech PT415 cooler at second stage temperatures up to 300 K with cooling on the first-stage from 0 to 250 W” by green if the second stage is sufficiently cold then the first stage cooling power can be estimated as:</w:t>
+        <w:t xml:space="preserve">Looking at “Second stage cooling from a </w:t>
+      </w:r>
+      <w:proofErr w:type="spellStart"/>
+      <w:r>
+        <w:rPr>
+          <w:rFonts w:eastAsiaTheme="minorEastAsia"/>
+        </w:rPr>
+        <w:t>Cryomech</w:t>
+      </w:r>
+      <w:proofErr w:type="spellEnd"/>
+      <w:r>
+        <w:rPr>
+          <w:rFonts w:eastAsiaTheme="minorEastAsia"/>
+        </w:rPr>
+        <w:t xml:space="preserve"> PT415 cooler at second stage temperatures up to 300 K with cooling on the first-stage from 0 to 250 W” by green if the second stage is sufficiently cold then the first stage cooling power can be estimated as:</w:t>
       </w:r>
     </w:p>
     <w:p>
@@ -1771,6 +1981,7 @@
         <w:rPr>
           <w:rFonts w:eastAsiaTheme="minorEastAsia"/>
         </w:rPr>
+        <w:lastRenderedPageBreak/>
         <w:t>Heat Capacity</w:t>
       </w:r>
     </w:p>
@@ -2197,12 +2408,34 @@
         <w:rPr>
           <w:rFonts w:eastAsiaTheme="minorEastAsia"/>
         </w:rPr>
-        <w:t xml:space="preserve"> . This equation can be numerically integrated fairly easily. </w:t>
-      </w:r>
-    </w:p>
-    <w:p>
-      <w:r>
-        <w:t>Comparing the numerical results to experimental results from “PROPERTIES OF SELECTED MATERIALS AT CRYOGENIC TEMPERATURES” by Peter E. Bradley and Ray Radebaugh shows a good agreement, especially for copper. For some reason there is a small offset in the aluminum data, it may be an error in the calculation not the theory.</w:t>
+        <w:t xml:space="preserve"> . This equation can be numerically integrated </w:t>
+      </w:r>
+      <w:proofErr w:type="gramStart"/>
+      <w:r>
+        <w:rPr>
+          <w:rFonts w:eastAsiaTheme="minorEastAsia"/>
+        </w:rPr>
+        <w:t>fairly easily</w:t>
+      </w:r>
+      <w:proofErr w:type="gramEnd"/>
+      <w:r>
+        <w:rPr>
+          <w:rFonts w:eastAsiaTheme="minorEastAsia"/>
+        </w:rPr>
+        <w:t xml:space="preserve">. </w:t>
+      </w:r>
+    </w:p>
+    <w:p>
+      <w:r>
+        <w:t xml:space="preserve">Comparing the numerical results to experimental results from “PROPERTIES OF SELECTED MATERIALS AT CRYOGENIC TEMPERATURES” by Peter E. Bradley and Ray </w:t>
+      </w:r>
+      <w:proofErr w:type="spellStart"/>
+      <w:r>
+        <w:t>Radebaugh</w:t>
+      </w:r>
+      <w:proofErr w:type="spellEnd"/>
+      <w:r>
+        <w:t xml:space="preserve"> shows a good agreement, especially for copper. For some reason there is a small offset in the aluminum data, it may be an error in the calculation not the theory.</w:t>
       </w:r>
     </w:p>
     <w:p>
@@ -2276,7 +2509,15 @@
         </w:drawing>
       </w:r>
       <w:r>
-        <w:t>underestimation of cooling time in the theory seen in the heat capacity plot, and partially due to the fact that head conduction is also a function of temperature. The conducted heat is less at lower temperatures. With this as the low bound we will have bounded the cooling time between the gross overestimate above, and the (hopefully) mild underestimate here.</w:t>
+        <w:t xml:space="preserve">underestimation of cooling time in the theory seen in the heat capacity plot, and partially </w:t>
+      </w:r>
+      <w:proofErr w:type="gramStart"/>
+      <w:r>
+        <w:t>due to the fact that</w:t>
+      </w:r>
+      <w:proofErr w:type="gramEnd"/>
+      <w:r>
+        <w:t xml:space="preserve"> head conduction is also a function of temperature. The conducted heat is less at lower temperatures. With this as the low bound we will have bounded the cooling time between the gross overestimate above, and the (hopefully) mild underestimate here.</w:t>
       </w:r>
     </w:p>
     <w:p>
@@ -3045,44 +3286,21 @@
     </w:p>
     <w:tbl>
       <w:tblPr>
-        <w:tblW w:w="9360" w:type="dxa"/>
-        <w:tblInd w:w="55" w:type="dxa"/>
-        <w:tblBorders>
-          <w:top w:val="single" w:sz="2" w:space="0" w:color="000000"/>
-          <w:left w:val="single" w:sz="2" w:space="0" w:color="000000"/>
-          <w:bottom w:val="single" w:sz="2" w:space="0" w:color="000000"/>
-          <w:insideH w:val="single" w:sz="2" w:space="0" w:color="000000"/>
-        </w:tblBorders>
-        <w:tblCellMar>
-          <w:top w:w="55" w:type="dxa"/>
-          <w:left w:w="54" w:type="dxa"/>
-          <w:bottom w:w="55" w:type="dxa"/>
-          <w:right w:w="55" w:type="dxa"/>
-        </w:tblCellMar>
+        <w:tblStyle w:val="TableGrid"/>
+        <w:tblW w:w="0" w:type="auto"/>
         <w:tblLook w:val="04A0" w:firstRow="1" w:lastRow="0" w:firstColumn="1" w:lastColumn="0" w:noHBand="0" w:noVBand="1"/>
       </w:tblPr>
       <w:tblGrid>
-        <w:gridCol w:w="4680"/>
-        <w:gridCol w:w="4680"/>
+        <w:gridCol w:w="3116"/>
+        <w:gridCol w:w="3117"/>
+        <w:gridCol w:w="3117"/>
       </w:tblGrid>
       <w:tr>
         <w:tc>
           <w:tcPr>
-            <w:tcW w:w="4680" w:type="dxa"/>
-            <w:tcBorders>
-              <w:top w:val="single" w:sz="2" w:space="0" w:color="000000"/>
-              <w:left w:val="single" w:sz="2" w:space="0" w:color="000000"/>
-              <w:bottom w:val="single" w:sz="2" w:space="0" w:color="000000"/>
-            </w:tcBorders>
-            <w:shd w:val="clear" w:color="auto" w:fill="auto"/>
-            <w:tcMar>
-              <w:left w:w="54" w:type="dxa"/>
-            </w:tcMar>
+            <w:tcW w:w="3116" w:type="dxa"/>
           </w:tcPr>
           <w:p>
-            <w:pPr>
-              <w:pStyle w:val="TableContents"/>
-            </w:pPr>
             <w:r>
               <w:t>Material</w:t>
             </w:r>
@@ -3090,24 +3308,21 @@
         </w:tc>
         <w:tc>
           <w:tcPr>
-            <w:tcW w:w="4680" w:type="dxa"/>
-            <w:tcBorders>
-              <w:top w:val="single" w:sz="2" w:space="0" w:color="000000"/>
-              <w:left w:val="single" w:sz="2" w:space="0" w:color="000000"/>
-              <w:bottom w:val="single" w:sz="2" w:space="0" w:color="000000"/>
-              <w:right w:val="single" w:sz="2" w:space="0" w:color="000000"/>
-            </w:tcBorders>
-            <w:shd w:val="clear" w:color="auto" w:fill="auto"/>
-            <w:tcMar>
-              <w:left w:w="54" w:type="dxa"/>
-            </w:tcMar>
+            <w:tcW w:w="3117" w:type="dxa"/>
           </w:tcPr>
           <w:p>
-            <w:pPr>
-              <w:pStyle w:val="TableContents"/>
-            </w:pPr>
-            <w:r>
-              <w:t>Time</w:t>
+            <w:r>
+              <w:t>Time (min/Kg)</w:t>
+            </w:r>
+          </w:p>
+        </w:tc>
+        <w:tc>
+          <w:tcPr>
+            <w:tcW w:w="3117" w:type="dxa"/>
+          </w:tcPr>
+          <w:p>
+            <w:r>
+              <w:t>Time (min/L)</w:t>
             </w:r>
           </w:p>
         </w:tc>
@@ -3115,44 +3330,31 @@
       <w:tr>
         <w:tc>
           <w:tcPr>
-            <w:tcW w:w="4680" w:type="dxa"/>
-            <w:tcBorders>
-              <w:left w:val="single" w:sz="2" w:space="0" w:color="000000"/>
-              <w:bottom w:val="single" w:sz="2" w:space="0" w:color="000000"/>
-            </w:tcBorders>
-            <w:shd w:val="clear" w:color="auto" w:fill="auto"/>
-            <w:tcMar>
-              <w:left w:w="54" w:type="dxa"/>
-            </w:tcMar>
+            <w:tcW w:w="3116" w:type="dxa"/>
           </w:tcPr>
           <w:p>
-            <w:pPr>
-              <w:pStyle w:val="TableContents"/>
-            </w:pPr>
-            <w:r>
-              <w:t>Aluminum</w:t>
+            <w:r>
+              <w:t xml:space="preserve">Aluminum </w:t>
             </w:r>
           </w:p>
         </w:tc>
         <w:tc>
           <w:tcPr>
-            <w:tcW w:w="4680" w:type="dxa"/>
-            <w:tcBorders>
-              <w:left w:val="single" w:sz="2" w:space="0" w:color="000000"/>
-              <w:bottom w:val="single" w:sz="2" w:space="0" w:color="000000"/>
-              <w:right w:val="single" w:sz="2" w:space="0" w:color="000000"/>
-            </w:tcBorders>
-            <w:shd w:val="clear" w:color="auto" w:fill="auto"/>
-            <w:tcMar>
-              <w:left w:w="54" w:type="dxa"/>
-            </w:tcMar>
+            <w:tcW w:w="3117" w:type="dxa"/>
           </w:tcPr>
           <w:p>
-            <w:pPr>
-              <w:pStyle w:val="TableContents"/>
-            </w:pPr>
-            <w:r>
-              <w:t>14.2min/Kg</w:t>
+            <w:r>
+              <w:t>14.2</w:t>
+            </w:r>
+          </w:p>
+        </w:tc>
+        <w:tc>
+          <w:tcPr>
+            <w:tcW w:w="3117" w:type="dxa"/>
+          </w:tcPr>
+          <w:p>
+            <w:r>
+              <w:t>38.4</w:t>
             </w:r>
           </w:p>
         </w:tc>
@@ -3160,44 +3362,32 @@
       <w:tr>
         <w:tc>
           <w:tcPr>
-            <w:tcW w:w="4680" w:type="dxa"/>
-            <w:tcBorders>
-              <w:left w:val="single" w:sz="2" w:space="0" w:color="000000"/>
-              <w:bottom w:val="single" w:sz="2" w:space="0" w:color="000000"/>
-            </w:tcBorders>
-            <w:shd w:val="clear" w:color="auto" w:fill="auto"/>
-            <w:tcMar>
-              <w:left w:w="54" w:type="dxa"/>
-            </w:tcMar>
+            <w:tcW w:w="3116" w:type="dxa"/>
           </w:tcPr>
           <w:p>
-            <w:pPr>
-              <w:pStyle w:val="TableContents"/>
-            </w:pPr>
-            <w:r>
+            <w:r>
+              <w:lastRenderedPageBreak/>
               <w:t>Copper</w:t>
             </w:r>
           </w:p>
         </w:tc>
         <w:tc>
           <w:tcPr>
-            <w:tcW w:w="4680" w:type="dxa"/>
-            <w:tcBorders>
-              <w:left w:val="single" w:sz="2" w:space="0" w:color="000000"/>
-              <w:bottom w:val="single" w:sz="2" w:space="0" w:color="000000"/>
-              <w:right w:val="single" w:sz="2" w:space="0" w:color="000000"/>
-            </w:tcBorders>
-            <w:shd w:val="clear" w:color="auto" w:fill="auto"/>
-            <w:tcMar>
-              <w:left w:w="54" w:type="dxa"/>
-            </w:tcMar>
+            <w:tcW w:w="3117" w:type="dxa"/>
           </w:tcPr>
           <w:p>
-            <w:pPr>
-              <w:pStyle w:val="TableContents"/>
-            </w:pPr>
-            <w:r>
-              <w:t>7.08min/Kg</w:t>
+            <w:r>
+              <w:t>7.08</w:t>
+            </w:r>
+          </w:p>
+        </w:tc>
+        <w:tc>
+          <w:tcPr>
+            <w:tcW w:w="3117" w:type="dxa"/>
+          </w:tcPr>
+          <w:p>
+            <w:r>
+              <w:t>63.4</w:t>
             </w:r>
           </w:p>
         </w:tc>
@@ -3206,7 +3396,6 @@
     <w:p/>
     <w:p>
       <w:r>
-        <w:lastRenderedPageBreak/>
         <w:t>Which puts the cool time of 50lbs of 55K shield at around 5hrs. Conversely if the 55K shield can be brought down to a space age weight of 15lbs the cool time would be 100min. The results are summarized in the plot below. The way to read the figure is pick a desired end temperature for the 55K stage, then the plot tells you how long it takes to reach that temperature.</w:t>
       </w:r>
     </w:p>
@@ -3272,7 +3461,15 @@
     </w:p>
     <w:p>
       <w:r>
-        <w:t>The next correction needed is the decrease in cooling rate due to a finite thermal conduction. That is to say it takes some amount of time for the heat stored at the bottom of the design to reach the PT cooler. This could potentially be a lot of time. Thermal conduction is again a parameter which is affected by temperature, however in contrast to heat capacity, the thermal conduction gets worse as the temperature decreases.</w:t>
+        <w:t xml:space="preserve">The next correction needed is the decrease in cooling rate due to a finite thermal conduction. </w:t>
+      </w:r>
+      <w:proofErr w:type="gramStart"/>
+      <w:r>
+        <w:t>That is to say it</w:t>
+      </w:r>
+      <w:proofErr w:type="gramEnd"/>
+      <w:r>
+        <w:t xml:space="preserve"> takes some amount of time for the heat stored at the bottom of the design to reach the PT cooler. This could potentially be a lot of time. Thermal conduction is again a parameter which is affected by temperature, however in contrast to heat capacity, the thermal conduction gets worse as the temperature decreases.</w:t>
       </w:r>
     </w:p>
     <w:p/>
@@ -3288,7 +3485,7 @@
 </file>
 
 <file path=word/numbering.xml><?xml version="1.0" encoding="utf-8"?>
-<w:numbering xmlns:wpc="http://schemas.microsoft.com/office/word/2010/wordprocessingCanvas" xmlns:mc="http://schemas.openxmlformats.org/markup-compatibility/2006" xmlns:o="urn:schemas-microsoft-com:office:office" xmlns:r="http://schemas.openxmlformats.org/officeDocument/2006/relationships" xmlns:m="http://schemas.openxmlformats.org/officeDocument/2006/math" xmlns:v="urn:schemas-microsoft-com:vml" xmlns:wp14="http://schemas.microsoft.com/office/word/2010/wordprocessingDrawing" xmlns:wp="http://schemas.openxmlformats.org/drawingml/2006/wordprocessingDrawing" xmlns:w10="urn:schemas-microsoft-com:office:word" xmlns:w="http://schemas.openxmlformats.org/wordprocessingml/2006/main" xmlns:w14="http://schemas.microsoft.com/office/word/2010/wordml" xmlns:w15="http://schemas.microsoft.com/office/word/2012/wordml" xmlns:wpg="http://schemas.microsoft.com/office/word/2010/wordprocessingGroup" xmlns:wpi="http://schemas.microsoft.com/office/word/2010/wordprocessingInk" xmlns:wne="http://schemas.microsoft.com/office/word/2006/wordml" xmlns:wps="http://schemas.microsoft.com/office/word/2010/wordprocessingShape" mc:Ignorable="w14 w15 wp14">
+<w:numbering xmlns:wpc="http://schemas.microsoft.com/office/word/2010/wordprocessingCanvas" xmlns:cx="http://schemas.microsoft.com/office/drawing/2014/chartex" xmlns:cx1="http://schemas.microsoft.com/office/drawing/2015/9/8/chartex" xmlns:cx2="http://schemas.microsoft.com/office/drawing/2015/10/21/chartex" xmlns:cx3="http://schemas.microsoft.com/office/drawing/2016/5/9/chartex" xmlns:cx4="http://schemas.microsoft.com/office/drawing/2016/5/10/chartex" xmlns:cx5="http://schemas.microsoft.com/office/drawing/2016/5/11/chartex" xmlns:cx6="http://schemas.microsoft.com/office/drawing/2016/5/12/chartex" xmlns:cx7="http://schemas.microsoft.com/office/drawing/2016/5/13/chartex" xmlns:cx8="http://schemas.microsoft.com/office/drawing/2016/5/14/chartex" xmlns:mc="http://schemas.openxmlformats.org/markup-compatibility/2006" xmlns:aink="http://schemas.microsoft.com/office/drawing/2016/ink" xmlns:am3d="http://schemas.microsoft.com/office/drawing/2017/model3d" xmlns:o="urn:schemas-microsoft-com:office:office" xmlns:r="http://schemas.openxmlformats.org/officeDocument/2006/relationships" xmlns:m="http://schemas.openxmlformats.org/officeDocument/2006/math" xmlns:v="urn:schemas-microsoft-com:vml" xmlns:wp14="http://schemas.microsoft.com/office/word/2010/wordprocessingDrawing" xmlns:wp="http://schemas.openxmlformats.org/drawingml/2006/wordprocessingDrawing" xmlns:w10="urn:schemas-microsoft-com:office:word" xmlns:w="http://schemas.openxmlformats.org/wordprocessingml/2006/main" xmlns:w14="http://schemas.microsoft.com/office/word/2010/wordml" xmlns:w15="http://schemas.microsoft.com/office/word/2012/wordml" xmlns:w16cid="http://schemas.microsoft.com/office/word/2016/wordml/cid" xmlns:w16se="http://schemas.microsoft.com/office/word/2015/wordml/symex" xmlns:wpg="http://schemas.microsoft.com/office/word/2010/wordprocessingGroup" xmlns:wpi="http://schemas.microsoft.com/office/word/2010/wordprocessingInk" xmlns:wne="http://schemas.microsoft.com/office/word/2006/wordml" xmlns:wps="http://schemas.microsoft.com/office/word/2010/wordprocessingShape" mc:Ignorable="w14 w15 w16se w16cid wp14">
   <w:abstractNum w:abstractNumId="0" w15:restartNumberingAfterBreak="0">
     <w:nsid w:val="0AD65B69"/>
     <w:multiLevelType w:val="hybridMultilevel"/>
@@ -3623,7 +3820,7 @@
 </file>
 
 <file path=word/styles.xml><?xml version="1.0" encoding="utf-8"?>
-<w:styles xmlns:mc="http://schemas.openxmlformats.org/markup-compatibility/2006" xmlns:r="http://schemas.openxmlformats.org/officeDocument/2006/relationships" xmlns:w="http://schemas.openxmlformats.org/wordprocessingml/2006/main" xmlns:w14="http://schemas.microsoft.com/office/word/2010/wordml" xmlns:w15="http://schemas.microsoft.com/office/word/2012/wordml" mc:Ignorable="w14 w15">
+<w:styles xmlns:mc="http://schemas.openxmlformats.org/markup-compatibility/2006" xmlns:r="http://schemas.openxmlformats.org/officeDocument/2006/relationships" xmlns:w="http://schemas.openxmlformats.org/wordprocessingml/2006/main" xmlns:w14="http://schemas.microsoft.com/office/word/2010/wordml" xmlns:w15="http://schemas.microsoft.com/office/word/2012/wordml" xmlns:w16cid="http://schemas.microsoft.com/office/word/2016/wordml/cid" xmlns:w16se="http://schemas.microsoft.com/office/word/2015/wordml/symex" mc:Ignorable="w14 w15 w16se w16cid">
   <w:docDefaults>
     <w:rPrDefault>
       <w:rPr>
@@ -3635,7 +3832,7 @@
     </w:rPrDefault>
     <w:pPrDefault/>
   </w:docDefaults>
-  <w:latentStyles w:defLockedState="0" w:defUIPriority="99" w:defSemiHidden="0" w:defUnhideWhenUsed="0" w:defQFormat="0" w:count="371">
+  <w:latentStyles w:defLockedState="0" w:defUIPriority="99" w:defSemiHidden="0" w:defUnhideWhenUsed="0" w:defQFormat="0" w:count="375">
     <w:lsdException w:name="Normal" w:uiPriority="0" w:qFormat="1"/>
     <w:lsdException w:name="heading 1" w:uiPriority="9" w:qFormat="1"/>
     <w:lsdException w:name="heading 2" w:semiHidden="1" w:uiPriority="9" w:unhideWhenUsed="1" w:qFormat="1"/>
@@ -3741,7 +3938,6 @@
     <w:lsdException w:name="HTML Sample" w:semiHidden="1" w:unhideWhenUsed="1"/>
     <w:lsdException w:name="HTML Typewriter" w:semiHidden="1" w:unhideWhenUsed="1"/>
     <w:lsdException w:name="HTML Variable" w:semiHidden="1" w:unhideWhenUsed="1"/>
-    <w:lsdException w:name="Normal Table" w:semiHidden="1" w:unhideWhenUsed="1"/>
     <w:lsdException w:name="annotation subject" w:semiHidden="1" w:unhideWhenUsed="1"/>
     <w:lsdException w:name="No List" w:semiHidden="1" w:unhideWhenUsed="1"/>
     <w:lsdException w:name="Outline List 1" w:semiHidden="1" w:unhideWhenUsed="1"/>
@@ -3785,10 +3981,8 @@
     <w:lsdException w:name="Table Elegant" w:semiHidden="1" w:unhideWhenUsed="1"/>
     <w:lsdException w:name="Table Professional" w:semiHidden="1" w:unhideWhenUsed="1"/>
     <w:lsdException w:name="Table Subtle 1" w:semiHidden="1" w:unhideWhenUsed="1"/>
-    <w:lsdException w:name="Table Subtle 2" w:semiHidden="1" w:unhideWhenUsed="1"/>
     <w:lsdException w:name="Table Web 1" w:semiHidden="1" w:unhideWhenUsed="1"/>
     <w:lsdException w:name="Table Web 2" w:semiHidden="1" w:unhideWhenUsed="1"/>
-    <w:lsdException w:name="Table Web 3" w:semiHidden="1" w:unhideWhenUsed="1"/>
     <w:lsdException w:name="Balloon Text" w:semiHidden="1" w:unhideWhenUsed="1"/>
     <w:lsdException w:name="Table Grid" w:uiPriority="39"/>
     <w:lsdException w:name="Table Theme" w:semiHidden="1" w:unhideWhenUsed="1"/>
@@ -4007,6 +4201,10 @@
     <w:lsdException w:name="List Table 5 Dark Accent 6" w:uiPriority="50"/>
     <w:lsdException w:name="List Table 6 Colorful Accent 6" w:uiPriority="51"/>
     <w:lsdException w:name="List Table 7 Colorful Accent 6" w:uiPriority="52"/>
+    <w:lsdException w:name="Mention" w:semiHidden="1" w:unhideWhenUsed="1"/>
+    <w:lsdException w:name="Smart Hyperlink" w:semiHidden="1" w:unhideWhenUsed="1"/>
+    <w:lsdException w:name="Hashtag" w:semiHidden="1" w:unhideWhenUsed="1"/>
+    <w:lsdException w:name="Unresolved Mention" w:semiHidden="1" w:unhideWhenUsed="1"/>
   </w:latentStyles>
   <w:style w:type="paragraph" w:default="1" w:styleId="Normal">
     <w:name w:val="Normal"/>

</xml_diff>

<commit_message>
measured new 55K bolt pattern
</commit_message>
<xml_diff>
--- a/Basic Bringup.docx
+++ b/Basic Bringup.docx
@@ -1,6 +1,6 @@
 
 <file path=word/document.xml><?xml version="1.0" encoding="utf-8"?>
-<w:document xmlns:wpc="http://schemas.microsoft.com/office/word/2010/wordprocessingCanvas" xmlns:cx="http://schemas.microsoft.com/office/drawing/2014/chartex" xmlns:cx1="http://schemas.microsoft.com/office/drawing/2015/9/8/chartex" xmlns:cx2="http://schemas.microsoft.com/office/drawing/2015/10/21/chartex" xmlns:cx3="http://schemas.microsoft.com/office/drawing/2016/5/9/chartex" xmlns:cx4="http://schemas.microsoft.com/office/drawing/2016/5/10/chartex" xmlns:cx5="http://schemas.microsoft.com/office/drawing/2016/5/11/chartex" xmlns:cx6="http://schemas.microsoft.com/office/drawing/2016/5/12/chartex" xmlns:cx7="http://schemas.microsoft.com/office/drawing/2016/5/13/chartex" xmlns:cx8="http://schemas.microsoft.com/office/drawing/2016/5/14/chartex" xmlns:mc="http://schemas.openxmlformats.org/markup-compatibility/2006" xmlns:aink="http://schemas.microsoft.com/office/drawing/2016/ink" xmlns:am3d="http://schemas.microsoft.com/office/drawing/2017/model3d" xmlns:o="urn:schemas-microsoft-com:office:office" xmlns:r="http://schemas.openxmlformats.org/officeDocument/2006/relationships" xmlns:m="http://schemas.openxmlformats.org/officeDocument/2006/math" xmlns:v="urn:schemas-microsoft-com:vml" xmlns:wp14="http://schemas.microsoft.com/office/word/2010/wordprocessingDrawing" xmlns:wp="http://schemas.openxmlformats.org/drawingml/2006/wordprocessingDrawing" xmlns:w10="urn:schemas-microsoft-com:office:word" xmlns:w="http://schemas.openxmlformats.org/wordprocessingml/2006/main" xmlns:w14="http://schemas.microsoft.com/office/word/2010/wordml" xmlns:w15="http://schemas.microsoft.com/office/word/2012/wordml" xmlns:w16cid="http://schemas.microsoft.com/office/word/2016/wordml/cid" xmlns:w16se="http://schemas.microsoft.com/office/word/2015/wordml/symex" xmlns:wpg="http://schemas.microsoft.com/office/word/2010/wordprocessingGroup" xmlns:wpi="http://schemas.microsoft.com/office/word/2010/wordprocessingInk" xmlns:wne="http://schemas.microsoft.com/office/word/2006/wordml" xmlns:wps="http://schemas.microsoft.com/office/word/2010/wordprocessingShape" mc:Ignorable="w14 w15 w16se w16cid wp14">
+<w:document xmlns:wpc="http://schemas.microsoft.com/office/word/2010/wordprocessingCanvas" xmlns:mc="http://schemas.openxmlformats.org/markup-compatibility/2006" xmlns:o="urn:schemas-microsoft-com:office:office" xmlns:r="http://schemas.openxmlformats.org/officeDocument/2006/relationships" xmlns:m="http://schemas.openxmlformats.org/officeDocument/2006/math" xmlns:v="urn:schemas-microsoft-com:vml" xmlns:wp14="http://schemas.microsoft.com/office/word/2010/wordprocessingDrawing" xmlns:wp="http://schemas.openxmlformats.org/drawingml/2006/wordprocessingDrawing" xmlns:w10="urn:schemas-microsoft-com:office:word" xmlns:w="http://schemas.openxmlformats.org/wordprocessingml/2006/main" xmlns:w14="http://schemas.microsoft.com/office/word/2010/wordml" xmlns:w15="http://schemas.microsoft.com/office/word/2012/wordml" xmlns:wpg="http://schemas.microsoft.com/office/word/2010/wordprocessingGroup" xmlns:wpi="http://schemas.microsoft.com/office/word/2010/wordprocessingInk" xmlns:wne="http://schemas.microsoft.com/office/word/2006/wordml" xmlns:wps="http://schemas.microsoft.com/office/word/2010/wordprocessingShape" mc:Ignorable="w14 w15 wp14">
   <w:body>
     <w:p>
       <w:pPr>
@@ -56,15 +56,7 @@
     </w:p>
     <w:p>
       <w:r>
-        <w:t xml:space="preserve">The goal of this project is to make a cold chamber that can </w:t>
-      </w:r>
-      <w:proofErr w:type="gramStart"/>
-      <w:r>
-        <w:t>quickly</w:t>
-      </w:r>
-      <w:proofErr w:type="gramEnd"/>
-      <w:r>
-        <w:t xml:space="preserve"> and cost effectively reach ~1K temperatures. The use for this system would be quick tests of samples prior to placing them in the main cryostats that take ages to reach temperature.</w:t>
+        <w:t>The goal of this project is to make a cold chamber that can quickly and cost effectively reach ~1K temperatures. The use for this system would be quick tests of samples prior to placing them in the main cryostats that take ages to reach temperature.</w:t>
       </w:r>
     </w:p>
     <w:p>
@@ -152,11 +144,129 @@
           <w:color w:val="C00000"/>
         </w:rPr>
       </w:pPr>
+      <w:bookmarkStart w:id="0" w:name="_GoBack"/>
+      <w:bookmarkEnd w:id="0"/>
       <w:r>
         <w:rPr>
           <w:color w:val="C00000"/>
         </w:rPr>
-        <w:t>Get accurate dimensions of new 55K shield</w:t>
+        <w:t>Aluminum sheet thickness for rolling our own.</w:t>
+      </w:r>
+    </w:p>
+    <w:p>
+      <w:pPr>
+        <w:pStyle w:val="ListParagraph"/>
+        <w:numPr>
+          <w:ilvl w:val="1"/>
+          <w:numId w:val="4"/>
+        </w:numPr>
+        <w:spacing w:line="256" w:lineRule="auto"/>
+      </w:pPr>
+      <w:r>
+        <w:t>Using existing tube for mini 55K shield</w:t>
+      </w:r>
+    </w:p>
+    <w:p>
+      <w:pPr>
+        <w:pStyle w:val="ListParagraph"/>
+        <w:numPr>
+          <w:ilvl w:val="1"/>
+          <w:numId w:val="4"/>
+        </w:numPr>
+        <w:spacing w:line="256" w:lineRule="auto"/>
+      </w:pPr>
+      <w:r>
+        <w:t>Do a complete cooldown analysis</w:t>
+      </w:r>
+    </w:p>
+    <w:p>
+      <w:pPr>
+        <w:pStyle w:val="ListParagraph"/>
+        <w:numPr>
+          <w:ilvl w:val="1"/>
+          <w:numId w:val="4"/>
+        </w:numPr>
+        <w:spacing w:line="256" w:lineRule="auto"/>
+      </w:pPr>
+      <w:r>
+        <w:t>2.8k stage should have a 1” total clearance</w:t>
+      </w:r>
+    </w:p>
+    <w:p>
+      <w:pPr>
+        <w:pStyle w:val="ListParagraph"/>
+        <w:numPr>
+          <w:ilvl w:val="1"/>
+          <w:numId w:val="4"/>
+        </w:numPr>
+        <w:spacing w:line="256" w:lineRule="auto"/>
+      </w:pPr>
+      <w:r>
+        <w:t>Additional cooling calculations for the 2.8K stage</w:t>
+      </w:r>
+    </w:p>
+    <w:p>
+      <w:pPr>
+        <w:pStyle w:val="ListParagraph"/>
+        <w:numPr>
+          <w:ilvl w:val="0"/>
+          <w:numId w:val="4"/>
+        </w:numPr>
+        <w:spacing w:line="256" w:lineRule="auto"/>
+      </w:pPr>
+      <w:r>
+        <w:rPr>
+          <w:color w:val="385623" w:themeColor="accent6" w:themeShade="80"/>
+        </w:rPr>
+        <w:t>Braded heat transfer</w:t>
+      </w:r>
+    </w:p>
+    <w:p>
+      <w:pPr>
+        <w:pStyle w:val="ListParagraph"/>
+        <w:numPr>
+          <w:ilvl w:val="1"/>
+          <w:numId w:val="4"/>
+        </w:numPr>
+        <w:spacing w:line="256" w:lineRule="auto"/>
+      </w:pPr>
+      <w:r>
+        <w:rPr>
+          <w:color w:val="385623" w:themeColor="accent6" w:themeShade="80"/>
+        </w:rPr>
+        <w:t>Thermal conductivity is proportional to electrical conductivity</w:t>
+      </w:r>
+    </w:p>
+    <w:p>
+      <w:pPr>
+        <w:pStyle w:val="ListParagraph"/>
+        <w:numPr>
+          <w:ilvl w:val="1"/>
+          <w:numId w:val="4"/>
+        </w:numPr>
+        <w:spacing w:line="256" w:lineRule="auto"/>
+      </w:pPr>
+      <w:r>
+        <w:rPr>
+          <w:color w:val="385623" w:themeColor="accent6" w:themeShade="80"/>
+        </w:rPr>
+        <w:t>Ask grand river welding if they can weld copper</w:t>
+      </w:r>
+    </w:p>
+    <w:p>
+      <w:pPr>
+        <w:pStyle w:val="ListParagraph"/>
+        <w:numPr>
+          <w:ilvl w:val="1"/>
+          <w:numId w:val="4"/>
+        </w:numPr>
+        <w:spacing w:line="256" w:lineRule="auto"/>
+      </w:pPr>
+      <w:r>
+        <w:rPr>
+          <w:color w:val="385623" w:themeColor="accent6" w:themeShade="80"/>
+        </w:rPr>
+        <w:t>Machine and test copper clamping instead of welding.</w:t>
       </w:r>
     </w:p>
     <w:p>
@@ -167,34 +277,28 @@
           <w:numId w:val="4"/>
         </w:numPr>
         <w:spacing w:line="256" w:lineRule="auto"/>
+      </w:pPr>
+      <w:r>
         <w:rPr>
-          <w:color w:val="C00000"/>
+          <w:color w:val="385623" w:themeColor="accent6" w:themeShade="80"/>
         </w:rPr>
-      </w:pPr>
-      <w:r>
-        <w:rPr>
-          <w:color w:val="C00000"/>
-        </w:rPr>
-        <w:t>Scrap copper lids thread size</w:t>
+        <w:t>Copper welding is doable by grand valley welding</w:t>
       </w:r>
     </w:p>
     <w:p>
       <w:pPr>
         <w:pStyle w:val="ListParagraph"/>
         <w:numPr>
-          <w:ilvl w:val="2"/>
+          <w:ilvl w:val="3"/>
           <w:numId w:val="4"/>
         </w:numPr>
         <w:spacing w:line="256" w:lineRule="auto"/>
+      </w:pPr>
+      <w:r>
         <w:rPr>
-          <w:color w:val="C00000"/>
+          <w:color w:val="385623" w:themeColor="accent6" w:themeShade="80"/>
         </w:rPr>
-      </w:pPr>
-      <w:r>
-        <w:rPr>
-          <w:color w:val="C00000"/>
-        </w:rPr>
-        <w:t>Aluminum sheet thickness for rolling our own.</w:t>
+        <w:t>The even have laser welding capabilities</w:t>
       </w:r>
     </w:p>
     <w:p>
@@ -207,7 +311,7 @@
         <w:spacing w:line="256" w:lineRule="auto"/>
       </w:pPr>
       <w:r>
-        <w:t>Using existing tube for mini 55K shield</w:t>
+        <w:t>Got copper lugs and cable</w:t>
       </w:r>
     </w:p>
     <w:p>
@@ -220,7 +324,20 @@
         <w:spacing w:line="256" w:lineRule="auto"/>
       </w:pPr>
       <w:r>
-        <w:t>Do a complete cooldown analysis</w:t>
+        <w:t>Found a paper which lists conductivity of crimped copper using 4wire method.</w:t>
+      </w:r>
+    </w:p>
+    <w:p>
+      <w:pPr>
+        <w:pStyle w:val="ListParagraph"/>
+        <w:numPr>
+          <w:ilvl w:val="0"/>
+          <w:numId w:val="4"/>
+        </w:numPr>
+        <w:spacing w:line="256" w:lineRule="auto"/>
+      </w:pPr>
+      <w:r>
+        <w:t>Still line</w:t>
       </w:r>
     </w:p>
     <w:p>
@@ -233,7 +350,20 @@
         <w:spacing w:line="256" w:lineRule="auto"/>
       </w:pPr>
       <w:r>
-        <w:t>2.8k stage should have a 1” total clearance</w:t>
+        <w:t>Pull apart the jumble of steel pipes</w:t>
+      </w:r>
+    </w:p>
+    <w:p>
+      <w:pPr>
+        <w:pStyle w:val="ListParagraph"/>
+        <w:numPr>
+          <w:ilvl w:val="0"/>
+          <w:numId w:val="4"/>
+        </w:numPr>
+        <w:spacing w:line="256" w:lineRule="auto"/>
+      </w:pPr>
+      <w:r>
+        <w:t>Wires</w:t>
       </w:r>
     </w:p>
     <w:p>
@@ -246,7 +376,20 @@
         <w:spacing w:line="256" w:lineRule="auto"/>
       </w:pPr>
       <w:r>
-        <w:t>Additional cooling calculations for the 2.8K stage</w:t>
+        <w:t>Electrical</w:t>
+      </w:r>
+    </w:p>
+    <w:p>
+      <w:pPr>
+        <w:pStyle w:val="ListParagraph"/>
+        <w:numPr>
+          <w:ilvl w:val="1"/>
+          <w:numId w:val="4"/>
+        </w:numPr>
+        <w:spacing w:line="256" w:lineRule="auto"/>
+      </w:pPr>
+      <w:r>
+        <w:t>Thermal</w:t>
       </w:r>
     </w:p>
     <w:p>
@@ -259,10 +402,7 @@
         <w:spacing w:line="256" w:lineRule="auto"/>
       </w:pPr>
       <w:r>
-        <w:rPr>
-          <w:color w:val="385623" w:themeColor="accent6" w:themeShade="80"/>
-        </w:rPr>
-        <w:t>Braded heat transfer</w:t>
+        <w:t>Vacuum pump</w:t>
       </w:r>
     </w:p>
     <w:p>
@@ -275,10 +415,7 @@
         <w:spacing w:line="256" w:lineRule="auto"/>
       </w:pPr>
       <w:r>
-        <w:rPr>
-          <w:color w:val="385623" w:themeColor="accent6" w:themeShade="80"/>
-        </w:rPr>
-        <w:t>Thermal conductivity is proportional to electrical conductivity</w:t>
+        <w:t>Test out seal quality?</w:t>
       </w:r>
     </w:p>
     <w:p>
@@ -291,84 +428,15 @@
         <w:spacing w:line="256" w:lineRule="auto"/>
       </w:pPr>
       <w:r>
-        <w:rPr>
-          <w:color w:val="385623" w:themeColor="accent6" w:themeShade="80"/>
-        </w:rPr>
-        <w:t>Ask grand river welding if they can weld copper</w:t>
-      </w:r>
-    </w:p>
-    <w:p>
-      <w:pPr>
-        <w:pStyle w:val="ListParagraph"/>
-        <w:numPr>
-          <w:ilvl w:val="1"/>
-          <w:numId w:val="4"/>
-        </w:numPr>
-        <w:spacing w:line="256" w:lineRule="auto"/>
-      </w:pPr>
-      <w:r>
-        <w:rPr>
-          <w:color w:val="385623" w:themeColor="accent6" w:themeShade="80"/>
-        </w:rPr>
-        <w:t>Machine and test copper clamping instead of welding.</w:t>
-      </w:r>
-    </w:p>
-    <w:p>
-      <w:pPr>
-        <w:pStyle w:val="ListParagraph"/>
-        <w:numPr>
-          <w:ilvl w:val="2"/>
-          <w:numId w:val="4"/>
-        </w:numPr>
-        <w:spacing w:line="256" w:lineRule="auto"/>
-      </w:pPr>
-      <w:r>
-        <w:rPr>
-          <w:color w:val="385623" w:themeColor="accent6" w:themeShade="80"/>
-        </w:rPr>
-        <w:t>Copper welding is doable by grand valley welding</w:t>
-      </w:r>
-    </w:p>
-    <w:p>
-      <w:pPr>
-        <w:pStyle w:val="ListParagraph"/>
-        <w:numPr>
-          <w:ilvl w:val="3"/>
-          <w:numId w:val="4"/>
-        </w:numPr>
-        <w:spacing w:line="256" w:lineRule="auto"/>
-      </w:pPr>
-      <w:r>
-        <w:rPr>
-          <w:color w:val="385623" w:themeColor="accent6" w:themeShade="80"/>
-        </w:rPr>
-        <w:t>The even have laser welding capabilities</w:t>
-      </w:r>
-    </w:p>
-    <w:p>
-      <w:pPr>
-        <w:pStyle w:val="ListParagraph"/>
-        <w:numPr>
-          <w:ilvl w:val="1"/>
-          <w:numId w:val="4"/>
-        </w:numPr>
-        <w:spacing w:line="256" w:lineRule="auto"/>
-      </w:pPr>
-      <w:r>
-        <w:t>Got copper lugs and cable</w:t>
-      </w:r>
-    </w:p>
-    <w:p>
-      <w:pPr>
-        <w:pStyle w:val="ListParagraph"/>
-        <w:numPr>
-          <w:ilvl w:val="1"/>
-          <w:numId w:val="4"/>
-        </w:numPr>
-        <w:spacing w:line="256" w:lineRule="auto"/>
-      </w:pPr>
-      <w:r>
-        <w:t>Found a paper which lists conductivity of crimped copper using 4wire method.</w:t>
+        <w:t xml:space="preserve">Do we have an </w:t>
+      </w:r>
+      <w:proofErr w:type="spellStart"/>
+      <w:r>
+        <w:t>o-ring</w:t>
+      </w:r>
+      <w:proofErr w:type="spellEnd"/>
+      <w:r>
+        <w:t xml:space="preserve"> for the vacuum jacket?</w:t>
       </w:r>
     </w:p>
     <w:p>
@@ -381,20 +449,7 @@
         <w:spacing w:line="256" w:lineRule="auto"/>
       </w:pPr>
       <w:r>
-        <w:t>Still line</w:t>
-      </w:r>
-    </w:p>
-    <w:p>
-      <w:pPr>
-        <w:pStyle w:val="ListParagraph"/>
-        <w:numPr>
-          <w:ilvl w:val="1"/>
-          <w:numId w:val="4"/>
-        </w:numPr>
-        <w:spacing w:line="256" w:lineRule="auto"/>
-      </w:pPr>
-      <w:r>
-        <w:t>Pull apart the jumble of steel pipes</w:t>
+        <w:t>Thermometry</w:t>
       </w:r>
     </w:p>
     <w:p>
@@ -407,106 +462,7 @@
         <w:spacing w:line="256" w:lineRule="auto"/>
       </w:pPr>
       <w:r>
-        <w:t>Wires</w:t>
-      </w:r>
-    </w:p>
-    <w:p>
-      <w:pPr>
-        <w:pStyle w:val="ListParagraph"/>
-        <w:numPr>
-          <w:ilvl w:val="1"/>
-          <w:numId w:val="4"/>
-        </w:numPr>
-        <w:spacing w:line="256" w:lineRule="auto"/>
-      </w:pPr>
-      <w:r>
-        <w:t>Electrical</w:t>
-      </w:r>
-    </w:p>
-    <w:p>
-      <w:pPr>
-        <w:pStyle w:val="ListParagraph"/>
-        <w:numPr>
-          <w:ilvl w:val="1"/>
-          <w:numId w:val="4"/>
-        </w:numPr>
-        <w:spacing w:line="256" w:lineRule="auto"/>
-      </w:pPr>
-      <w:r>
-        <w:t>Thermal</w:t>
-      </w:r>
-    </w:p>
-    <w:p>
-      <w:pPr>
-        <w:pStyle w:val="ListParagraph"/>
-        <w:numPr>
-          <w:ilvl w:val="0"/>
-          <w:numId w:val="4"/>
-        </w:numPr>
-        <w:spacing w:line="256" w:lineRule="auto"/>
-      </w:pPr>
-      <w:r>
-        <w:t>Vacuum pump</w:t>
-      </w:r>
-    </w:p>
-    <w:p>
-      <w:pPr>
-        <w:pStyle w:val="ListParagraph"/>
-        <w:numPr>
-          <w:ilvl w:val="1"/>
-          <w:numId w:val="4"/>
-        </w:numPr>
-        <w:spacing w:line="256" w:lineRule="auto"/>
-      </w:pPr>
-      <w:r>
-        <w:t>Test out seal quality?</w:t>
-      </w:r>
-    </w:p>
-    <w:p>
-      <w:pPr>
-        <w:pStyle w:val="ListParagraph"/>
-        <w:numPr>
-          <w:ilvl w:val="1"/>
-          <w:numId w:val="4"/>
-        </w:numPr>
-        <w:spacing w:line="256" w:lineRule="auto"/>
-      </w:pPr>
-      <w:r>
         <w:lastRenderedPageBreak/>
-        <w:t xml:space="preserve">Do we have an </w:t>
-      </w:r>
-      <w:proofErr w:type="spellStart"/>
-      <w:r>
-        <w:t>o-ring</w:t>
-      </w:r>
-      <w:proofErr w:type="spellEnd"/>
-      <w:r>
-        <w:t xml:space="preserve"> for the vacuum jacket?</w:t>
-      </w:r>
-    </w:p>
-    <w:p>
-      <w:pPr>
-        <w:pStyle w:val="ListParagraph"/>
-        <w:numPr>
-          <w:ilvl w:val="0"/>
-          <w:numId w:val="4"/>
-        </w:numPr>
-        <w:spacing w:line="256" w:lineRule="auto"/>
-      </w:pPr>
-      <w:r>
-        <w:t>Thermometry</w:t>
-      </w:r>
-    </w:p>
-    <w:p>
-      <w:pPr>
-        <w:pStyle w:val="ListParagraph"/>
-        <w:numPr>
-          <w:ilvl w:val="0"/>
-          <w:numId w:val="4"/>
-        </w:numPr>
-        <w:spacing w:line="256" w:lineRule="auto"/>
-      </w:pPr>
-      <w:r>
         <w:t>1K pot</w:t>
       </w:r>
     </w:p>
@@ -520,23 +476,7 @@
     </w:p>
     <w:p>
       <w:r>
-        <w:t xml:space="preserve">Inventor professional has a built in FEM solver for stress. Using this </w:t>
-      </w:r>
-      <w:proofErr w:type="gramStart"/>
-      <w:r>
-        <w:t>tool</w:t>
-      </w:r>
-      <w:proofErr w:type="gramEnd"/>
-      <w:r>
-        <w:t xml:space="preserve"> it is straightforward to get a rough idea of the deflection which the plate will see under vacuum. A pressure of 15psi was applied to the surface of the plate with the vacuum jacket marked as an immovable object. The result of the calculations is shown in the image below. The takeaway is that for a ¾” austenitic </w:t>
-      </w:r>
-      <w:proofErr w:type="gramStart"/>
-      <w:r>
-        <w:t>stainless steel</w:t>
-      </w:r>
-      <w:proofErr w:type="gramEnd"/>
-      <w:r>
-        <w:t xml:space="preserve"> plate a maximal deflection of 0.002” is expected.</w:t>
+        <w:t>Inventor professional has a built in FEM solver for stress. Using this tool it is straightforward to get a rough idea of the deflection which the plate will see under vacuum. A pressure of 15psi was applied to the surface of the plate with the vacuum jacket marked as an immovable object. The result of the calculations is shown in the image below. The takeaway is that for a ¾” austenitic stainless steel plate a maximal deflection of 0.002” is expected.</w:t>
       </w:r>
     </w:p>
     <w:p>
@@ -625,15 +565,12 @@
       </w:r>
       <w:proofErr w:type="spellEnd"/>
       <w:r>
-        <w:t xml:space="preserve">-shield is a product manufactured by Spira manufacturing. This product looks like a long metal spiral made of a flat continuous strip of metal. The intended use of Spira is providing EMI shielding by </w:t>
-      </w:r>
+        <w:t>-shield is a product manufactured by Spira manufacturing. This product looks like a long metal spiral made of a flat continuous strip of metal. The intended use of Spira is providing EMI shielding by sandwiching the Spira between two metal surfaces. The Spira then provides conductive contact between the two metal surfaces screening EMI.</w:t>
+      </w:r>
+    </w:p>
+    <w:p>
       <w:r>
         <w:lastRenderedPageBreak/>
-        <w:t>sandwiching the Spira between two metal surfaces. The Spira then provides conductive contact between the two metal surfaces screening EMI.</w:t>
-      </w:r>
-    </w:p>
-    <w:p>
-      <w:r>
         <w:t>In talking with sales reps from Spira they informed us that for the Spira to effectively screen EMI it must be at 20-25% compression with 25% being the ideal, and that moving away from this ideal compression leads to a rapid drop off in EMI shielding performance.</w:t>
       </w:r>
     </w:p>
@@ -701,7 +638,7 @@
               </wp:anchor>
             </w:drawing>
           </mc:Choice>
-          <mc:Fallback>
+          <mc:Fallback xmlns:w16se="http://schemas.microsoft.com/office/word/2015/wordml/symex" xmlns:w16cid="http://schemas.microsoft.com/office/word/2016/wordml/cid" xmlns:am3d="http://schemas.microsoft.com/office/drawing/2017/model3d" xmlns:aink="http://schemas.microsoft.com/office/drawing/2016/ink" xmlns:cx8="http://schemas.microsoft.com/office/drawing/2016/5/14/chartex" xmlns:cx7="http://schemas.microsoft.com/office/drawing/2016/5/13/chartex" xmlns:cx6="http://schemas.microsoft.com/office/drawing/2016/5/12/chartex" xmlns:cx5="http://schemas.microsoft.com/office/drawing/2016/5/11/chartex" xmlns:cx4="http://schemas.microsoft.com/office/drawing/2016/5/10/chartex" xmlns:cx3="http://schemas.microsoft.com/office/drawing/2016/5/9/chartex" xmlns:cx2="http://schemas.microsoft.com/office/drawing/2015/10/21/chartex" xmlns:cx1="http://schemas.microsoft.com/office/drawing/2015/9/8/chartex" xmlns:cx="http://schemas.microsoft.com/office/drawing/2014/chartex">
             <w:pict>
               <v:rect id="shape_0" ID="Picture 2" stroked="f" style="position:absolute;margin-left:173.4pt;margin-top:79.75pt;width:365.3pt;height:205.75pt;rotation:90;mso-position-horizontal:right;mso-position-horizontal-relative:margin;mso-position-vertical:top;mso-position-vertical-relative:margin" wp14:anchorId="6785B479">
                 <v:imagedata r:id="rId7" o:detectmouseclick="t"/>
@@ -771,7 +708,6 @@
               <w:spacing w:after="0" w:line="240" w:lineRule="auto"/>
             </w:pPr>
             <w:r>
-              <w:lastRenderedPageBreak/>
               <w:t>Part</w:t>
             </w:r>
           </w:p>
@@ -1030,6 +966,7 @@
               <w:spacing w:after="0" w:line="240" w:lineRule="auto"/>
             </w:pPr>
             <w:r>
+              <w:lastRenderedPageBreak/>
               <w:t>55K bottom</w:t>
             </w:r>
           </w:p>
@@ -1502,15 +1439,7 @@
     </w:p>
     <w:p>
       <w:r>
-        <w:t xml:space="preserve">Also note that the radiation shields available are not the right height for this purpose. As a </w:t>
-      </w:r>
-      <w:proofErr w:type="gramStart"/>
-      <w:r>
-        <w:t>result</w:t>
-      </w:r>
-      <w:proofErr w:type="gramEnd"/>
-      <w:r>
-        <w:t xml:space="preserve"> they will have to be cut to length, which might be as much work as making custom shields.</w:t>
+        <w:t>Also note that the radiation shields available are not the right height for this purpose. As a result they will have to be cut to length, which might be as much work as making custom shields.</w:t>
       </w:r>
     </w:p>
     <w:p>
@@ -1747,15 +1676,7 @@
     <w:p/>
     <w:p>
       <w:r>
-        <w:t xml:space="preserve">*note that the thicknesses were estimated using a micrometer and a drill </w:t>
-      </w:r>
-      <w:proofErr w:type="gramStart"/>
-      <w:r>
-        <w:t>bit</w:t>
-      </w:r>
-      <w:proofErr w:type="gramEnd"/>
-      <w:r>
-        <w:t xml:space="preserve"> so the accuracy of the measurement isn’t excellent.</w:t>
+        <w:t>*note that the thicknesses were estimated using a micrometer and a drill bit so the accuracy of the measurement isn’t excellent.</w:t>
       </w:r>
     </w:p>
     <w:p/>
@@ -2094,21 +2015,7 @@
         <w:rPr>
           <w:rFonts w:eastAsiaTheme="minorEastAsia"/>
         </w:rPr>
-        <w:t xml:space="preserve">This calculation is a good starting point but ignores the fact that heat capacity is a function of temperature which trends towards zero at low temperatures, meanwhile cooling rate is also temperature dependent, increasing with temperature. </w:t>
-      </w:r>
-      <w:proofErr w:type="gramStart"/>
-      <w:r>
-        <w:rPr>
-          <w:rFonts w:eastAsiaTheme="minorEastAsia"/>
-        </w:rPr>
-        <w:t>Thus</w:t>
-      </w:r>
-      <w:proofErr w:type="gramEnd"/>
-      <w:r>
-        <w:rPr>
-          <w:rFonts w:eastAsiaTheme="minorEastAsia"/>
-        </w:rPr>
-        <w:t xml:space="preserve"> this is a gross overestimate of the cooling time.</w:t>
+        <w:t>This calculation is a good starting point but ignores the fact that heat capacity is a function of temperature which trends towards zero at low temperatures, meanwhile cooling rate is also temperature dependent, increasing with temperature. Thus this is a gross overestimate of the cooling time.</w:t>
       </w:r>
     </w:p>
     <w:p>
@@ -2122,7 +2029,6 @@
         <w:rPr>
           <w:rFonts w:eastAsiaTheme="minorEastAsia"/>
         </w:rPr>
-        <w:lastRenderedPageBreak/>
         <w:t>PT415 cooling power</w:t>
       </w:r>
     </w:p>
@@ -2257,7 +2163,11 @@
     </w:p>
     <w:p>
       <w:r>
-        <w:t xml:space="preserve">The heat capacity of a metal changes as a function of temperature. This can be a very complicate subject, luckily for temperatures above 10K the heat capacity in a metal is dominated by the phonon contribution which provides a simple model for the heat capacity. </w:t>
+        <w:t xml:space="preserve">The heat capacity of a metal changes as a function of temperature. This can be a very complicate subject, luckily for temperatures above 10K the heat </w:t>
+      </w:r>
+      <w:r>
+        <w:lastRenderedPageBreak/>
+        <w:t xml:space="preserve">capacity in a metal is dominated by the phonon contribution which provides a simple model for the heat capacity. </w:t>
       </w:r>
     </w:p>
     <w:p>
@@ -2786,7 +2696,6 @@
             <w:rPr>
               <w:rFonts w:ascii="Cambria Math" w:hAnsi="Cambria Math"/>
             </w:rPr>
-            <w:lastRenderedPageBreak/>
             <m:t>t=</m:t>
           </m:r>
           <m:nary>
@@ -3725,22 +3634,10 @@
       </w:r>
       <w:proofErr w:type="spellEnd"/>
       <w:r>
-        <w:t xml:space="preserve"> copper braid to transfer the heat, this allows the vibrations from </w:t>
-      </w:r>
-      <w:r>
-        <w:lastRenderedPageBreak/>
-        <w:t>the PT cooler to be decoupled from the experimental stages</w:t>
-      </w:r>
-      <w:r>
-        <w:t xml:space="preserve">. </w:t>
-      </w:r>
-      <w:proofErr w:type="gramStart"/>
-      <w:r>
-        <w:t>Also</w:t>
-      </w:r>
-      <w:proofErr w:type="gramEnd"/>
-      <w:r>
-        <w:t xml:space="preserve"> differential thermal </w:t>
+        <w:t xml:space="preserve"> copper braid to transfer the heat, this allows the vibrations from the PT cooler to be decoupled from the experimental stages</w:t>
+      </w:r>
+      <w:r>
+        <w:t xml:space="preserve">. Also differential thermal </w:t>
       </w:r>
       <w:r>
         <w:t>expansion</w:t>
@@ -3751,23 +3648,7 @@
     </w:p>
     <w:p>
       <w:r>
-        <w:t xml:space="preserve">The existing cable from the manufacturer looks like the picture bellow and is very expensive to purchase from the manufacturer. A local welding company, Grand Valley Weld, has confirm that they can weld </w:t>
-      </w:r>
-      <w:proofErr w:type="gramStart"/>
-      <w:r>
-        <w:t>copper</w:t>
-      </w:r>
-      <w:proofErr w:type="gramEnd"/>
-      <w:r>
-        <w:t xml:space="preserve"> and this might be a route for achieving the fit and finish seen in the photos. </w:t>
-      </w:r>
-      <w:proofErr w:type="gramStart"/>
-      <w:r>
-        <w:t>However</w:t>
-      </w:r>
-      <w:proofErr w:type="gramEnd"/>
-      <w:r>
-        <w:t xml:space="preserve"> a question arises in whether it’s necessary to weld the copper or if it’s acceptable to just crimp the cables. </w:t>
+        <w:t xml:space="preserve">The existing cable from the manufacturer looks like the picture bellow and is very expensive to purchase from the manufacturer. A local welding company, Grand Valley Weld, has confirm that they can weld copper and this might be a route for achieving the fit and finish seen in the photos. However a question arises in whether it’s necessary to weld the copper or if it’s acceptable to just crimp the cables. </w:t>
       </w:r>
     </w:p>
     <w:p>
@@ -3778,6 +3659,7 @@
         <w:rPr>
           <w:noProof/>
         </w:rPr>
+        <w:lastRenderedPageBreak/>
         <w:drawing>
           <wp:inline distT="0" distB="0" distL="0" distR="0" wp14:anchorId="7C0D7013" wp14:editId="5FCFDF93">
             <wp:extent cx="3172878" cy="2576403"/>
@@ -3986,6 +3868,9 @@
             <m:t>V=IR</m:t>
           </m:r>
           <m:r>
+            <m:rPr>
+              <m:sty m:val="p"/>
+            </m:rPr>
             <w:rPr>
               <w:rFonts w:ascii="Cambria Math" w:hAnsi="Cambria Math"/>
             </w:rPr>
@@ -4102,6 +3987,9 @@
             </m:e>
           </m:d>
           <m:r>
+            <m:rPr>
+              <m:sty m:val="p"/>
+            </m:rPr>
             <w:rPr>
               <w:rFonts w:ascii="Cambria Math" w:eastAsiaTheme="minorEastAsia" w:hAnsi="Cambria Math"/>
             </w:rPr>
@@ -4174,6 +4062,9 @@
             </m:sub>
           </m:sSub>
           <m:r>
+            <m:rPr>
+              <m:sty m:val="p"/>
+            </m:rPr>
             <w:rPr>
               <w:rFonts w:ascii="Cambria Math" w:eastAsiaTheme="minorEastAsia" w:hAnsi="Cambria Math"/>
             </w:rPr>
@@ -4323,7 +4214,6 @@
     </w:p>
     <w:p>
       <w:r>
-        <w:lastRenderedPageBreak/>
         <w:t>The problem arises when the lead and contact resistance is not much smaller than the device under test (DUT) resistance. In this case the reading is no longer accurate. This is where the 4-wire measurement comes into play.</w:t>
       </w:r>
     </w:p>
@@ -4332,6 +4222,7 @@
         <w:rPr>
           <w:noProof/>
         </w:rPr>
+        <w:lastRenderedPageBreak/>
         <w:drawing>
           <wp:anchor distT="0" distB="0" distL="114300" distR="114300" simplePos="0" relativeHeight="251659264" behindDoc="0" locked="0" layoutInCell="1" allowOverlap="1" wp14:anchorId="41DC0637" wp14:editId="36BD4593">
             <wp:simplePos x="0" y="0"/>
@@ -4386,15 +4277,7 @@
         <w:t>In the 4-wire the current source is separated from the voltage reading.</w:t>
       </w:r>
       <w:r>
-        <w:t xml:space="preserve"> The reason this eliminates contact resistance issues can be illuminated applying Kirchhoff’s rules for voltage and current. Namely that the voltage </w:t>
-      </w:r>
-      <w:proofErr w:type="gramStart"/>
-      <w:r>
-        <w:t>drop</w:t>
-      </w:r>
-      <w:proofErr w:type="gramEnd"/>
-      <w:r>
-        <w:t xml:space="preserve"> around a loop is zero, and that the sum of currents at each junction is zero:</w:t>
+        <w:t xml:space="preserve"> The reason this eliminates contact resistance issues can be illuminated applying Kirchhoff’s rules for voltage and current. Namely that the voltage drop around a loop is zero, and that the sum of currents at each junction is zero:</w:t>
       </w:r>
     </w:p>
     <w:p>
@@ -4532,7 +4415,15 @@
     </w:p>
     <w:p>
       <w:r>
-        <w:t xml:space="preserve">Looking at the junction going into the positive lead of the multimeter (where </w:t>
+        <w:t xml:space="preserve">Looking at the junction going into the positive lead of the </w:t>
+      </w:r>
+      <w:proofErr w:type="spellStart"/>
+      <w:r>
+        <w:t>multimeter</w:t>
+      </w:r>
+      <w:proofErr w:type="spellEnd"/>
+      <w:r>
+        <w:t xml:space="preserve"> (where </w:t>
       </w:r>
       <w:proofErr w:type="spellStart"/>
       <w:r>
@@ -4703,6 +4594,9 @@
             <m:t>=0</m:t>
           </m:r>
           <m:r>
+            <m:rPr>
+              <m:sty m:val="p"/>
+            </m:rPr>
             <w:rPr>
               <w:rFonts w:ascii="Cambria Math" w:hAnsi="Cambria Math"/>
             </w:rPr>
@@ -4914,8 +4808,6 @@
         </w:rPr>
         <w:t>actual</w:t>
       </w:r>
-      <w:bookmarkStart w:id="0" w:name="_GoBack"/>
-      <w:bookmarkEnd w:id="0"/>
       <w:r>
         <w:rPr>
           <w:rFonts w:eastAsiaTheme="minorEastAsia"/>
@@ -5206,13 +5098,8 @@
       </m:oMathPara>
     </w:p>
     <w:p>
-      <w:proofErr w:type="gramStart"/>
-      <w:r>
-        <w:t>Thus</w:t>
-      </w:r>
-      <w:proofErr w:type="gramEnd"/>
-      <w:r>
-        <w:t xml:space="preserve"> we have effectively removed the influence of the contact resistance in the voltage measurement. Now to move forward with the current loop we need to know the voltages, using </w:t>
+      <w:r>
+        <w:t xml:space="preserve">Thus we have effectively removed the influence of the contact resistance in the voltage measurement. Now to move forward with the current loop we need to know the voltages, using </w:t>
       </w:r>
       <w:proofErr w:type="spellStart"/>
       <w:r>
@@ -5351,6 +5238,9 @@
             <m:t>=0</m:t>
           </m:r>
           <m:r>
+            <m:rPr>
+              <m:sty m:val="p"/>
+            </m:rPr>
             <w:rPr>
               <w:rFonts w:ascii="Cambria Math" w:hAnsi="Cambria Math"/>
             </w:rPr>
@@ -6905,7 +6795,7 @@
 </file>
 
 <file path=word/numbering.xml><?xml version="1.0" encoding="utf-8"?>
-<w:numbering xmlns:wpc="http://schemas.microsoft.com/office/word/2010/wordprocessingCanvas" xmlns:cx="http://schemas.microsoft.com/office/drawing/2014/chartex" xmlns:cx1="http://schemas.microsoft.com/office/drawing/2015/9/8/chartex" xmlns:cx2="http://schemas.microsoft.com/office/drawing/2015/10/21/chartex" xmlns:cx3="http://schemas.microsoft.com/office/drawing/2016/5/9/chartex" xmlns:cx4="http://schemas.microsoft.com/office/drawing/2016/5/10/chartex" xmlns:cx5="http://schemas.microsoft.com/office/drawing/2016/5/11/chartex" xmlns:cx6="http://schemas.microsoft.com/office/drawing/2016/5/12/chartex" xmlns:cx7="http://schemas.microsoft.com/office/drawing/2016/5/13/chartex" xmlns:cx8="http://schemas.microsoft.com/office/drawing/2016/5/14/chartex" xmlns:mc="http://schemas.openxmlformats.org/markup-compatibility/2006" xmlns:aink="http://schemas.microsoft.com/office/drawing/2016/ink" xmlns:am3d="http://schemas.microsoft.com/office/drawing/2017/model3d" xmlns:o="urn:schemas-microsoft-com:office:office" xmlns:r="http://schemas.openxmlformats.org/officeDocument/2006/relationships" xmlns:m="http://schemas.openxmlformats.org/officeDocument/2006/math" xmlns:v="urn:schemas-microsoft-com:vml" xmlns:wp14="http://schemas.microsoft.com/office/word/2010/wordprocessingDrawing" xmlns:wp="http://schemas.openxmlformats.org/drawingml/2006/wordprocessingDrawing" xmlns:w10="urn:schemas-microsoft-com:office:word" xmlns:w="http://schemas.openxmlformats.org/wordprocessingml/2006/main" xmlns:w14="http://schemas.microsoft.com/office/word/2010/wordml" xmlns:w15="http://schemas.microsoft.com/office/word/2012/wordml" xmlns:w16cid="http://schemas.microsoft.com/office/word/2016/wordml/cid" xmlns:w16se="http://schemas.microsoft.com/office/word/2015/wordml/symex" xmlns:wpg="http://schemas.microsoft.com/office/word/2010/wordprocessingGroup" xmlns:wpi="http://schemas.microsoft.com/office/word/2010/wordprocessingInk" xmlns:wne="http://schemas.microsoft.com/office/word/2006/wordml" xmlns:wps="http://schemas.microsoft.com/office/word/2010/wordprocessingShape" mc:Ignorable="w14 w15 w16se w16cid wp14">
+<w:numbering xmlns:wpc="http://schemas.microsoft.com/office/word/2010/wordprocessingCanvas" xmlns:mc="http://schemas.openxmlformats.org/markup-compatibility/2006" xmlns:o="urn:schemas-microsoft-com:office:office" xmlns:r="http://schemas.openxmlformats.org/officeDocument/2006/relationships" xmlns:m="http://schemas.openxmlformats.org/officeDocument/2006/math" xmlns:v="urn:schemas-microsoft-com:vml" xmlns:wp14="http://schemas.microsoft.com/office/word/2010/wordprocessingDrawing" xmlns:wp="http://schemas.openxmlformats.org/drawingml/2006/wordprocessingDrawing" xmlns:w10="urn:schemas-microsoft-com:office:word" xmlns:w="http://schemas.openxmlformats.org/wordprocessingml/2006/main" xmlns:w14="http://schemas.microsoft.com/office/word/2010/wordml" xmlns:w15="http://schemas.microsoft.com/office/word/2012/wordml" xmlns:wpg="http://schemas.microsoft.com/office/word/2010/wordprocessingGroup" xmlns:wpi="http://schemas.microsoft.com/office/word/2010/wordprocessingInk" xmlns:wne="http://schemas.microsoft.com/office/word/2006/wordml" xmlns:wps="http://schemas.microsoft.com/office/word/2010/wordprocessingShape" mc:Ignorable="w14 w15 wp14">
   <w:abstractNum w:abstractNumId="0" w15:restartNumberingAfterBreak="0">
     <w:nsid w:val="0AD65B69"/>
     <w:multiLevelType w:val="hybridMultilevel"/>
@@ -7238,21 +7128,12 @@
   </w:num>
   <w:num w:numId="4">
     <w:abstractNumId w:val="0"/>
-    <w:lvlOverride w:ilvl="0"/>
-    <w:lvlOverride w:ilvl="1"/>
-    <w:lvlOverride w:ilvl="2"/>
-    <w:lvlOverride w:ilvl="3"/>
-    <w:lvlOverride w:ilvl="4"/>
-    <w:lvlOverride w:ilvl="5"/>
-    <w:lvlOverride w:ilvl="6"/>
-    <w:lvlOverride w:ilvl="7"/>
-    <w:lvlOverride w:ilvl="8"/>
   </w:num>
 </w:numbering>
 </file>
 
 <file path=word/styles.xml><?xml version="1.0" encoding="utf-8"?>
-<w:styles xmlns:mc="http://schemas.openxmlformats.org/markup-compatibility/2006" xmlns:r="http://schemas.openxmlformats.org/officeDocument/2006/relationships" xmlns:w="http://schemas.openxmlformats.org/wordprocessingml/2006/main" xmlns:w14="http://schemas.microsoft.com/office/word/2010/wordml" xmlns:w15="http://schemas.microsoft.com/office/word/2012/wordml" xmlns:w16cid="http://schemas.microsoft.com/office/word/2016/wordml/cid" xmlns:w16se="http://schemas.microsoft.com/office/word/2015/wordml/symex" mc:Ignorable="w14 w15 w16se w16cid">
+<w:styles xmlns:mc="http://schemas.openxmlformats.org/markup-compatibility/2006" xmlns:r="http://schemas.openxmlformats.org/officeDocument/2006/relationships" xmlns:w="http://schemas.openxmlformats.org/wordprocessingml/2006/main" xmlns:w14="http://schemas.microsoft.com/office/word/2010/wordml" xmlns:w15="http://schemas.microsoft.com/office/word/2012/wordml" mc:Ignorable="w14 w15">
   <w:docDefaults>
     <w:rPrDefault>
       <w:rPr>
@@ -7264,7 +7145,7 @@
     </w:rPrDefault>
     <w:pPrDefault/>
   </w:docDefaults>
-  <w:latentStyles w:defLockedState="0" w:defUIPriority="99" w:defSemiHidden="0" w:defUnhideWhenUsed="0" w:defQFormat="0" w:count="375">
+  <w:latentStyles w:defLockedState="0" w:defUIPriority="99" w:defSemiHidden="0" w:defUnhideWhenUsed="0" w:defQFormat="0" w:count="371">
     <w:lsdException w:name="Normal" w:uiPriority="0" w:qFormat="1"/>
     <w:lsdException w:name="heading 1" w:uiPriority="9" w:qFormat="1"/>
     <w:lsdException w:name="heading 2" w:semiHidden="1" w:uiPriority="9" w:unhideWhenUsed="1" w:qFormat="1"/>
@@ -7636,10 +7517,6 @@
     <w:lsdException w:name="List Table 5 Dark Accent 6" w:uiPriority="50"/>
     <w:lsdException w:name="List Table 6 Colorful Accent 6" w:uiPriority="51"/>
     <w:lsdException w:name="List Table 7 Colorful Accent 6" w:uiPriority="52"/>
-    <w:lsdException w:name="Mention" w:semiHidden="1" w:unhideWhenUsed="1"/>
-    <w:lsdException w:name="Smart Hyperlink" w:semiHidden="1" w:unhideWhenUsed="1"/>
-    <w:lsdException w:name="Hashtag" w:semiHidden="1" w:unhideWhenUsed="1"/>
-    <w:lsdException w:name="Unresolved Mention" w:semiHidden="1" w:unhideWhenUsed="1"/>
   </w:latentStyles>
   <w:style w:type="paragraph" w:default="1" w:styleId="Normal">
     <w:name w:val="Normal"/>

</xml_diff>